<commit_message>
Updated SOI with the following:
- Rephrasing to 'a calibration & verification system' from a 'Statistical Fairness Assessment'
- Adopted homography approach & dropped OCR
- Removed mentions of synthetic Bias, will now use real physical data
</commit_message>
<xml_diff>
--- a/SOI_NEW_UPDATED.docx
+++ b/SOI_NEW_UPDATED.docx
@@ -347,7 +347,7 @@
                 <w:bCs/>
                 <w:color w:val="000000"/>
               </w:rPr>
-              <w:t>Automated</w:t>
+              <w:t>Computer</w:t>
             </w:r>
             <w:r>
               <w:rPr>
@@ -365,7 +365,7 @@
                 <w:bCs/>
                 <w:color w:val="000000"/>
               </w:rPr>
-              <w:t>Computer</w:t>
+              <w:t>Vision</w:t>
             </w:r>
             <w:r>
               <w:rPr>
@@ -383,133 +383,7 @@
                 <w:bCs/>
                 <w:color w:val="000000"/>
               </w:rPr>
-              <w:t>Vision</w:t>
-            </w:r>
-            <w:r>
-              <w:rPr>
-                <w:rFonts w:ascii="Arial" w:hAnsi="Arial" w:cs="Arial"/>
-                <w:b/>
-                <w:bCs/>
-                <w:color w:val="000000"/>
-              </w:rPr>
-              <w:t xml:space="preserve"> </w:t>
-            </w:r>
-            <w:r>
-              <w:rPr>
-                <w:rFonts w:ascii="Arial" w:hAnsi="Arial" w:cs="Arial"/>
-                <w:b/>
-                <w:bCs/>
-                <w:color w:val="000000"/>
-              </w:rPr>
-              <w:t>Logging</w:t>
-            </w:r>
-            <w:r>
-              <w:rPr>
-                <w:rFonts w:ascii="Arial" w:hAnsi="Arial" w:cs="Arial"/>
-                <w:b/>
-                <w:bCs/>
-                <w:color w:val="000000"/>
-              </w:rPr>
-              <w:t xml:space="preserve"> </w:t>
-            </w:r>
-            <w:r>
-              <w:rPr>
-                <w:rFonts w:ascii="Arial" w:hAnsi="Arial" w:cs="Arial"/>
-                <w:b/>
-                <w:bCs/>
-                <w:color w:val="000000"/>
-              </w:rPr>
-              <w:t>and</w:t>
-            </w:r>
-            <w:r>
-              <w:rPr>
-                <w:rFonts w:ascii="Arial" w:hAnsi="Arial" w:cs="Arial"/>
-                <w:b/>
-                <w:bCs/>
-                <w:color w:val="000000"/>
-              </w:rPr>
-              <w:t xml:space="preserve"> </w:t>
-            </w:r>
-            <w:r>
-              <w:rPr>
-                <w:rFonts w:ascii="Arial" w:hAnsi="Arial" w:cs="Arial"/>
-                <w:b/>
-                <w:bCs/>
-                <w:color w:val="000000"/>
-              </w:rPr>
-              <w:t>GLI-Standard</w:t>
-            </w:r>
-            <w:r>
-              <w:rPr>
-                <w:rFonts w:ascii="Arial" w:hAnsi="Arial" w:cs="Arial"/>
-                <w:b/>
-                <w:bCs/>
-                <w:color w:val="000000"/>
-              </w:rPr>
-              <w:t xml:space="preserve"> </w:t>
-            </w:r>
-            <w:r>
-              <w:rPr>
-                <w:rFonts w:ascii="Arial" w:hAnsi="Arial" w:cs="Arial"/>
-                <w:b/>
-                <w:bCs/>
-                <w:color w:val="000000"/>
-              </w:rPr>
-              <w:t>Statistical</w:t>
-            </w:r>
-            <w:r>
-              <w:rPr>
-                <w:rFonts w:ascii="Arial" w:hAnsi="Arial" w:cs="Arial"/>
-                <w:b/>
-                <w:bCs/>
-                <w:color w:val="000000"/>
-              </w:rPr>
-              <w:t xml:space="preserve"> </w:t>
-            </w:r>
-            <w:r>
-              <w:rPr>
-                <w:rFonts w:ascii="Arial" w:hAnsi="Arial" w:cs="Arial"/>
-                <w:b/>
-                <w:bCs/>
-                <w:color w:val="000000"/>
-              </w:rPr>
-              <w:t>Fairness</w:t>
-            </w:r>
-            <w:r>
-              <w:rPr>
-                <w:rFonts w:ascii="Arial" w:hAnsi="Arial" w:cs="Arial"/>
-                <w:b/>
-                <w:bCs/>
-                <w:color w:val="000000"/>
-              </w:rPr>
-              <w:t xml:space="preserve"> </w:t>
-            </w:r>
-            <w:r>
-              <w:rPr>
-                <w:rFonts w:ascii="Arial" w:hAnsi="Arial" w:cs="Arial"/>
-                <w:b/>
-                <w:bCs/>
-                <w:color w:val="000000"/>
-              </w:rPr>
-              <w:t>Assessment</w:t>
-            </w:r>
-            <w:r>
-              <w:rPr>
-                <w:rFonts w:ascii="Arial" w:hAnsi="Arial" w:cs="Arial"/>
-                <w:b/>
-                <w:bCs/>
-                <w:color w:val="000000"/>
-              </w:rPr>
-              <w:t xml:space="preserve"> </w:t>
-            </w:r>
-            <w:r>
-              <w:rPr>
-                <w:rFonts w:ascii="Arial" w:hAnsi="Arial" w:cs="Arial"/>
-                <w:b/>
-                <w:bCs/>
-                <w:color w:val="000000"/>
-              </w:rPr>
-              <w:t>of Physical Roulette Wheels</w:t>
+              <w:t>Based Calibration and Verification System for Physical Roulette Wheels</w:t>
             </w:r>
           </w:p>
         </w:tc>
@@ -819,14 +693,7 @@
                 <w:rFonts w:ascii="Arial" w:hAnsi="Arial" w:cs="Arial"/>
                 <w:color w:val="000000"/>
               </w:rPr>
-              <w:t>The quality assurance systems of today combine statistical quality control with machine learning algorithms and computer vision for autonomous mechanical device monitoring.</w:t>
-            </w:r>
-            <w:r>
-              <w:rPr>
-                <w:rFonts w:ascii="Arial" w:hAnsi="Arial" w:cs="Arial"/>
-                <w:color w:val="000000"/>
-              </w:rPr>
-              <w:t xml:space="preserve"> </w:t>
+              <w:t>Modern quality-assurance systems combine computer vision and statistical quality control to calibrate and verify mechanical precision in automated devices.</w:t>
             </w:r>
           </w:p>
           <w:p>
@@ -859,63 +726,54 @@
                 <w:rFonts w:ascii="Arial" w:hAnsi="Arial" w:cs="Arial"/>
                 <w:color w:val="000000"/>
               </w:rPr>
-              <w:t>Unlike electronic RNGs, which are already regulated under standards such as GLI-11, physical roulette wheels fall outside those frameworks despite also requiring fairness. This research develops a computer vision system to automate the logging of outcomes at scale and applies GLI</w:t>
-            </w:r>
-            <w:r>
-              <w:rPr>
-                <w:rFonts w:ascii="Arial" w:hAnsi="Arial" w:cs="Arial"/>
-                <w:color w:val="000000"/>
-              </w:rPr>
-              <w:t xml:space="preserve"> </w:t>
-            </w:r>
-            <w:r>
-              <w:rPr>
-                <w:rFonts w:ascii="Arial" w:hAnsi="Arial" w:cs="Arial"/>
-                <w:color w:val="000000"/>
-              </w:rPr>
-              <w:t xml:space="preserve">style statistical </w:t>
-            </w:r>
-            <w:r>
-              <w:rPr>
-                <w:rFonts w:ascii="Arial" w:hAnsi="Arial" w:cs="Arial"/>
-                <w:color w:val="000000"/>
-              </w:rPr>
-              <w:t xml:space="preserve">methods </w:t>
-            </w:r>
-            <w:r>
-              <w:rPr>
-                <w:rFonts w:ascii="Arial" w:hAnsi="Arial" w:cs="Arial"/>
-                <w:color w:val="000000"/>
-              </w:rPr>
-              <w:t xml:space="preserve">to physical wheels. The automation element is </w:t>
-            </w:r>
-            <w:r>
-              <w:rPr>
-                <w:rFonts w:ascii="Arial" w:hAnsi="Arial" w:cs="Arial"/>
-                <w:color w:val="000000"/>
-              </w:rPr>
-              <w:t>important</w:t>
-            </w:r>
-            <w:r>
-              <w:rPr>
-                <w:rFonts w:ascii="Arial" w:hAnsi="Arial" w:cs="Arial"/>
-                <w:color w:val="000000"/>
-              </w:rPr>
-              <w:t>, because meaningful statistical testing requires hundreds of thousands of spins</w:t>
-            </w:r>
-            <w:r>
-              <w:rPr>
-                <w:rFonts w:ascii="Arial" w:hAnsi="Arial" w:cs="Arial"/>
-                <w:color w:val="000000"/>
-              </w:rPr>
-              <w:t xml:space="preserve">, </w:t>
-            </w:r>
-            <w:r>
-              <w:rPr>
-                <w:rFonts w:ascii="Arial" w:hAnsi="Arial" w:cs="Arial"/>
-                <w:color w:val="000000"/>
-              </w:rPr>
-              <w:t>well beyond what can be achieved by manual observation.</w:t>
+              <w:t>Unlike electronic RNGs regulated under GLI-11, physical roulette wheels lack equivalent calibration verification tools despite being governed by the same fairness principles.</w:t>
+            </w:r>
+          </w:p>
+          <w:p>
+            <w:pPr>
+              <w:tabs>
+                <w:tab w:val="left" w:pos="0"/>
+              </w:tabs>
+              <w:spacing w:after="0" w:line="240" w:lineRule="auto"/>
+              <w:jc w:val="both"/>
+              <w:rPr>
+                <w:rFonts w:ascii="Arial" w:hAnsi="Arial" w:cs="Arial"/>
+                <w:color w:val="000000"/>
+              </w:rPr>
+            </w:pPr>
+          </w:p>
+          <w:p>
+            <w:pPr>
+              <w:tabs>
+                <w:tab w:val="left" w:pos="0"/>
+              </w:tabs>
+              <w:spacing w:after="0" w:line="240" w:lineRule="auto"/>
+              <w:jc w:val="both"/>
+              <w:rPr>
+                <w:rFonts w:ascii="Arial" w:hAnsi="Arial" w:cs="Arial"/>
+                <w:color w:val="000000"/>
+              </w:rPr>
+            </w:pPr>
+            <w:r>
+              <w:rPr>
+                <w:rFonts w:ascii="Arial" w:hAnsi="Arial" w:cs="Arial"/>
+                <w:color w:val="000000"/>
+              </w:rPr>
+              <w:t xml:space="preserve">This project develops a computer-vision-based calibration and verification system that automatically logs outcomes, models wheel geometry, and analyses pocket consistency over time. </w:t>
+            </w:r>
+            <w:r>
+              <w:rPr>
+                <w:rFonts w:ascii="Arial" w:hAnsi="Arial" w:cs="Arial"/>
+                <w:color w:val="000000"/>
+              </w:rPr>
+              <w:t>T</w:t>
+            </w:r>
+            <w:r>
+              <w:rPr>
+                <w:rFonts w:ascii="Arial" w:hAnsi="Arial" w:cs="Arial"/>
+                <w:color w:val="000000"/>
+              </w:rPr>
+              <w:t>he system focuses on verifying that the wheel’s mechanical alignment and operational performance remain consistent with theoretical fairness assumptions.</w:t>
             </w:r>
           </w:p>
           <w:p>
@@ -1459,7 +1317,23 @@
                 <w:i/>
                 <w:color w:val="000000"/>
               </w:rPr>
-              <w:t xml:space="preserve">Roulette wheels operate as expected under fairness assumptions yet mechanical wear in the machines produces outcome biases which endanger consumer protection. The creation of a budget-friendly automatic audit tool </w:t>
+              <w:t xml:space="preserve">Roulette wheels operate as expected under fairness assumptions yet mechanical wear in the machines produces outcome biases which endanger consumer protection. The creation of a budget-friendly automatic </w:t>
+            </w:r>
+            <w:r>
+              <w:rPr>
+                <w:rFonts w:ascii="Arial" w:hAnsi="Arial" w:cs="Arial"/>
+                <w:i/>
+                <w:color w:val="000000"/>
+              </w:rPr>
+              <w:t>calibration</w:t>
+            </w:r>
+            <w:r>
+              <w:rPr>
+                <w:rFonts w:ascii="Arial" w:hAnsi="Arial" w:cs="Arial"/>
+                <w:i/>
+                <w:color w:val="000000"/>
+              </w:rPr>
+              <w:t xml:space="preserve"> tool </w:t>
             </w:r>
             <w:r>
               <w:rPr>
@@ -1517,7 +1391,23 @@
                 <w:i/>
                 <w:color w:val="000000"/>
               </w:rPr>
-              <w:t>Manual logging of roulette outcomes is trivial but impractical for the hundreds of thousands of spins needed to detect subtle biases. Automating this process through computer vision is both technically challenging and crucial for practical fairness auditing.</w:t>
+              <w:t xml:space="preserve">Manual logging of roulette outcomes is trivial but impractical for the hundreds of thousands of spins needed to detect subtle biases. Automating this process through computer vision is both technically challenging and crucial for practical fairness </w:t>
+            </w:r>
+            <w:r>
+              <w:rPr>
+                <w:rFonts w:ascii="Arial" w:hAnsi="Arial" w:cs="Arial"/>
+                <w:i/>
+                <w:color w:val="000000"/>
+              </w:rPr>
+              <w:t>calibration</w:t>
+            </w:r>
+            <w:r>
+              <w:rPr>
+                <w:rFonts w:ascii="Arial" w:hAnsi="Arial" w:cs="Arial"/>
+                <w:i/>
+                <w:color w:val="000000"/>
+              </w:rPr>
+              <w:t>.</w:t>
             </w:r>
           </w:p>
           <w:p>
@@ -2832,58 +2722,159 @@
               <w:spacing w:after="0" w:line="240" w:lineRule="auto"/>
               <w:rPr>
                 <w:rFonts w:ascii="Arial" w:hAnsi="Arial" w:cs="Arial"/>
-                <w:i/>
-                <w:color w:val="000000"/>
-              </w:rPr>
-            </w:pPr>
-            <w:r>
-              <w:rPr>
-                <w:rFonts w:ascii="Arial" w:hAnsi="Arial" w:cs="Arial"/>
-                <w:i/>
-                <w:color w:val="000000"/>
-              </w:rPr>
-              <w:t>The significance lies in bridging a regulatory gap. Electronic RNG fairness is well established in standards such as GLI-11, but physical roulette wheels are excluded. By combining automated outcome logging with statistical analysis, this project provides a regulator-friendly, scalable auditing tool that addresses physical bias detection at a scale unattainable through manual observation.</w:t>
-            </w:r>
-            <w:r>
-              <w:rPr>
-                <w:rFonts w:ascii="Arial" w:hAnsi="Arial" w:cs="Arial"/>
-                <w:i/>
+                <w:color w:val="000000"/>
+              </w:rPr>
+            </w:pPr>
+            <w:r>
+              <w:rPr>
+                <w:rFonts w:ascii="Arial" w:hAnsi="Arial" w:cs="Arial"/>
+                <w:color w:val="000000"/>
+              </w:rPr>
+              <w:t>The significance of this study lies in introducing an automated calibration and verification framework for physical roulette wheels.</w:t>
+            </w:r>
+          </w:p>
+          <w:p>
+            <w:pPr>
+              <w:tabs>
+                <w:tab w:val="left" w:pos="0"/>
+              </w:tabs>
+              <w:spacing w:after="0" w:line="240" w:lineRule="auto"/>
+              <w:rPr>
+                <w:rFonts w:ascii="Arial" w:hAnsi="Arial" w:cs="Arial"/>
+                <w:color w:val="000000"/>
+              </w:rPr>
+            </w:pPr>
+          </w:p>
+          <w:p>
+            <w:pPr>
+              <w:tabs>
+                <w:tab w:val="left" w:pos="0"/>
+              </w:tabs>
+              <w:spacing w:after="0" w:line="240" w:lineRule="auto"/>
+              <w:rPr>
+                <w:rFonts w:ascii="Arial" w:hAnsi="Arial" w:cs="Arial"/>
+                <w:color w:val="000000"/>
+              </w:rPr>
+            </w:pPr>
+            <w:r>
+              <w:rPr>
+                <w:rFonts w:ascii="Arial" w:hAnsi="Arial" w:cs="Arial"/>
+                <w:color w:val="000000"/>
+              </w:rPr>
+              <w:t>Electronic RNGs have well-defined validation standards such as GLI-11, yet equivalent calibration tools for physical wheels are lacking.</w:t>
+            </w:r>
+          </w:p>
+          <w:p>
+            <w:pPr>
+              <w:tabs>
+                <w:tab w:val="left" w:pos="0"/>
+              </w:tabs>
+              <w:spacing w:after="0" w:line="240" w:lineRule="auto"/>
+              <w:rPr>
+                <w:rFonts w:ascii="Arial" w:hAnsi="Arial" w:cs="Arial"/>
+                <w:color w:val="000000"/>
+              </w:rPr>
+            </w:pPr>
+          </w:p>
+          <w:p>
+            <w:pPr>
+              <w:tabs>
+                <w:tab w:val="left" w:pos="0"/>
+              </w:tabs>
+              <w:spacing w:after="0" w:line="240" w:lineRule="auto"/>
+              <w:rPr>
+                <w:rFonts w:ascii="Arial" w:hAnsi="Arial" w:cs="Arial"/>
+                <w:color w:val="000000"/>
+              </w:rPr>
+            </w:pPr>
+            <w:r>
+              <w:rPr>
+                <w:rFonts w:ascii="Arial" w:hAnsi="Arial" w:cs="Arial"/>
+                <w:color w:val="000000"/>
+              </w:rPr>
+              <w:t>By combining computer</w:t>
+            </w:r>
+            <w:r>
+              <w:rPr>
+                <w:rFonts w:ascii="Arial" w:hAnsi="Arial" w:cs="Arial"/>
                 <w:color w:val="000000"/>
               </w:rPr>
               <w:t xml:space="preserve"> </w:t>
             </w:r>
-          </w:p>
-          <w:p>
-            <w:pPr>
-              <w:tabs>
-                <w:tab w:val="left" w:pos="0"/>
-              </w:tabs>
-              <w:spacing w:after="0" w:line="240" w:lineRule="auto"/>
-              <w:rPr>
-                <w:rFonts w:ascii="Arial" w:hAnsi="Arial" w:cs="Arial"/>
-                <w:i/>
-                <w:color w:val="000000"/>
-              </w:rPr>
-            </w:pPr>
-          </w:p>
-          <w:p>
-            <w:pPr>
-              <w:tabs>
-                <w:tab w:val="left" w:pos="0"/>
-              </w:tabs>
-              <w:spacing w:after="0" w:line="240" w:lineRule="auto"/>
-              <w:rPr>
-                <w:rFonts w:ascii="Arial" w:hAnsi="Arial" w:cs="Arial"/>
-                <w:color w:val="000000"/>
-              </w:rPr>
-            </w:pPr>
-            <w:r>
-              <w:rPr>
-                <w:rFonts w:ascii="Arial" w:hAnsi="Arial" w:cs="Arial"/>
-                <w:i/>
-                <w:color w:val="000000"/>
-              </w:rPr>
-              <w:t xml:space="preserve">The study requires evaluation because it addresses an essential weakness in confirming randomness within traditional games that appear random to players. </w:t>
+            <w:r>
+              <w:rPr>
+                <w:rFonts w:ascii="Arial" w:hAnsi="Arial" w:cs="Arial"/>
+                <w:color w:val="000000"/>
+              </w:rPr>
+              <w:t>vision</w:t>
+            </w:r>
+            <w:r>
+              <w:rPr>
+                <w:rFonts w:ascii="Arial" w:hAnsi="Arial" w:cs="Arial"/>
+                <w:color w:val="000000"/>
+              </w:rPr>
+              <w:t xml:space="preserve"> </w:t>
+            </w:r>
+            <w:r>
+              <w:rPr>
+                <w:rFonts w:ascii="Arial" w:hAnsi="Arial" w:cs="Arial"/>
+                <w:color w:val="000000"/>
+              </w:rPr>
+              <w:t xml:space="preserve">based outcome logging, </w:t>
+            </w:r>
+            <w:proofErr w:type="spellStart"/>
+            <w:r>
+              <w:rPr>
+                <w:rFonts w:ascii="Arial" w:hAnsi="Arial" w:cs="Arial"/>
+                <w:color w:val="000000"/>
+              </w:rPr>
+              <w:t>homography</w:t>
+            </w:r>
+            <w:proofErr w:type="spellEnd"/>
+            <w:r>
+              <w:rPr>
+                <w:rFonts w:ascii="Arial" w:hAnsi="Arial" w:cs="Arial"/>
+                <w:color w:val="000000"/>
+              </w:rPr>
+              <w:t xml:space="preserve"> </w:t>
+            </w:r>
+            <w:r>
+              <w:rPr>
+                <w:rFonts w:ascii="Arial" w:hAnsi="Arial" w:cs="Arial"/>
+                <w:color w:val="000000"/>
+              </w:rPr>
+              <w:t>driven geometric mapping, and statistical consistency checks, this project provides a low-cost, reproducible method to verify whether a wheel continues to operate within its designed mechanical tolerances.</w:t>
+            </w:r>
+          </w:p>
+          <w:p>
+            <w:pPr>
+              <w:tabs>
+                <w:tab w:val="left" w:pos="0"/>
+              </w:tabs>
+              <w:spacing w:after="0" w:line="240" w:lineRule="auto"/>
+              <w:rPr>
+                <w:rFonts w:ascii="Arial" w:hAnsi="Arial" w:cs="Arial"/>
+                <w:color w:val="000000"/>
+              </w:rPr>
+            </w:pPr>
+          </w:p>
+          <w:p>
+            <w:pPr>
+              <w:tabs>
+                <w:tab w:val="left" w:pos="0"/>
+              </w:tabs>
+              <w:spacing w:after="0" w:line="240" w:lineRule="auto"/>
+              <w:rPr>
+                <w:rFonts w:ascii="Arial" w:hAnsi="Arial" w:cs="Arial"/>
+                <w:color w:val="000000"/>
+              </w:rPr>
+            </w:pPr>
+            <w:r>
+              <w:rPr>
+                <w:rFonts w:ascii="Arial" w:hAnsi="Arial" w:cs="Arial"/>
+                <w:color w:val="000000"/>
+              </w:rPr>
+              <w:t>The system supports manufacturers, regulators, and operators in maintaining fairness assurance without requiring long manual observation sessions or specialized proprietary equipment.</w:t>
             </w:r>
           </w:p>
         </w:tc>
@@ -3034,27 +3025,15 @@
                 <w:color w:val="000000"/>
                 <w:lang w:val="en-US"/>
               </w:rPr>
-              <w:t xml:space="preserve"> A computer vision and statistical analysis system applied to roulette gameplay videos will reliably identify and quantify statistically significant deviations from theoretical randomness in roulette outcomes, thereby demonstrating the presence of mechanical biases or non-uniform distributions over </w:t>
-            </w:r>
-            <w:proofErr w:type="gramStart"/>
-            <w:r>
-              <w:rPr>
-                <w:rFonts w:ascii="Arial" w:hAnsi="Arial" w:cs="Arial"/>
-                <w:i/>
-                <w:color w:val="000000"/>
-                <w:lang w:val="en-US"/>
-              </w:rPr>
-              <w:t>a sufficient number of</w:t>
-            </w:r>
-            <w:proofErr w:type="gramEnd"/>
-            <w:r>
-              <w:rPr>
-                <w:rFonts w:ascii="Arial" w:hAnsi="Arial" w:cs="Arial"/>
-                <w:i/>
-                <w:color w:val="000000"/>
-                <w:lang w:val="en-US"/>
-              </w:rPr>
-              <w:t xml:space="preserve"> trials.</w:t>
+              <w:t xml:space="preserve"> </w:t>
+            </w:r>
+            <w:r>
+              <w:rPr>
+                <w:rFonts w:ascii="Arial" w:hAnsi="Arial" w:cs="Arial"/>
+                <w:i/>
+                <w:color w:val="000000"/>
+              </w:rPr>
+              <w:t>A computer-vision-based calibration and verification system can reliably measure the mechanical consistency of roulette wheels by detecting deviations in geometric alignment or pocket occupancy distributions, confirming whether the wheel remains within fair operational tolerance.</w:t>
             </w:r>
           </w:p>
           <w:p>
@@ -3120,7 +3099,27 @@
                 <w:color w:val="000000"/>
                 <w:lang w:val="en-US"/>
               </w:rPr>
-              <w:t>What computer vision techniques and evaluation metrics are most effective for accurately logging roulette ball and wheel outcomes from live video feeds?</w:t>
+              <w:t xml:space="preserve">What computer-vision methods (e.g., YOLO detection, </w:t>
+            </w:r>
+            <w:proofErr w:type="spellStart"/>
+            <w:r>
+              <w:rPr>
+                <w:rFonts w:ascii="Arial" w:hAnsi="Arial" w:cs="Arial"/>
+                <w:i/>
+                <w:color w:val="000000"/>
+                <w:lang w:val="en-US"/>
+              </w:rPr>
+              <w:t>homography</w:t>
+            </w:r>
+            <w:proofErr w:type="spellEnd"/>
+            <w:r>
+              <w:rPr>
+                <w:rFonts w:ascii="Arial" w:hAnsi="Arial" w:cs="Arial"/>
+                <w:i/>
+                <w:color w:val="000000"/>
+                <w:lang w:val="en-US"/>
+              </w:rPr>
+              <w:t>) most effectively support automated geometric mapping and pocket identification in physical roulette wheels?</w:t>
             </w:r>
           </w:p>
           <w:p>
@@ -3147,7 +3146,7 @@
                 <w:color w:val="000000"/>
                 <w:lang w:val="en-US"/>
               </w:rPr>
-              <w:t>Which statistical tests and sample sizes are necessary to reliably detect non-randomness in the logged roulette outcomes?</w:t>
+              <w:t>How accurately can the system measure mechanical or geometric deviations that might affect fairness assumptions?</w:t>
             </w:r>
           </w:p>
           <w:p>
@@ -3164,31 +3163,17 @@
                 <w:rFonts w:ascii="Arial" w:hAnsi="Arial" w:cs="Arial"/>
                 <w:i/>
                 <w:color w:val="000000"/>
+              </w:rPr>
+            </w:pPr>
+            <w:r>
+              <w:rPr>
+                <w:rFonts w:ascii="Arial" w:hAnsi="Arial" w:cs="Arial"/>
+                <w:i/>
+                <w:color w:val="000000"/>
                 <w:lang w:val="en-US"/>
               </w:rPr>
-            </w:pPr>
-            <w:r>
-              <w:rPr>
-                <w:rFonts w:ascii="Arial" w:hAnsi="Arial" w:cs="Arial"/>
-                <w:i/>
-                <w:color w:val="000000"/>
-                <w:lang w:val="en-US"/>
-              </w:rPr>
-              <w:t>How do empirically observed roulette outcomes compare to theoretical probabilistic models, and what are the implications for assessing game fairness?</w:t>
-            </w:r>
-          </w:p>
-          <w:p>
-            <w:pPr>
-              <w:tabs>
-                <w:tab w:val="left" w:pos="0"/>
-              </w:tabs>
-              <w:spacing w:after="0" w:line="240" w:lineRule="auto"/>
-              <w:rPr>
-                <w:rFonts w:ascii="Arial" w:hAnsi="Arial" w:cs="Arial"/>
-                <w:i/>
-                <w:color w:val="000000"/>
-              </w:rPr>
-            </w:pPr>
+              <w:t>Can the proposed calibration tool quantify and visualize wheel consistency over repeated trials in a way that complements traditional mechanical inspection methods?</w:t>
+            </w:r>
           </w:p>
           <w:p>
             <w:pPr>
@@ -3329,7 +3314,216 @@
                 <w:i/>
                 <w:color w:val="000000"/>
               </w:rPr>
-              <w:t>The core methodology requires the development of a YOLO (You Only Look Once) object detection model prototype. The real-time detection and localization of the roulette ball and its final landing pocket will be the main function of this model.</w:t>
+              <w:t>The core methodology involves developing a computer-vision calibration prototype using YOLO (You Only Look Once) for ball and wheel detection. The system’s main function is to map wheel geometry and verify mechanical consistency through automated visual tracking of the ball and its final landing pocket.</w:t>
+            </w:r>
+          </w:p>
+          <w:p>
+            <w:pPr>
+              <w:tabs>
+                <w:tab w:val="left" w:pos="0"/>
+              </w:tabs>
+              <w:spacing w:after="0" w:line="240" w:lineRule="auto"/>
+              <w:jc w:val="both"/>
+              <w:rPr>
+                <w:rFonts w:ascii="Arial" w:hAnsi="Arial" w:cs="Arial"/>
+                <w:i/>
+                <w:color w:val="000000"/>
+              </w:rPr>
+            </w:pPr>
+          </w:p>
+          <w:p>
+            <w:pPr>
+              <w:tabs>
+                <w:tab w:val="left" w:pos="0"/>
+              </w:tabs>
+              <w:spacing w:after="0" w:line="240" w:lineRule="auto"/>
+              <w:jc w:val="both"/>
+              <w:rPr>
+                <w:rFonts w:ascii="Arial" w:hAnsi="Arial" w:cs="Arial"/>
+                <w:i/>
+                <w:color w:val="000000"/>
+              </w:rPr>
+            </w:pPr>
+            <w:r>
+              <w:rPr>
+                <w:rFonts w:ascii="Arial" w:hAnsi="Arial" w:cs="Arial"/>
+                <w:i/>
+                <w:color w:val="000000"/>
+              </w:rPr>
+              <w:lastRenderedPageBreak/>
+              <w:t xml:space="preserve">The system </w:t>
+            </w:r>
+            <w:r>
+              <w:rPr>
+                <w:rFonts w:ascii="Arial" w:hAnsi="Arial" w:cs="Arial"/>
+                <w:i/>
+                <w:color w:val="000000"/>
+              </w:rPr>
+              <w:t xml:space="preserve">will make use of </w:t>
+            </w:r>
+            <w:r>
+              <w:rPr>
+                <w:rFonts w:ascii="Arial" w:hAnsi="Arial" w:cs="Arial"/>
+                <w:i/>
+                <w:color w:val="000000"/>
+              </w:rPr>
+              <w:t xml:space="preserve">a geometric </w:t>
+            </w:r>
+            <w:proofErr w:type="spellStart"/>
+            <w:r>
+              <w:rPr>
+                <w:rFonts w:ascii="Arial" w:hAnsi="Arial" w:cs="Arial"/>
+                <w:i/>
+                <w:color w:val="000000"/>
+              </w:rPr>
+              <w:t>homography</w:t>
+            </w:r>
+            <w:proofErr w:type="spellEnd"/>
+            <w:r>
+              <w:rPr>
+                <w:rFonts w:ascii="Arial" w:hAnsi="Arial" w:cs="Arial"/>
+                <w:i/>
+                <w:color w:val="000000"/>
+              </w:rPr>
+              <w:t xml:space="preserve"> calibration technique. Each roulette wheel frame is analysed to locate the outer and inner rims</w:t>
+            </w:r>
+            <w:r>
+              <w:rPr>
+                <w:rFonts w:ascii="Arial" w:hAnsi="Arial" w:cs="Arial"/>
+                <w:i/>
+                <w:color w:val="000000"/>
+              </w:rPr>
+              <w:t>,</w:t>
+            </w:r>
+            <w:r>
+              <w:rPr>
+                <w:rFonts w:ascii="Arial" w:hAnsi="Arial" w:cs="Arial"/>
+                <w:i/>
+                <w:color w:val="000000"/>
+              </w:rPr>
+              <w:t xml:space="preserve"> from these, a projective transformation rectifies the tilted camera view to a </w:t>
+            </w:r>
+            <w:r>
+              <w:rPr>
+                <w:rFonts w:ascii="Arial" w:hAnsi="Arial" w:cs="Arial"/>
+                <w:i/>
+                <w:color w:val="000000"/>
+              </w:rPr>
+              <w:t>t</w:t>
+            </w:r>
+            <w:r>
+              <w:rPr>
+                <w:rFonts w:ascii="Arial" w:hAnsi="Arial" w:cs="Arial"/>
+                <w:i/>
+                <w:color w:val="000000"/>
+              </w:rPr>
+              <w:t>op-down circular reference. The green “0” pocket is detected using colour segmentation and establishes the angular origin for pocket indexing. Subsequent pockets are then mapped mathematically according to the standard European wheel sequence.</w:t>
+            </w:r>
+          </w:p>
+          <w:p>
+            <w:pPr>
+              <w:tabs>
+                <w:tab w:val="left" w:pos="0"/>
+              </w:tabs>
+              <w:spacing w:after="0" w:line="240" w:lineRule="auto"/>
+              <w:jc w:val="both"/>
+              <w:rPr>
+                <w:rFonts w:ascii="Arial" w:hAnsi="Arial" w:cs="Arial"/>
+                <w:i/>
+                <w:color w:val="000000"/>
+              </w:rPr>
+            </w:pPr>
+          </w:p>
+          <w:p>
+            <w:pPr>
+              <w:tabs>
+                <w:tab w:val="left" w:pos="0"/>
+              </w:tabs>
+              <w:spacing w:after="0" w:line="240" w:lineRule="auto"/>
+              <w:jc w:val="both"/>
+              <w:rPr>
+                <w:rFonts w:ascii="Arial" w:hAnsi="Arial" w:cs="Arial"/>
+                <w:i/>
+                <w:color w:val="000000"/>
+              </w:rPr>
+            </w:pPr>
+            <w:r>
+              <w:rPr>
+                <w:rFonts w:ascii="Arial" w:hAnsi="Arial" w:cs="Arial"/>
+                <w:i/>
+                <w:color w:val="000000"/>
+              </w:rPr>
+              <w:t xml:space="preserve">YOLO model training data will be collected from publicly accessible roulette gameplay </w:t>
+            </w:r>
+            <w:r>
+              <w:rPr>
+                <w:rFonts w:ascii="Arial" w:hAnsi="Arial" w:cs="Arial"/>
+                <w:i/>
+                <w:color w:val="000000"/>
+              </w:rPr>
+              <w:t>videos</w:t>
+            </w:r>
+            <w:r>
+              <w:rPr>
+                <w:rFonts w:ascii="Arial" w:hAnsi="Arial" w:cs="Arial"/>
+                <w:i/>
+                <w:color w:val="000000"/>
+              </w:rPr>
+              <w:t xml:space="preserve">. The videos will be divided into frames and undergo detailed annotation for ball position identification and pocket boundary definition. The labelling process becomes faster by importing pre-trained object detection models from </w:t>
+            </w:r>
+            <w:proofErr w:type="spellStart"/>
+            <w:r>
+              <w:rPr>
+                <w:rFonts w:ascii="Arial" w:hAnsi="Arial" w:cs="Arial"/>
+                <w:i/>
+                <w:color w:val="000000"/>
+              </w:rPr>
+              <w:t>Roboflow</w:t>
+            </w:r>
+            <w:proofErr w:type="spellEnd"/>
+            <w:r>
+              <w:rPr>
+                <w:rFonts w:ascii="Arial" w:hAnsi="Arial" w:cs="Arial"/>
+                <w:i/>
+                <w:color w:val="000000"/>
+              </w:rPr>
+              <w:t xml:space="preserve"> platforms which users review and correct before merging with hand-annotated data. The proposed method combines pre-existing datasets from multiple platforms to generate an extensive annotation base with multiple camera perspectives under various lighting settings which reduces the total labelling effort.</w:t>
+            </w:r>
+          </w:p>
+          <w:p>
+            <w:pPr>
+              <w:tabs>
+                <w:tab w:val="left" w:pos="0"/>
+              </w:tabs>
+              <w:spacing w:after="0" w:line="240" w:lineRule="auto"/>
+              <w:jc w:val="both"/>
+              <w:rPr>
+                <w:rFonts w:ascii="Arial" w:hAnsi="Arial" w:cs="Arial"/>
+                <w:i/>
+                <w:color w:val="000000"/>
+              </w:rPr>
+            </w:pPr>
+          </w:p>
+          <w:p>
+            <w:pPr>
+              <w:tabs>
+                <w:tab w:val="left" w:pos="0"/>
+              </w:tabs>
+              <w:spacing w:after="0" w:line="240" w:lineRule="auto"/>
+              <w:jc w:val="both"/>
+              <w:rPr>
+                <w:rFonts w:ascii="Arial" w:hAnsi="Arial" w:cs="Arial"/>
+                <w:i/>
+                <w:color w:val="000000"/>
+              </w:rPr>
+            </w:pPr>
+            <w:r>
+              <w:rPr>
+                <w:rFonts w:ascii="Arial" w:hAnsi="Arial" w:cs="Arial"/>
+                <w:i/>
+                <w:color w:val="000000"/>
+              </w:rPr>
+              <w:t>The prototype will undergo performance evaluations at two critical stages.</w:t>
             </w:r>
             <w:r>
               <w:rPr>
@@ -3345,60 +3539,63 @@
                 <w:i/>
                 <w:color w:val="000000"/>
               </w:rPr>
-              <w:t>The system will use OCR-based number recognition to achieve precise ball position mapping to numbered pockets. The system will use OCR methods to read roulette wheel pocket numbers which have been proven to work on small and blurry text. The system will use contextual inference to determine outcomes when OCR confidence levels are low by referencing the standard roulette wheel number order and neighbouring pocket identification. The system directly solves the difficult problem of pocket identification that occurs during actual casino operations.</w:t>
-            </w:r>
-            <w:r>
-              <w:rPr>
-                <w:rFonts w:ascii="Arial" w:hAnsi="Arial" w:cs="Arial"/>
-                <w:i/>
-                <w:color w:val="000000"/>
-              </w:rPr>
-              <w:t xml:space="preserve"> Python scripts will process visual data </w:t>
-            </w:r>
-            <w:r>
-              <w:rPr>
-                <w:rFonts w:ascii="Arial" w:hAnsi="Arial" w:cs="Arial"/>
-                <w:i/>
-                <w:color w:val="000000"/>
-              </w:rPr>
-              <w:lastRenderedPageBreak/>
-              <w:t>after detection to determine the final pocket ID along with its sector class (</w:t>
-            </w:r>
-            <w:proofErr w:type="spellStart"/>
-            <w:r>
-              <w:rPr>
-                <w:rFonts w:ascii="Arial" w:hAnsi="Arial" w:cs="Arial"/>
-                <w:i/>
-                <w:color w:val="000000"/>
-              </w:rPr>
-              <w:t>Voisins</w:t>
-            </w:r>
-            <w:proofErr w:type="spellEnd"/>
-            <w:r>
-              <w:rPr>
-                <w:rFonts w:ascii="Arial" w:hAnsi="Arial" w:cs="Arial"/>
-                <w:i/>
-                <w:color w:val="000000"/>
-              </w:rPr>
-              <w:t xml:space="preserve">, Tiers, </w:t>
-            </w:r>
-            <w:proofErr w:type="spellStart"/>
-            <w:r>
-              <w:rPr>
-                <w:rFonts w:ascii="Arial" w:hAnsi="Arial" w:cs="Arial"/>
-                <w:i/>
-                <w:color w:val="000000"/>
-              </w:rPr>
-              <w:t>Orphelins</w:t>
-            </w:r>
-            <w:proofErr w:type="spellEnd"/>
-            <w:r>
-              <w:rPr>
-                <w:rFonts w:ascii="Arial" w:hAnsi="Arial" w:cs="Arial"/>
-                <w:i/>
-                <w:color w:val="000000"/>
-              </w:rPr>
-              <w:t>, Jeu 0). The research methodology follows the literature recommendation to utilize single-shot convolutional networks for efficient object detection.</w:t>
+              <w:t>Detection evaluation</w:t>
+            </w:r>
+            <w:r>
+              <w:rPr>
+                <w:rFonts w:ascii="Arial" w:hAnsi="Arial" w:cs="Arial"/>
+                <w:i/>
+                <w:color w:val="000000"/>
+              </w:rPr>
+              <w:t>,</w:t>
+            </w:r>
+            <w:r>
+              <w:rPr>
+                <w:rFonts w:ascii="Arial" w:hAnsi="Arial" w:cs="Arial"/>
+                <w:i/>
+                <w:color w:val="000000"/>
+              </w:rPr>
+              <w:t xml:space="preserve"> precision, recall, and F1-score will measure the reliability of the YOLO-based ball and wheel detectors, with comparisons made against existing roulette datasets.</w:t>
+            </w:r>
+            <w:r>
+              <w:rPr>
+                <w:rFonts w:ascii="Arial" w:hAnsi="Arial" w:cs="Arial"/>
+                <w:i/>
+                <w:color w:val="000000"/>
+              </w:rPr>
+              <w:t xml:space="preserve"> </w:t>
+            </w:r>
+            <w:r>
+              <w:rPr>
+                <w:rFonts w:ascii="Arial" w:hAnsi="Arial" w:cs="Arial"/>
+                <w:i/>
+                <w:color w:val="000000"/>
+              </w:rPr>
+              <w:t>Calibration evaluation</w:t>
+            </w:r>
+            <w:r>
+              <w:rPr>
+                <w:rFonts w:ascii="Arial" w:hAnsi="Arial" w:cs="Arial"/>
+                <w:i/>
+                <w:color w:val="000000"/>
+              </w:rPr>
+              <w:t>,</w:t>
+            </w:r>
+            <w:r>
+              <w:rPr>
+                <w:rFonts w:ascii="Arial" w:hAnsi="Arial" w:cs="Arial"/>
+                <w:i/>
+                <w:color w:val="000000"/>
+              </w:rPr>
+              <w:t xml:space="preserve"> </w:t>
+            </w:r>
+            <w:r>
+              <w:rPr>
+                <w:rFonts w:ascii="Arial" w:hAnsi="Arial" w:cs="Arial"/>
+                <w:i/>
+                <w:color w:val="000000"/>
+              </w:rPr>
+              <w:t>once detections are consistent, the system’s calibration accuracy will be tested by examining how well it detects intentional biases in controlled datasets. Using spins recorded under baseline, tilted, and weighted conditions, the analysis will determine whether the system correctly identifies measurable deviations in pocket distributions and wheel geometry.</w:t>
             </w:r>
           </w:p>
           <w:p>
@@ -3434,25 +3631,39 @@
                 <w:i/>
                 <w:color w:val="000000"/>
               </w:rPr>
-              <w:t xml:space="preserve">YOLO model training data will be collected from publicly accessible roulette gameplay streams. The videos will be divided into frames and undergo detailed annotation for ball position identification and pocket boundary definition. The labelling process becomes faster by importing pre-trained object detection models from </w:t>
-            </w:r>
-            <w:proofErr w:type="spellStart"/>
-            <w:r>
-              <w:rPr>
-                <w:rFonts w:ascii="Arial" w:hAnsi="Arial" w:cs="Arial"/>
-                <w:i/>
-                <w:color w:val="000000"/>
-              </w:rPr>
-              <w:t>Roboflow</w:t>
-            </w:r>
-            <w:proofErr w:type="spellEnd"/>
-            <w:r>
-              <w:rPr>
-                <w:rFonts w:ascii="Arial" w:hAnsi="Arial" w:cs="Arial"/>
-                <w:i/>
-                <w:color w:val="000000"/>
-              </w:rPr>
-              <w:t xml:space="preserve"> platforms which users review and correct before merging with hand-annotated data. The proposed method combines pre-existing datasets from multiple platforms to generate an extensive annotation base with multiple camera perspectives under various lighting settings which reduces the total labelling effort.</w:t>
+              <w:t>Two complementary data sources will be employed</w:t>
+            </w:r>
+            <w:r>
+              <w:rPr>
+                <w:rFonts w:ascii="Arial" w:hAnsi="Arial" w:cs="Arial"/>
+                <w:i/>
+                <w:color w:val="000000"/>
+              </w:rPr>
+              <w:t xml:space="preserve">. </w:t>
+            </w:r>
+            <w:r>
+              <w:rPr>
+                <w:rFonts w:ascii="Arial" w:hAnsi="Arial" w:cs="Arial"/>
+                <w:i/>
+                <w:color w:val="000000"/>
+              </w:rPr>
+              <w:t>Public roulette footage will demonstrate the system’s feasibility and detection accuracy under diverse visual conditions.</w:t>
+            </w:r>
+            <w:r>
+              <w:rPr>
+                <w:rFonts w:ascii="Arial" w:hAnsi="Arial" w:cs="Arial"/>
+                <w:i/>
+                <w:color w:val="000000"/>
+              </w:rPr>
+              <w:t xml:space="preserve"> </w:t>
+            </w:r>
+            <w:r>
+              <w:rPr>
+                <w:rFonts w:ascii="Arial" w:hAnsi="Arial" w:cs="Arial"/>
+                <w:i/>
+                <w:color w:val="000000"/>
+              </w:rPr>
+              <w:t>A consumer-grade physical roulette wheel will provide controlled experimental data for calibration analysis. Baseline spins will be recorded on a level surface, followed by deliberate, reversible perturbations such as minor table tilt (≈ 0.5°–2°) or the addition of small counterweights beneath the rim. Each configuration will yield an independent dataset for comparison.</w:t>
             </w:r>
           </w:p>
           <w:p>
@@ -3488,25 +3699,71 @@
                 <w:i/>
                 <w:color w:val="000000"/>
               </w:rPr>
-              <w:t xml:space="preserve">The prototype will undergo performance evaluations at two critical points. The detection stage performance evaluation of the computer vision system relies on precision and recall as standard assessment metrics. Standard roulette metrics from </w:t>
-            </w:r>
-            <w:proofErr w:type="spellStart"/>
-            <w:r>
-              <w:rPr>
-                <w:rFonts w:ascii="Arial" w:hAnsi="Arial" w:cs="Arial"/>
-                <w:i/>
-                <w:color w:val="000000"/>
-              </w:rPr>
-              <w:t>Roboflow</w:t>
-            </w:r>
-            <w:proofErr w:type="spellEnd"/>
-            <w:r>
-              <w:rPr>
-                <w:rFonts w:ascii="Arial" w:hAnsi="Arial" w:cs="Arial"/>
-                <w:i/>
-                <w:color w:val="000000"/>
-              </w:rPr>
-              <w:t xml:space="preserve"> enable researchers to compare the results with other roulette datasets. The statistical fairness assessment requires the extraction of roulette outcomes to undergo thorough evaluation. The research will perform Chi-squared goodness-of-fit tests for uniformity and Chi-squared independence tests (contingency tables) following the methods described in the literature review. </w:t>
+              <w:t>Although Rodríguez &amp; Mendes [7] and Newsom [8] show that detecting extremely small probabilistic biases demands hundreds of thousands of trials, this study’s objective is different</w:t>
+            </w:r>
+            <w:r>
+              <w:rPr>
+                <w:rFonts w:ascii="Arial" w:hAnsi="Arial" w:cs="Arial"/>
+                <w:i/>
+                <w:color w:val="000000"/>
+              </w:rPr>
+              <w:t>,</w:t>
+            </w:r>
+            <w:r>
+              <w:rPr>
+                <w:rFonts w:ascii="Arial" w:hAnsi="Arial" w:cs="Arial"/>
+                <w:i/>
+                <w:color w:val="000000"/>
+              </w:rPr>
+              <w:t xml:space="preserve"> it focuses on identifying mechanical and geometric deviations introduced by calibration changes. Drawing on their statistical reasoning, approximately 200–500 recorded spins per condition (baseline, tilt, weighted) will provide adequate power to reveal distributional shifts while remaining feasible within the project’s timeframe. Comparative analyses</w:t>
+            </w:r>
+            <w:r>
+              <w:rPr>
+                <w:rFonts w:ascii="Arial" w:hAnsi="Arial" w:cs="Arial"/>
+                <w:i/>
+                <w:color w:val="000000"/>
+              </w:rPr>
+              <w:t xml:space="preserve">, </w:t>
+            </w:r>
+            <w:r>
+              <w:rPr>
+                <w:rFonts w:ascii="Arial" w:hAnsi="Arial" w:cs="Arial"/>
+                <w:i/>
+                <w:color w:val="000000"/>
+              </w:rPr>
+              <w:t>such as χ² frequency tests and effect-size estimation</w:t>
+            </w:r>
+            <w:r>
+              <w:rPr>
+                <w:rFonts w:ascii="Arial" w:hAnsi="Arial" w:cs="Arial"/>
+                <w:i/>
+                <w:color w:val="000000"/>
+              </w:rPr>
+              <w:t xml:space="preserve">, </w:t>
+            </w:r>
+            <w:r>
+              <w:rPr>
+                <w:rFonts w:ascii="Arial" w:hAnsi="Arial" w:cs="Arial"/>
+                <w:i/>
+                <w:color w:val="000000"/>
+              </w:rPr>
+              <w:t xml:space="preserve">will quantify how wheel </w:t>
+            </w:r>
+            <w:r>
+              <w:rPr>
+                <w:rFonts w:ascii="Arial" w:hAnsi="Arial" w:cs="Arial"/>
+                <w:i/>
+                <w:color w:val="000000"/>
+              </w:rPr>
+              <w:t>imperfections</w:t>
+            </w:r>
+            <w:r>
+              <w:rPr>
+                <w:rFonts w:ascii="Arial" w:hAnsi="Arial" w:cs="Arial"/>
+                <w:i/>
+                <w:color w:val="000000"/>
+              </w:rPr>
+              <w:t xml:space="preserve"> influence observed outcomes.</w:t>
             </w:r>
           </w:p>
           <w:p>
@@ -3532,36 +3789,233 @@
               <w:jc w:val="both"/>
               <w:rPr>
                 <w:rFonts w:ascii="Arial" w:hAnsi="Arial" w:cs="Arial"/>
-                <w:b/>
-                <w:color w:val="000000"/>
-              </w:rPr>
-            </w:pPr>
-            <w:r>
-              <w:rPr>
-                <w:rFonts w:ascii="Arial" w:hAnsi="Arial" w:cs="Arial"/>
-                <w:i/>
-                <w:color w:val="000000"/>
-              </w:rPr>
-              <w:t xml:space="preserve">The analysis needs to use sufficient sample sizes to determine power requirements for detecting small biases according to Rodríguez &amp; Mendes and Newsom. The study will enhance real-world bias detection through the combination of naturally occurring outcome data with synthetically generated biased sequences because large datasets are needed to achieve robust bias detection. The study will add artificially biased outcomes to the dataset after processing the available observed spins (e.g., 200 spins). The artificial bias will have a specific magnitude and pattern which will be precisely defined (e.g., increasing the frequency of a specific pocket by a predetermined percentage). The synthetic data injection serves as a vital test case to verify that the statistical methods correctly detect and measure known deviations from theoretical randomness which validates the bias detection mechanism. The study will determine statistical variations from an ideal </w:t>
-            </w:r>
-            <w:proofErr w:type="spellStart"/>
-            <w:r>
-              <w:rPr>
-                <w:rFonts w:ascii="Arial" w:hAnsi="Arial" w:cs="Arial"/>
-                <w:i/>
-                <w:color w:val="000000"/>
-              </w:rPr>
-              <w:t>i.i.d.</w:t>
-            </w:r>
-            <w:proofErr w:type="spellEnd"/>
-            <w:r>
-              <w:rPr>
-                <w:rFonts w:ascii="Arial" w:hAnsi="Arial" w:cs="Arial"/>
-                <w:i/>
-                <w:color w:val="000000"/>
-              </w:rPr>
-              <w:t xml:space="preserve"> uniform distribution to evaluate the wheel's fairness level.</w:t>
-            </w:r>
+                <w:i/>
+                <w:color w:val="000000"/>
+              </w:rPr>
+            </w:pPr>
+            <w:r>
+              <w:rPr>
+                <w:rFonts w:ascii="Arial" w:hAnsi="Arial" w:cs="Arial"/>
+                <w:i/>
+                <w:color w:val="000000"/>
+              </w:rPr>
+              <w:t>The calibration tool will process the results gathered from the computer-vision component and apply statistical methods described in the literature review, such as Chi-squared goodness-of-fit and independence tests. These analyses will generate clear calibration outputs, including:</w:t>
+            </w:r>
+          </w:p>
+          <w:p>
+            <w:pPr>
+              <w:tabs>
+                <w:tab w:val="left" w:pos="0"/>
+              </w:tabs>
+              <w:spacing w:after="0" w:line="240" w:lineRule="auto"/>
+              <w:jc w:val="both"/>
+              <w:rPr>
+                <w:rFonts w:ascii="Arial" w:hAnsi="Arial" w:cs="Arial"/>
+                <w:i/>
+                <w:color w:val="000000"/>
+              </w:rPr>
+            </w:pPr>
+          </w:p>
+          <w:p>
+            <w:pPr>
+              <w:pStyle w:val="ListParagraph"/>
+              <w:numPr>
+                <w:ilvl w:val="0"/>
+                <w:numId w:val="31"/>
+              </w:numPr>
+              <w:tabs>
+                <w:tab w:val="left" w:pos="0"/>
+              </w:tabs>
+              <w:spacing w:after="0" w:line="240" w:lineRule="auto"/>
+              <w:jc w:val="both"/>
+              <w:rPr>
+                <w:rFonts w:ascii="Arial" w:hAnsi="Arial" w:cs="Arial"/>
+                <w:i/>
+                <w:color w:val="000000"/>
+              </w:rPr>
+            </w:pPr>
+            <w:r>
+              <w:rPr>
+                <w:rFonts w:ascii="Arial" w:hAnsi="Arial" w:cs="Arial"/>
+                <w:i/>
+                <w:color w:val="000000"/>
+              </w:rPr>
+              <w:t>Pocket-frequency tables comparing how often each pocket appears under different conditions</w:t>
+            </w:r>
+          </w:p>
+          <w:p>
+            <w:pPr>
+              <w:pStyle w:val="ListParagraph"/>
+              <w:numPr>
+                <w:ilvl w:val="0"/>
+                <w:numId w:val="31"/>
+              </w:numPr>
+              <w:tabs>
+                <w:tab w:val="left" w:pos="0"/>
+              </w:tabs>
+              <w:spacing w:after="0" w:line="240" w:lineRule="auto"/>
+              <w:jc w:val="both"/>
+              <w:rPr>
+                <w:rFonts w:ascii="Arial" w:hAnsi="Arial" w:cs="Arial"/>
+                <w:i/>
+                <w:color w:val="000000"/>
+              </w:rPr>
+            </w:pPr>
+            <w:r>
+              <w:rPr>
+                <w:rFonts w:ascii="Arial" w:hAnsi="Arial" w:cs="Arial"/>
+                <w:i/>
+                <w:color w:val="000000"/>
+              </w:rPr>
+              <w:t>Visual distribution or polar plots showing angular regions where results cluster</w:t>
+            </w:r>
+          </w:p>
+          <w:p>
+            <w:pPr>
+              <w:pStyle w:val="ListParagraph"/>
+              <w:numPr>
+                <w:ilvl w:val="0"/>
+                <w:numId w:val="31"/>
+              </w:numPr>
+              <w:tabs>
+                <w:tab w:val="left" w:pos="0"/>
+              </w:tabs>
+              <w:spacing w:after="0" w:line="240" w:lineRule="auto"/>
+              <w:jc w:val="both"/>
+              <w:rPr>
+                <w:rFonts w:ascii="Arial" w:hAnsi="Arial" w:cs="Arial"/>
+                <w:i/>
+                <w:color w:val="000000"/>
+              </w:rPr>
+            </w:pPr>
+            <w:r>
+              <w:rPr>
+                <w:rFonts w:ascii="Arial" w:hAnsi="Arial" w:cs="Arial"/>
+                <w:i/>
+                <w:color w:val="000000"/>
+              </w:rPr>
+              <w:t>Statistical indicators showing the magnitude of deviation from the baseline.</w:t>
+            </w:r>
+          </w:p>
+          <w:p>
+            <w:pPr>
+              <w:tabs>
+                <w:tab w:val="left" w:pos="0"/>
+              </w:tabs>
+              <w:spacing w:after="0" w:line="240" w:lineRule="auto"/>
+              <w:jc w:val="both"/>
+              <w:rPr>
+                <w:rFonts w:ascii="Arial" w:hAnsi="Arial" w:cs="Arial"/>
+                <w:i/>
+                <w:color w:val="000000"/>
+              </w:rPr>
+            </w:pPr>
+          </w:p>
+          <w:p>
+            <w:pPr>
+              <w:tabs>
+                <w:tab w:val="left" w:pos="0"/>
+              </w:tabs>
+              <w:spacing w:after="0" w:line="240" w:lineRule="auto"/>
+              <w:jc w:val="both"/>
+              <w:rPr>
+                <w:rFonts w:ascii="Arial" w:hAnsi="Arial" w:cs="Arial"/>
+                <w:i/>
+                <w:color w:val="000000"/>
+              </w:rPr>
+            </w:pPr>
+            <w:r>
+              <w:rPr>
+                <w:rFonts w:ascii="Arial" w:hAnsi="Arial" w:cs="Arial"/>
+                <w:i/>
+                <w:color w:val="000000"/>
+              </w:rPr>
+              <w:t>By comparing these outputs across baseline and manipulated experiments, the study will evaluate the system’s ability to detect physical misalignment or imbalance in a roulette wheel.</w:t>
+            </w:r>
+          </w:p>
+          <w:p>
+            <w:pPr>
+              <w:tabs>
+                <w:tab w:val="left" w:pos="0"/>
+              </w:tabs>
+              <w:spacing w:after="0" w:line="240" w:lineRule="auto"/>
+              <w:jc w:val="both"/>
+              <w:rPr>
+                <w:rFonts w:ascii="Arial" w:hAnsi="Arial" w:cs="Arial"/>
+                <w:b/>
+                <w:color w:val="000000"/>
+              </w:rPr>
+            </w:pPr>
+          </w:p>
+          <w:p>
+            <w:pPr>
+              <w:tabs>
+                <w:tab w:val="left" w:pos="0"/>
+              </w:tabs>
+              <w:spacing w:after="0" w:line="240" w:lineRule="auto"/>
+              <w:jc w:val="both"/>
+              <w:rPr>
+                <w:rFonts w:ascii="Arial" w:hAnsi="Arial" w:cs="Arial"/>
+                <w:b/>
+                <w:color w:val="000000"/>
+              </w:rPr>
+            </w:pPr>
+          </w:p>
+          <w:p>
+            <w:pPr>
+              <w:tabs>
+                <w:tab w:val="left" w:pos="0"/>
+              </w:tabs>
+              <w:spacing w:after="0" w:line="240" w:lineRule="auto"/>
+              <w:jc w:val="both"/>
+              <w:rPr>
+                <w:rFonts w:ascii="Arial" w:hAnsi="Arial" w:cs="Arial"/>
+                <w:b/>
+                <w:color w:val="000000"/>
+              </w:rPr>
+            </w:pPr>
+          </w:p>
+          <w:p>
+            <w:pPr>
+              <w:tabs>
+                <w:tab w:val="left" w:pos="0"/>
+              </w:tabs>
+              <w:spacing w:after="0" w:line="240" w:lineRule="auto"/>
+              <w:jc w:val="both"/>
+              <w:rPr>
+                <w:rFonts w:ascii="Arial" w:hAnsi="Arial" w:cs="Arial"/>
+                <w:b/>
+                <w:color w:val="000000"/>
+              </w:rPr>
+            </w:pPr>
+          </w:p>
+          <w:p>
+            <w:pPr>
+              <w:tabs>
+                <w:tab w:val="left" w:pos="0"/>
+              </w:tabs>
+              <w:spacing w:after="0" w:line="240" w:lineRule="auto"/>
+              <w:jc w:val="both"/>
+              <w:rPr>
+                <w:rFonts w:ascii="Arial" w:hAnsi="Arial" w:cs="Arial"/>
+                <w:b/>
+                <w:color w:val="000000"/>
+              </w:rPr>
+            </w:pPr>
+          </w:p>
+          <w:p>
+            <w:pPr>
+              <w:tabs>
+                <w:tab w:val="left" w:pos="0"/>
+              </w:tabs>
+              <w:spacing w:after="0" w:line="240" w:lineRule="auto"/>
+              <w:jc w:val="both"/>
+              <w:rPr>
+                <w:rFonts w:ascii="Arial" w:hAnsi="Arial" w:cs="Arial"/>
+                <w:b/>
+                <w:color w:val="000000"/>
+              </w:rPr>
+            </w:pPr>
           </w:p>
         </w:tc>
       </w:tr>
@@ -3620,6 +4074,7 @@
                 <w:rFonts w:ascii="Arial" w:hAnsi="Arial" w:cs="Arial"/>
                 <w:color w:val="000000"/>
               </w:rPr>
+              <w:lastRenderedPageBreak/>
               <w:br w:type="page"/>
             </w:r>
             <w:r>
@@ -3685,7 +4140,21 @@
                 <w:rFonts w:ascii="Arial" w:hAnsi="Arial" w:cs="Arial"/>
                 <w:lang w:val="en-US"/>
               </w:rPr>
-              <w:t>This research project delivers an innovative automated system which regulatory organizations and the gaming industry can use to conduct unbiased roulette wheel assessments. The research addresses the existing knowledge gap by providing ongoing independent verification of mechanical randomness in live gaming environments through an affordable scalable auditing tool despite previous research showing physical wheel biases. The research outcomes will improve consumer protection measures while improving the probability models used in gaming.</w:t>
+              <w:t xml:space="preserve">This research project delivers an innovative automated system which regulatory organizations and the gaming industry can use to conduct unbiased roulette wheel assessments. The research addresses the existing knowledge gap by providing ongoing independent verification of mechanical randomness in live gaming environments through an affordable scalable </w:t>
+            </w:r>
+            <w:r>
+              <w:rPr>
+                <w:rFonts w:ascii="Arial" w:hAnsi="Arial" w:cs="Arial"/>
+                <w:lang w:val="en-US"/>
+              </w:rPr>
+              <w:t>calibration</w:t>
+            </w:r>
+            <w:r>
+              <w:rPr>
+                <w:rFonts w:ascii="Arial" w:hAnsi="Arial" w:cs="Arial"/>
+                <w:lang w:val="en-US"/>
+              </w:rPr>
+              <w:t xml:space="preserve"> tool despite previous research showing physical wheel biases. The research outcomes will improve consumer protection measures while improving the probability models used in gaming.</w:t>
             </w:r>
           </w:p>
         </w:tc>
@@ -4403,7 +4872,6 @@
         <w:rPr>
           <w:rFonts w:ascii="Arial" w:hAnsi="Arial" w:cs="Arial"/>
         </w:rPr>
-        <w:lastRenderedPageBreak/>
         <w:br w:type="page"/>
       </w:r>
     </w:p>
@@ -4646,23 +5114,7 @@
                 <w:i/>
                 <w:iCs/>
               </w:rPr>
-              <w:t xml:space="preserve">Research shall be conducted in such a manner </w:t>
-            </w:r>
-            <w:proofErr w:type="gramStart"/>
-            <w:r>
-              <w:rPr>
-                <w:i/>
-                <w:iCs/>
-              </w:rPr>
-              <w:t>so as to</w:t>
-            </w:r>
-            <w:proofErr w:type="gramEnd"/>
-            <w:r>
-              <w:rPr>
-                <w:i/>
-                <w:iCs/>
-              </w:rPr>
-              <w:t xml:space="preserve"> avoid any psychological and physical harm to humans and animals and financial damage to organizations</w:t>
+              <w:t>Research shall be conducted in such a manner so as to avoid any psychological and physical harm to humans and animals and financial damage to organizations</w:t>
             </w:r>
             <w:r>
               <w:rPr>
@@ -5780,18 +6232,8 @@
                 <w:i/>
                 <w:color w:val="2E74B5"/>
               </w:rPr>
-              <w:t xml:space="preserve"> competitive disadvantage as an outcome of the </w:t>
-            </w:r>
-            <w:proofErr w:type="gramStart"/>
-            <w:r>
-              <w:rPr>
-                <w:rFonts w:ascii="Arial" w:hAnsi="Arial" w:cs="Arial"/>
-                <w:i/>
-                <w:color w:val="2E74B5"/>
-              </w:rPr>
-              <w:t>research?</w:t>
-            </w:r>
-            <w:proofErr w:type="gramEnd"/>
+              <w:t xml:space="preserve"> competitive disadvantage as an outcome of the research?</w:t>
+            </w:r>
           </w:p>
           <w:p>
             <w:pPr>
@@ -8067,27 +8509,7 @@
           <w:sz w:val="18"/>
           <w:szCs w:val="18"/>
         </w:rPr>
-        <w:t xml:space="preserve">It is up to you to decide </w:t>
-      </w:r>
-      <w:proofErr w:type="gramStart"/>
-      <w:r>
-        <w:rPr>
-          <w:rFonts w:ascii="Arial" w:hAnsi="Arial" w:cs="Arial"/>
-          <w:color w:val="2E74B5"/>
-          <w:sz w:val="18"/>
-          <w:szCs w:val="18"/>
-        </w:rPr>
-        <w:t>whether or not</w:t>
-      </w:r>
-      <w:proofErr w:type="gramEnd"/>
-      <w:r>
-        <w:rPr>
-          <w:rFonts w:ascii="Arial" w:hAnsi="Arial" w:cs="Arial"/>
-          <w:color w:val="2E74B5"/>
-          <w:sz w:val="18"/>
-          <w:szCs w:val="18"/>
-        </w:rPr>
-        <w:t xml:space="preserve"> your take part.  If you decide to take part you will be given this information sheet to keep and be asked to sign a corresponding consent form.</w:t>
+        <w:t>It is up to you to decide whether or not your take part.  If you decide to take part you will be given this information sheet to keep and be asked to sign a corresponding consent form.</w:t>
       </w:r>
     </w:p>
     <w:p>
@@ -8255,27 +8677,7 @@
           <w:sz w:val="18"/>
           <w:szCs w:val="18"/>
         </w:rPr>
-        <w:t xml:space="preserve">By </w:t>
-      </w:r>
-      <w:proofErr w:type="gramStart"/>
-      <w:r>
-        <w:rPr>
-          <w:rFonts w:ascii="Arial" w:hAnsi="Arial" w:cs="Arial"/>
-          <w:color w:val="2E74B5"/>
-          <w:sz w:val="18"/>
-          <w:szCs w:val="18"/>
-        </w:rPr>
-        <w:t>taking part</w:t>
-      </w:r>
-      <w:proofErr w:type="gramEnd"/>
-      <w:r>
-        <w:rPr>
-          <w:rFonts w:ascii="Arial" w:hAnsi="Arial" w:cs="Arial"/>
-          <w:color w:val="2E74B5"/>
-          <w:sz w:val="18"/>
-          <w:szCs w:val="18"/>
-        </w:rPr>
-        <w:t xml:space="preserve"> you will be contributing to the development of a set of recommendations for… </w:t>
+        <w:t xml:space="preserve">By taking part you will be contributing to the development of a set of recommendations for… </w:t>
       </w:r>
     </w:p>
     <w:p>
@@ -8330,47 +8732,7 @@
           <w:sz w:val="18"/>
           <w:szCs w:val="18"/>
         </w:rPr>
-        <w:t xml:space="preserve">If you wish to complain or have any concerns about any aspect of the way in which you have been approached or treated </w:t>
-      </w:r>
-      <w:proofErr w:type="gramStart"/>
-      <w:r>
-        <w:rPr>
-          <w:rFonts w:ascii="Arial" w:hAnsi="Arial" w:cs="Arial"/>
-          <w:color w:val="2E74B5"/>
-          <w:sz w:val="18"/>
-          <w:szCs w:val="18"/>
-        </w:rPr>
-        <w:t>during the course of</w:t>
-      </w:r>
-      <w:proofErr w:type="gramEnd"/>
-      <w:r>
-        <w:rPr>
-          <w:rFonts w:ascii="Arial" w:hAnsi="Arial" w:cs="Arial"/>
-          <w:color w:val="2E74B5"/>
-          <w:sz w:val="18"/>
-          <w:szCs w:val="18"/>
-        </w:rPr>
-        <w:t xml:space="preserve"> this study, please contact</w:t>
-      </w:r>
-      <w:proofErr w:type="gramStart"/>
-      <w:r>
-        <w:rPr>
-          <w:rFonts w:ascii="Arial" w:hAnsi="Arial" w:cs="Arial"/>
-          <w:color w:val="2E74B5"/>
-          <w:sz w:val="18"/>
-          <w:szCs w:val="18"/>
-        </w:rPr>
-        <w:t>…(</w:t>
-      </w:r>
-      <w:proofErr w:type="gramEnd"/>
-      <w:r>
-        <w:rPr>
-          <w:rFonts w:ascii="Arial" w:hAnsi="Arial" w:cs="Arial"/>
-          <w:color w:val="2E74B5"/>
-          <w:sz w:val="18"/>
-          <w:szCs w:val="18"/>
-        </w:rPr>
-        <w:t>researcher is to give his/her MCAST email as a contact)</w:t>
+        <w:t>If you wish to complain or have any concerns about any aspect of the way in which you have been approached or treated during the course of this study, please contact…(researcher is to give his/her MCAST email as a contact)</w:t>
       </w:r>
     </w:p>
     <w:p>
@@ -8426,27 +8788,7 @@
           <w:sz w:val="18"/>
           <w:szCs w:val="18"/>
         </w:rPr>
-        <w:t xml:space="preserve">All information which is collected about you </w:t>
-      </w:r>
-      <w:proofErr w:type="gramStart"/>
-      <w:r>
-        <w:rPr>
-          <w:rFonts w:ascii="Arial" w:hAnsi="Arial" w:cs="Arial"/>
-          <w:color w:val="2E74B5"/>
-          <w:sz w:val="18"/>
-          <w:szCs w:val="18"/>
-        </w:rPr>
-        <w:t>during the course of</w:t>
-      </w:r>
-      <w:proofErr w:type="gramEnd"/>
-      <w:r>
-        <w:rPr>
-          <w:rFonts w:ascii="Arial" w:hAnsi="Arial" w:cs="Arial"/>
-          <w:color w:val="2E74B5"/>
-          <w:sz w:val="18"/>
-          <w:szCs w:val="18"/>
-        </w:rPr>
-        <w:t xml:space="preserve"> the research will be kept strictly confidential so that only the researcher carrying out the research will have access to such information and will not be shared with any other individuals. </w:t>
+        <w:t xml:space="preserve">All information which is collected about you during the course of the research will be kept strictly confidential so that only the researcher carrying out the research will have access to such information and will not be shared with any other individuals. </w:t>
       </w:r>
       <w:r>
         <w:rPr>
@@ -8622,27 +8964,7 @@
           <w:sz w:val="18"/>
           <w:szCs w:val="18"/>
         </w:rPr>
-        <w:t>If you would like more information about the research before you decide</w:t>
-      </w:r>
-      <w:proofErr w:type="gramStart"/>
-      <w:r>
-        <w:rPr>
-          <w:rFonts w:ascii="Arial" w:hAnsi="Arial" w:cs="Arial"/>
-          <w:color w:val="0070C0"/>
-          <w:sz w:val="18"/>
-          <w:szCs w:val="18"/>
-        </w:rPr>
-        <w:t>…(</w:t>
-      </w:r>
-      <w:proofErr w:type="gramEnd"/>
-      <w:r>
-        <w:rPr>
-          <w:rFonts w:ascii="Arial" w:hAnsi="Arial" w:cs="Arial"/>
-          <w:color w:val="0070C0"/>
-          <w:sz w:val="18"/>
-          <w:szCs w:val="18"/>
-        </w:rPr>
-        <w:t>researcher is to give his/her MCAST email as a contact)</w:t>
+        <w:t>If you would like more information about the research before you decide…(researcher is to give his/her MCAST email as a contact)</w:t>
       </w:r>
     </w:p>
     <w:p>
@@ -8839,7 +9161,7 @@
           <w:noProof/>
         </w:rPr>
         <w:drawing>
-          <wp:inline distT="0" distB="0" distL="0" distR="0" wp14:anchorId="6F846F63" wp14:editId="5338E16C">
+          <wp:inline distT="0" distB="0" distL="0" distR="0" wp14:anchorId="6F846F63" wp14:editId="111D8AAA">
             <wp:extent cx="1485900" cy="704850"/>
             <wp:effectExtent l="0" t="0" r="0" b="0"/>
             <wp:docPr id="3" name="Picture 1"/>
@@ -10278,25 +10600,7 @@
               <w:i/>
               <w:lang w:val="en-GB" w:eastAsia="en-US"/>
             </w:rPr>
-            <w:t xml:space="preserve">Document </w:t>
-          </w:r>
-          <w:proofErr w:type="gramStart"/>
-          <w:r>
-            <w:rPr>
-              <w:rFonts w:cs="Arial"/>
-              <w:i/>
-              <w:lang w:val="en-GB" w:eastAsia="en-US"/>
-            </w:rPr>
-            <w:t>Owner :</w:t>
-          </w:r>
-          <w:proofErr w:type="gramEnd"/>
-          <w:r>
-            <w:rPr>
-              <w:rFonts w:cs="Arial"/>
-              <w:i/>
-              <w:lang w:val="en-GB" w:eastAsia="en-US"/>
-            </w:rPr>
-            <w:t xml:space="preserve"> </w:t>
+            <w:t xml:space="preserve">Document Owner : </w:t>
           </w:r>
           <w:r>
             <w:rPr>
@@ -12370,6 +12674,118 @@
     </w:lvl>
   </w:abstractNum>
   <w:abstractNum w:abstractNumId="17" w15:restartNumberingAfterBreak="0">
+    <w:nsid w:val="4F79134A"/>
+    <w:multiLevelType w:val="hybridMultilevel"/>
+    <w:tmpl w:val="564274E4"/>
+    <w:lvl w:ilvl="0" w:tplc="2B94240C">
+      <w:numFmt w:val="bullet"/>
+      <w:lvlText w:val="-"/>
+      <w:lvlJc w:val="left"/>
+      <w:pPr>
+        <w:ind w:left="720" w:hanging="360"/>
+      </w:pPr>
+      <w:rPr>
+        <w:rFonts w:ascii="Arial" w:eastAsia="Calibri" w:hAnsi="Arial" w:cs="Arial" w:hint="default"/>
+      </w:rPr>
+    </w:lvl>
+    <w:lvl w:ilvl="1" w:tplc="08090003" w:tentative="1">
+      <w:start w:val="1"/>
+      <w:numFmt w:val="bullet"/>
+      <w:lvlText w:val="o"/>
+      <w:lvlJc w:val="left"/>
+      <w:pPr>
+        <w:ind w:left="1440" w:hanging="360"/>
+      </w:pPr>
+      <w:rPr>
+        <w:rFonts w:ascii="Courier New" w:hAnsi="Courier New" w:cs="Courier New" w:hint="default"/>
+      </w:rPr>
+    </w:lvl>
+    <w:lvl w:ilvl="2" w:tplc="08090005" w:tentative="1">
+      <w:start w:val="1"/>
+      <w:numFmt w:val="bullet"/>
+      <w:lvlText w:val=""/>
+      <w:lvlJc w:val="left"/>
+      <w:pPr>
+        <w:ind w:left="2160" w:hanging="360"/>
+      </w:pPr>
+      <w:rPr>
+        <w:rFonts w:ascii="Wingdings" w:hAnsi="Wingdings" w:hint="default"/>
+      </w:rPr>
+    </w:lvl>
+    <w:lvl w:ilvl="3" w:tplc="08090001" w:tentative="1">
+      <w:start w:val="1"/>
+      <w:numFmt w:val="bullet"/>
+      <w:lvlText w:val=""/>
+      <w:lvlJc w:val="left"/>
+      <w:pPr>
+        <w:ind w:left="2880" w:hanging="360"/>
+      </w:pPr>
+      <w:rPr>
+        <w:rFonts w:ascii="Symbol" w:hAnsi="Symbol" w:hint="default"/>
+      </w:rPr>
+    </w:lvl>
+    <w:lvl w:ilvl="4" w:tplc="08090003" w:tentative="1">
+      <w:start w:val="1"/>
+      <w:numFmt w:val="bullet"/>
+      <w:lvlText w:val="o"/>
+      <w:lvlJc w:val="left"/>
+      <w:pPr>
+        <w:ind w:left="3600" w:hanging="360"/>
+      </w:pPr>
+      <w:rPr>
+        <w:rFonts w:ascii="Courier New" w:hAnsi="Courier New" w:cs="Courier New" w:hint="default"/>
+      </w:rPr>
+    </w:lvl>
+    <w:lvl w:ilvl="5" w:tplc="08090005" w:tentative="1">
+      <w:start w:val="1"/>
+      <w:numFmt w:val="bullet"/>
+      <w:lvlText w:val=""/>
+      <w:lvlJc w:val="left"/>
+      <w:pPr>
+        <w:ind w:left="4320" w:hanging="360"/>
+      </w:pPr>
+      <w:rPr>
+        <w:rFonts w:ascii="Wingdings" w:hAnsi="Wingdings" w:hint="default"/>
+      </w:rPr>
+    </w:lvl>
+    <w:lvl w:ilvl="6" w:tplc="08090001" w:tentative="1">
+      <w:start w:val="1"/>
+      <w:numFmt w:val="bullet"/>
+      <w:lvlText w:val=""/>
+      <w:lvlJc w:val="left"/>
+      <w:pPr>
+        <w:ind w:left="5040" w:hanging="360"/>
+      </w:pPr>
+      <w:rPr>
+        <w:rFonts w:ascii="Symbol" w:hAnsi="Symbol" w:hint="default"/>
+      </w:rPr>
+    </w:lvl>
+    <w:lvl w:ilvl="7" w:tplc="08090003" w:tentative="1">
+      <w:start w:val="1"/>
+      <w:numFmt w:val="bullet"/>
+      <w:lvlText w:val="o"/>
+      <w:lvlJc w:val="left"/>
+      <w:pPr>
+        <w:ind w:left="5760" w:hanging="360"/>
+      </w:pPr>
+      <w:rPr>
+        <w:rFonts w:ascii="Courier New" w:hAnsi="Courier New" w:cs="Courier New" w:hint="default"/>
+      </w:rPr>
+    </w:lvl>
+    <w:lvl w:ilvl="8" w:tplc="08090005" w:tentative="1">
+      <w:start w:val="1"/>
+      <w:numFmt w:val="bullet"/>
+      <w:lvlText w:val=""/>
+      <w:lvlJc w:val="left"/>
+      <w:pPr>
+        <w:ind w:left="6480" w:hanging="360"/>
+      </w:pPr>
+      <w:rPr>
+        <w:rFonts w:ascii="Wingdings" w:hAnsi="Wingdings" w:hint="default"/>
+      </w:rPr>
+    </w:lvl>
+  </w:abstractNum>
+  <w:abstractNum w:abstractNumId="18" w15:restartNumberingAfterBreak="0">
     <w:nsid w:val="52361669"/>
     <w:multiLevelType w:val="hybridMultilevel"/>
     <w:tmpl w:val="C1383182"/>
@@ -12481,7 +12897,7 @@
       </w:rPr>
     </w:lvl>
   </w:abstractNum>
-  <w:abstractNum w:abstractNumId="18" w15:restartNumberingAfterBreak="0">
+  <w:abstractNum w:abstractNumId="19" w15:restartNumberingAfterBreak="0">
     <w:nsid w:val="556C52A2"/>
     <w:multiLevelType w:val="multilevel"/>
     <w:tmpl w:val="96F49DD2"/>
@@ -12630,7 +13046,7 @@
       </w:rPr>
     </w:lvl>
   </w:abstractNum>
-  <w:abstractNum w:abstractNumId="19" w15:restartNumberingAfterBreak="0">
+  <w:abstractNum w:abstractNumId="20" w15:restartNumberingAfterBreak="0">
     <w:nsid w:val="5B504B2F"/>
     <w:multiLevelType w:val="hybridMultilevel"/>
     <w:tmpl w:val="2A4063D6"/>
@@ -12719,7 +13135,7 @@
       </w:pPr>
     </w:lvl>
   </w:abstractNum>
-  <w:abstractNum w:abstractNumId="20" w15:restartNumberingAfterBreak="0">
+  <w:abstractNum w:abstractNumId="21" w15:restartNumberingAfterBreak="0">
     <w:nsid w:val="620659FE"/>
     <w:multiLevelType w:val="hybridMultilevel"/>
     <w:tmpl w:val="5C022388"/>
@@ -12808,7 +13224,7 @@
       </w:pPr>
     </w:lvl>
   </w:abstractNum>
-  <w:abstractNum w:abstractNumId="21" w15:restartNumberingAfterBreak="0">
+  <w:abstractNum w:abstractNumId="22" w15:restartNumberingAfterBreak="0">
     <w:nsid w:val="65077B96"/>
     <w:multiLevelType w:val="hybridMultilevel"/>
     <w:tmpl w:val="86C223D8"/>
@@ -12924,7 +13340,7 @@
       </w:pPr>
     </w:lvl>
   </w:abstractNum>
-  <w:abstractNum w:abstractNumId="22" w15:restartNumberingAfterBreak="0">
+  <w:abstractNum w:abstractNumId="23" w15:restartNumberingAfterBreak="0">
     <w:nsid w:val="671E3B4A"/>
     <w:multiLevelType w:val="hybridMultilevel"/>
     <w:tmpl w:val="30BAB138"/>
@@ -13036,7 +13452,7 @@
       </w:rPr>
     </w:lvl>
   </w:abstractNum>
-  <w:abstractNum w:abstractNumId="23" w15:restartNumberingAfterBreak="0">
+  <w:abstractNum w:abstractNumId="24" w15:restartNumberingAfterBreak="0">
     <w:nsid w:val="68060BCB"/>
     <w:multiLevelType w:val="hybridMultilevel"/>
     <w:tmpl w:val="759687EE"/>
@@ -13125,7 +13541,7 @@
       </w:pPr>
     </w:lvl>
   </w:abstractNum>
-  <w:abstractNum w:abstractNumId="24" w15:restartNumberingAfterBreak="0">
+  <w:abstractNum w:abstractNumId="25" w15:restartNumberingAfterBreak="0">
     <w:nsid w:val="6A0331AA"/>
     <w:multiLevelType w:val="hybridMultilevel"/>
     <w:tmpl w:val="5A3E5256"/>
@@ -13214,7 +13630,7 @@
       </w:pPr>
     </w:lvl>
   </w:abstractNum>
-  <w:abstractNum w:abstractNumId="25" w15:restartNumberingAfterBreak="0">
+  <w:abstractNum w:abstractNumId="26" w15:restartNumberingAfterBreak="0">
     <w:nsid w:val="6E37152D"/>
     <w:multiLevelType w:val="hybridMultilevel"/>
     <w:tmpl w:val="277C14DC"/>
@@ -13326,7 +13742,7 @@
       </w:rPr>
     </w:lvl>
   </w:abstractNum>
-  <w:abstractNum w:abstractNumId="26" w15:restartNumberingAfterBreak="0">
+  <w:abstractNum w:abstractNumId="27" w15:restartNumberingAfterBreak="0">
     <w:nsid w:val="6EE3536B"/>
     <w:multiLevelType w:val="hybridMultilevel"/>
     <w:tmpl w:val="FBF8E304"/>
@@ -13439,7 +13855,7 @@
       </w:rPr>
     </w:lvl>
   </w:abstractNum>
-  <w:abstractNum w:abstractNumId="27" w15:restartNumberingAfterBreak="0">
+  <w:abstractNum w:abstractNumId="28" w15:restartNumberingAfterBreak="0">
     <w:nsid w:val="76BF5B51"/>
     <w:multiLevelType w:val="hybridMultilevel"/>
     <w:tmpl w:val="EB34E976"/>
@@ -13525,7 +13941,7 @@
       </w:pPr>
     </w:lvl>
   </w:abstractNum>
-  <w:abstractNum w:abstractNumId="28" w15:restartNumberingAfterBreak="0">
+  <w:abstractNum w:abstractNumId="29" w15:restartNumberingAfterBreak="0">
     <w:nsid w:val="77A07D26"/>
     <w:multiLevelType w:val="hybridMultilevel"/>
     <w:tmpl w:val="EE54B8D0"/>
@@ -13637,7 +14053,7 @@
       </w:rPr>
     </w:lvl>
   </w:abstractNum>
-  <w:abstractNum w:abstractNumId="29" w15:restartNumberingAfterBreak="0">
+  <w:abstractNum w:abstractNumId="30" w15:restartNumberingAfterBreak="0">
     <w:nsid w:val="7AD33746"/>
     <w:multiLevelType w:val="singleLevel"/>
     <w:tmpl w:val="0809000F"/>
@@ -13658,13 +14074,13 @@
     </w:lvl>
   </w:abstractNum>
   <w:num w:numId="1" w16cid:durableId="1130395139">
-    <w:abstractNumId w:val="24"/>
+    <w:abstractNumId w:val="25"/>
   </w:num>
   <w:num w:numId="2" w16cid:durableId="856894095">
-    <w:abstractNumId w:val="20"/>
+    <w:abstractNumId w:val="21"/>
   </w:num>
   <w:num w:numId="3" w16cid:durableId="1739398598">
-    <w:abstractNumId w:val="21"/>
+    <w:abstractNumId w:val="22"/>
   </w:num>
   <w:num w:numId="4" w16cid:durableId="1520268560">
     <w:abstractNumId w:val="3"/>
@@ -13679,13 +14095,13 @@
     <w:abstractNumId w:val="1"/>
   </w:num>
   <w:num w:numId="8" w16cid:durableId="1105229618">
-    <w:abstractNumId w:val="19"/>
+    <w:abstractNumId w:val="20"/>
   </w:num>
   <w:num w:numId="9" w16cid:durableId="459805124">
-    <w:abstractNumId w:val="23"/>
+    <w:abstractNumId w:val="24"/>
   </w:num>
   <w:num w:numId="10" w16cid:durableId="1007099668">
-    <w:abstractNumId w:val="27"/>
+    <w:abstractNumId w:val="28"/>
   </w:num>
   <w:num w:numId="11" w16cid:durableId="21979272">
     <w:abstractNumId w:val="9"/>
@@ -13703,10 +14119,10 @@
     <w:abstractNumId w:val="2"/>
   </w:num>
   <w:num w:numId="16" w16cid:durableId="1492867290">
-    <w:abstractNumId w:val="28"/>
+    <w:abstractNumId w:val="29"/>
   </w:num>
   <w:num w:numId="17" w16cid:durableId="1500000425">
-    <w:abstractNumId w:val="17"/>
+    <w:abstractNumId w:val="18"/>
   </w:num>
   <w:num w:numId="18" w16cid:durableId="1964531998">
     <w:abstractNumId w:val="14"/>
@@ -13715,13 +14131,13 @@
     <w:abstractNumId w:val="0"/>
   </w:num>
   <w:num w:numId="20" w16cid:durableId="1395852978">
-    <w:abstractNumId w:val="26"/>
+    <w:abstractNumId w:val="27"/>
   </w:num>
   <w:num w:numId="21" w16cid:durableId="356732284">
     <w:abstractNumId w:val="16"/>
   </w:num>
   <w:num w:numId="22" w16cid:durableId="1593902053">
-    <w:abstractNumId w:val="29"/>
+    <w:abstractNumId w:val="30"/>
   </w:num>
   <w:num w:numId="23" w16cid:durableId="711661762">
     <w:abstractNumId w:val="11"/>
@@ -13730,22 +14146,25 @@
     <w:abstractNumId w:val="15"/>
   </w:num>
   <w:num w:numId="25" w16cid:durableId="704139574">
-    <w:abstractNumId w:val="22"/>
+    <w:abstractNumId w:val="23"/>
   </w:num>
   <w:num w:numId="26" w16cid:durableId="1465541821">
-    <w:abstractNumId w:val="25"/>
+    <w:abstractNumId w:val="26"/>
   </w:num>
   <w:num w:numId="27" w16cid:durableId="1939217913">
     <w:abstractNumId w:val="8"/>
   </w:num>
   <w:num w:numId="28" w16cid:durableId="393359771">
-    <w:abstractNumId w:val="18"/>
+    <w:abstractNumId w:val="19"/>
   </w:num>
   <w:num w:numId="29" w16cid:durableId="1280916628">
     <w:abstractNumId w:val="7"/>
   </w:num>
   <w:num w:numId="30" w16cid:durableId="1002900648">
     <w:abstractNumId w:val="4"/>
+  </w:num>
+  <w:num w:numId="31" w16cid:durableId="58750443">
+    <w:abstractNumId w:val="17"/>
   </w:num>
 </w:numbering>
 </file>
@@ -14267,7 +14686,6 @@
   <w:style w:type="character" w:default="1" w:styleId="DefaultParagraphFont">
     <w:name w:val="Default Paragraph Font"/>
     <w:uiPriority w:val="1"/>
-    <w:semiHidden/>
     <w:unhideWhenUsed/>
   </w:style>
   <w:style w:type="table" w:default="1" w:styleId="TableNormal">

</xml_diff>

<commit_message>
Added new literature files regarding official regulatory or technical standards and added them to SOI literature review
</commit_message>
<xml_diff>
--- a/SOI_NEW_UPDATED.docx
+++ b/SOI_NEW_UPDATED.docx
@@ -2133,42 +2133,60 @@
                 <w:bCs/>
                 <w:color w:val="000000"/>
               </w:rPr>
-              <w:t>The GLI-11 standard presents RNG requirements for electronic gaming devices in Chapter 3 according to the standard. The Chi-squared "Total Distribution" test must run at 99% confidence level according to [9] along with serial-correlation tests on at least 10 million outcomes. Physical roulette wheels generally fall outside GLI-11 scope yet European regulators now use these strict statistical standards as industry best practices to evaluate mechanical randomness. This project will base its testing approaches on the rigorous industry standards to guarantee both robustness and credibility of fairness evaluations.</w:t>
-            </w:r>
-          </w:p>
-          <w:p>
-            <w:pPr>
-              <w:tabs>
-                <w:tab w:val="left" w:pos="0"/>
-              </w:tabs>
-              <w:spacing w:after="0" w:line="240" w:lineRule="auto"/>
+              <w:t xml:space="preserve">The GLI-11 standard presents RNG requirements for electronic gaming devices in Chapter 3 according to the standard. The Chi-squared "Total Distribution" test must run at 99% confidence level according to [9] along with serial-correlation tests on at least 10 million outcomes. Physical roulette wheels generally fall outside GLI-11 </w:t>
+            </w:r>
+            <w:proofErr w:type="gramStart"/>
+            <w:r>
               <w:rPr>
                 <w:rFonts w:ascii="Arial" w:hAnsi="Arial" w:cs="Arial"/>
                 <w:bCs/>
                 <w:color w:val="000000"/>
               </w:rPr>
-            </w:pPr>
-          </w:p>
-          <w:p>
-            <w:pPr>
-              <w:tabs>
-                <w:tab w:val="left" w:pos="0"/>
-              </w:tabs>
-              <w:spacing w:after="0" w:line="240" w:lineRule="auto"/>
-              <w:rPr>
-                <w:rFonts w:ascii="Arial" w:hAnsi="Arial" w:cs="Arial"/>
-                <w:b/>
+              <w:t>scope</w:t>
+            </w:r>
+            <w:proofErr w:type="gramEnd"/>
+            <w:r>
+              <w:rPr>
+                <w:rFonts w:ascii="Arial" w:hAnsi="Arial" w:cs="Arial"/>
                 <w:bCs/>
                 <w:color w:val="000000"/>
               </w:rPr>
-            </w:pPr>
-            <w:r>
-              <w:rPr>
-                <w:rFonts w:ascii="Arial" w:hAnsi="Arial" w:cs="Arial"/>
-                <w:b/>
+              <w:t xml:space="preserve"> yet European regulators now use these strict statistical standards as industry best practices to evaluate mechanical randomness. This project will base its testing approaches on the rigorous industry standards to guarantee both robustness and credibility of fairness evaluations.</w:t>
+            </w:r>
+          </w:p>
+          <w:p>
+            <w:pPr>
+              <w:tabs>
+                <w:tab w:val="left" w:pos="0"/>
+              </w:tabs>
+              <w:spacing w:after="0" w:line="240" w:lineRule="auto"/>
+              <w:rPr>
+                <w:rFonts w:ascii="Arial" w:hAnsi="Arial" w:cs="Arial"/>
                 <w:bCs/>
                 <w:color w:val="000000"/>
               </w:rPr>
+            </w:pPr>
+          </w:p>
+          <w:p>
+            <w:pPr>
+              <w:tabs>
+                <w:tab w:val="left" w:pos="0"/>
+              </w:tabs>
+              <w:spacing w:after="0" w:line="240" w:lineRule="auto"/>
+              <w:rPr>
+                <w:rFonts w:ascii="Arial" w:hAnsi="Arial" w:cs="Arial"/>
+                <w:b/>
+                <w:bCs/>
+                <w:color w:val="000000"/>
+              </w:rPr>
+            </w:pPr>
+            <w:r>
+              <w:rPr>
+                <w:rFonts w:ascii="Arial" w:hAnsi="Arial" w:cs="Arial"/>
+                <w:b/>
+                <w:bCs/>
+                <w:color w:val="000000"/>
+              </w:rPr>
               <w:t>3. Sample-Size and Power Considerations</w:t>
             </w:r>
           </w:p>
@@ -2610,6 +2628,325 @@
               </w:rPr>
               <w:t xml:space="preserve"> should replace one-off certifications. The continuous assessment process ensures both fairness and integrity of the game throughout time.</w:t>
             </w:r>
+          </w:p>
+          <w:p>
+            <w:pPr>
+              <w:tabs>
+                <w:tab w:val="left" w:pos="0"/>
+              </w:tabs>
+              <w:spacing w:after="0" w:line="240" w:lineRule="auto"/>
+              <w:rPr>
+                <w:rFonts w:ascii="Arial" w:hAnsi="Arial" w:cs="Arial"/>
+                <w:bCs/>
+                <w:color w:val="000000"/>
+              </w:rPr>
+            </w:pPr>
+          </w:p>
+          <w:p>
+            <w:pPr>
+              <w:tabs>
+                <w:tab w:val="left" w:pos="0"/>
+              </w:tabs>
+              <w:spacing w:after="0" w:line="240" w:lineRule="auto"/>
+              <w:rPr>
+                <w:rFonts w:ascii="Arial" w:hAnsi="Arial" w:cs="Arial"/>
+                <w:b/>
+                <w:bCs/>
+                <w:color w:val="000000"/>
+              </w:rPr>
+            </w:pPr>
+            <w:r>
+              <w:rPr>
+                <w:rFonts w:ascii="Arial" w:hAnsi="Arial" w:cs="Arial"/>
+                <w:b/>
+                <w:bCs/>
+                <w:color w:val="000000"/>
+              </w:rPr>
+              <w:t>5. Manufacturing Precision and Calibration Standards</w:t>
+            </w:r>
+          </w:p>
+          <w:p>
+            <w:pPr>
+              <w:tabs>
+                <w:tab w:val="left" w:pos="0"/>
+              </w:tabs>
+              <w:spacing w:after="0" w:line="240" w:lineRule="auto"/>
+              <w:rPr>
+                <w:rFonts w:ascii="Arial" w:hAnsi="Arial" w:cs="Arial"/>
+                <w:b/>
+                <w:bCs/>
+                <w:color w:val="000000"/>
+              </w:rPr>
+            </w:pPr>
+          </w:p>
+          <w:p>
+            <w:pPr>
+              <w:tabs>
+                <w:tab w:val="left" w:pos="0"/>
+              </w:tabs>
+              <w:spacing w:after="0" w:line="240" w:lineRule="auto"/>
+              <w:rPr>
+                <w:rFonts w:ascii="Arial" w:hAnsi="Arial" w:cs="Arial"/>
+                <w:bCs/>
+                <w:color w:val="000000"/>
+              </w:rPr>
+            </w:pPr>
+            <w:r>
+              <w:rPr>
+                <w:rFonts w:ascii="Arial" w:hAnsi="Arial" w:cs="Arial"/>
+                <w:bCs/>
+                <w:color w:val="000000"/>
+              </w:rPr>
+              <w:t>Physical roulette wheels are manufactured under strict mechanical tolerances and are subject to ongoing certification by national gaming authorities. These regulatory documents emphasise the importance of unbiased design, precise manufacturing, and periodic inspection to guarantee fairness.</w:t>
+            </w:r>
+          </w:p>
+          <w:p>
+            <w:pPr>
+              <w:tabs>
+                <w:tab w:val="left" w:pos="0"/>
+              </w:tabs>
+              <w:spacing w:after="0" w:line="240" w:lineRule="auto"/>
+              <w:rPr>
+                <w:rFonts w:ascii="Arial" w:hAnsi="Arial" w:cs="Arial"/>
+                <w:bCs/>
+                <w:color w:val="000000"/>
+              </w:rPr>
+            </w:pPr>
+          </w:p>
+          <w:p>
+            <w:pPr>
+              <w:tabs>
+                <w:tab w:val="left" w:pos="0"/>
+              </w:tabs>
+              <w:spacing w:after="0" w:line="240" w:lineRule="auto"/>
+              <w:rPr>
+                <w:rFonts w:ascii="Arial" w:hAnsi="Arial" w:cs="Arial"/>
+                <w:bCs/>
+                <w:color w:val="000000"/>
+              </w:rPr>
+            </w:pPr>
+            <w:r>
+              <w:rPr>
+                <w:rFonts w:ascii="Arial" w:hAnsi="Arial" w:cs="Arial"/>
+                <w:b/>
+                <w:bCs/>
+                <w:color w:val="000000"/>
+              </w:rPr>
+              <w:t xml:space="preserve">Liquor and Gaming Authority of Manitoba’s </w:t>
+            </w:r>
+            <w:r>
+              <w:rPr>
+                <w:rFonts w:ascii="Arial" w:hAnsi="Arial" w:cs="Arial"/>
+                <w:b/>
+                <w:bCs/>
+                <w:i/>
+                <w:iCs/>
+                <w:color w:val="000000"/>
+              </w:rPr>
+              <w:t xml:space="preserve">Gaming Integrity Standards </w:t>
+            </w:r>
+            <w:r>
+              <w:rPr>
+                <w:rFonts w:ascii="Arial" w:hAnsi="Arial" w:cs="Arial"/>
+                <w:b/>
+                <w:bCs/>
+                <w:i/>
+                <w:iCs/>
+                <w:color w:val="000000"/>
+              </w:rPr>
+              <w:t>-</w:t>
+            </w:r>
+            <w:r>
+              <w:rPr>
+                <w:rFonts w:ascii="Arial" w:hAnsi="Arial" w:cs="Arial"/>
+                <w:b/>
+                <w:bCs/>
+                <w:i/>
+                <w:iCs/>
+                <w:color w:val="000000"/>
+              </w:rPr>
+              <w:t xml:space="preserve"> Roulette Wheels</w:t>
+            </w:r>
+            <w:r>
+              <w:rPr>
+                <w:rFonts w:ascii="Arial" w:hAnsi="Arial" w:cs="Arial"/>
+                <w:bCs/>
+                <w:color w:val="000000"/>
+              </w:rPr>
+              <w:t xml:space="preserve"> specify explicit construction and calibration requirements, including minimum wheel and cylinder diameters, the equal distribution of weight across the rotor, levelness between wheel and bowl, and verification that all pockets are identical in depth and spacing [10]. The standard further requires that every roulette wheel be balanced and levelled by the manufacturer prior to shipment and that quality-assurance documentation accompanies each unit to confirm compliance [10].</w:t>
+            </w:r>
+          </w:p>
+          <w:p>
+            <w:pPr>
+              <w:tabs>
+                <w:tab w:val="left" w:pos="0"/>
+              </w:tabs>
+              <w:spacing w:after="0" w:line="240" w:lineRule="auto"/>
+              <w:rPr>
+                <w:rFonts w:ascii="Arial" w:hAnsi="Arial" w:cs="Arial"/>
+                <w:bCs/>
+                <w:color w:val="000000"/>
+              </w:rPr>
+            </w:pPr>
+          </w:p>
+          <w:p>
+            <w:pPr>
+              <w:tabs>
+                <w:tab w:val="left" w:pos="0"/>
+              </w:tabs>
+              <w:spacing w:after="0" w:line="240" w:lineRule="auto"/>
+              <w:rPr>
+                <w:rFonts w:ascii="Arial" w:hAnsi="Arial" w:cs="Arial"/>
+                <w:bCs/>
+                <w:color w:val="000000"/>
+              </w:rPr>
+            </w:pPr>
+            <w:proofErr w:type="spellStart"/>
+            <w:r>
+              <w:rPr>
+                <w:rFonts w:ascii="Arial" w:hAnsi="Arial" w:cs="Arial"/>
+                <w:b/>
+                <w:bCs/>
+                <w:color w:val="000000"/>
+              </w:rPr>
+              <w:t>pillemyndigheden</w:t>
+            </w:r>
+            <w:proofErr w:type="spellEnd"/>
+            <w:r>
+              <w:rPr>
+                <w:rFonts w:ascii="Arial" w:hAnsi="Arial" w:cs="Arial"/>
+                <w:b/>
+                <w:bCs/>
+                <w:color w:val="000000"/>
+              </w:rPr>
+              <w:t xml:space="preserve"> </w:t>
+            </w:r>
+            <w:r>
+              <w:rPr>
+                <w:rFonts w:ascii="Arial" w:hAnsi="Arial" w:cs="Arial"/>
+                <w:b/>
+                <w:bCs/>
+                <w:i/>
+                <w:iCs/>
+                <w:color w:val="000000"/>
+              </w:rPr>
+              <w:t>Testing Standards for Land-based Casinos</w:t>
+            </w:r>
+            <w:r>
+              <w:rPr>
+                <w:rFonts w:ascii="Arial" w:hAnsi="Arial" w:cs="Arial"/>
+                <w:bCs/>
+                <w:color w:val="000000"/>
+              </w:rPr>
+              <w:t xml:space="preserve"> in Denmark require that each roulette wheel undergo accredited testing by certified laboratories and that certification be renewed every </w:t>
+            </w:r>
+            <w:r>
+              <w:rPr>
+                <w:rFonts w:ascii="Arial" w:hAnsi="Arial" w:cs="Arial"/>
+                <w:b/>
+                <w:bCs/>
+                <w:color w:val="000000"/>
+              </w:rPr>
+              <w:t>two years</w:t>
+            </w:r>
+            <w:r>
+              <w:rPr>
+                <w:rFonts w:ascii="Arial" w:hAnsi="Arial" w:cs="Arial"/>
+                <w:bCs/>
+                <w:color w:val="000000"/>
+              </w:rPr>
+              <w:t xml:space="preserve"> [11]. These guidelines reinforce that mechanical randomness and calibration stability are continuously monitored within regulated jurisdictions.</w:t>
+            </w:r>
+          </w:p>
+          <w:p>
+            <w:pPr>
+              <w:tabs>
+                <w:tab w:val="left" w:pos="0"/>
+              </w:tabs>
+              <w:spacing w:after="0" w:line="240" w:lineRule="auto"/>
+              <w:rPr>
+                <w:rFonts w:ascii="Arial" w:hAnsi="Arial" w:cs="Arial"/>
+                <w:bCs/>
+                <w:color w:val="000000"/>
+              </w:rPr>
+            </w:pPr>
+          </w:p>
+          <w:p>
+            <w:pPr>
+              <w:tabs>
+                <w:tab w:val="left" w:pos="0"/>
+              </w:tabs>
+              <w:spacing w:after="0" w:line="240" w:lineRule="auto"/>
+              <w:rPr>
+                <w:rFonts w:ascii="Arial" w:hAnsi="Arial" w:cs="Arial"/>
+                <w:bCs/>
+                <w:color w:val="000000"/>
+              </w:rPr>
+            </w:pPr>
+            <w:r>
+              <w:rPr>
+                <w:rFonts w:ascii="Arial" w:hAnsi="Arial" w:cs="Arial"/>
+                <w:b/>
+                <w:bCs/>
+                <w:color w:val="000000"/>
+              </w:rPr>
+              <w:t>Australian / New Zealand Gaming Machine National Standard (Rev 11)</w:t>
+            </w:r>
+            <w:r>
+              <w:rPr>
+                <w:rFonts w:ascii="Arial" w:hAnsi="Arial" w:cs="Arial"/>
+                <w:bCs/>
+                <w:color w:val="000000"/>
+              </w:rPr>
+              <w:t xml:space="preserve"> also outlines stringent calibration, conformity, and inspection requirements for gambling equipment to ensure that all mechanical and electronic devices operate within predefined fairness thresholds [12]. This demonstrates that roulette-wheel integrity is already governed by rigorous standards, but current methods depend on manual inspection and physical measurement tools.</w:t>
+            </w:r>
+          </w:p>
+          <w:p>
+            <w:pPr>
+              <w:tabs>
+                <w:tab w:val="left" w:pos="0"/>
+              </w:tabs>
+              <w:spacing w:after="0" w:line="240" w:lineRule="auto"/>
+              <w:rPr>
+                <w:rFonts w:ascii="Arial" w:hAnsi="Arial" w:cs="Arial"/>
+                <w:bCs/>
+                <w:color w:val="000000"/>
+              </w:rPr>
+            </w:pPr>
+          </w:p>
+          <w:p>
+            <w:pPr>
+              <w:tabs>
+                <w:tab w:val="left" w:pos="0"/>
+              </w:tabs>
+              <w:spacing w:after="0" w:line="240" w:lineRule="auto"/>
+              <w:rPr>
+                <w:rFonts w:ascii="Arial" w:hAnsi="Arial" w:cs="Arial"/>
+                <w:bCs/>
+                <w:color w:val="000000"/>
+              </w:rPr>
+            </w:pPr>
+            <w:r>
+              <w:rPr>
+                <w:rFonts w:ascii="Arial" w:hAnsi="Arial" w:cs="Arial"/>
+                <w:bCs/>
+                <w:color w:val="000000"/>
+              </w:rPr>
+              <w:t>Despite these existing standards, calibration and verification remain labour-intensive and visually assessed. This gap highlights an opportunity for computer-vision-based calibration systems that automate mechanical verification, quantify geometric consistency, and detect potential misalignment earlier and more objectively than current manual procedures.</w:t>
+            </w:r>
+          </w:p>
+          <w:p>
+            <w:pPr>
+              <w:tabs>
+                <w:tab w:val="left" w:pos="0"/>
+              </w:tabs>
+              <w:spacing w:after="0" w:line="240" w:lineRule="auto"/>
+              <w:rPr>
+                <w:rFonts w:ascii="Arial" w:hAnsi="Arial" w:cs="Arial"/>
+                <w:bCs/>
+                <w:color w:val="000000"/>
+              </w:rPr>
+            </w:pPr>
           </w:p>
         </w:tc>
       </w:tr>
@@ -2801,6 +3138,7 @@
               </w:rPr>
               <w:t xml:space="preserve"> </w:t>
             </w:r>
+            <w:proofErr w:type="gramStart"/>
             <w:r>
               <w:rPr>
                 <w:rFonts w:ascii="Arial" w:hAnsi="Arial" w:cs="Arial"/>
@@ -2820,7 +3158,15 @@
                 <w:rFonts w:ascii="Arial" w:hAnsi="Arial" w:cs="Arial"/>
                 <w:color w:val="000000"/>
               </w:rPr>
-              <w:t xml:space="preserve">based outcome logging, </w:t>
+              <w:t>based</w:t>
+            </w:r>
+            <w:proofErr w:type="gramEnd"/>
+            <w:r>
+              <w:rPr>
+                <w:rFonts w:ascii="Arial" w:hAnsi="Arial" w:cs="Arial"/>
+                <w:color w:val="000000"/>
+              </w:rPr>
+              <w:t xml:space="preserve"> outcome logging, </w:t>
             </w:r>
             <w:proofErr w:type="spellStart"/>
             <w:r>
@@ -2874,6 +3220,7 @@
                 <w:rFonts w:ascii="Arial" w:hAnsi="Arial" w:cs="Arial"/>
                 <w:color w:val="000000"/>
               </w:rPr>
+              <w:lastRenderedPageBreak/>
               <w:t>The system supports manufacturers, regulators, and operators in maintaining fairness assurance without requiring long manual observation sessions or specialized proprietary equipment.</w:t>
             </w:r>
           </w:p>
@@ -3350,320 +3697,328 @@
                 <w:i/>
                 <w:color w:val="000000"/>
               </w:rPr>
+              <w:t xml:space="preserve">The system </w:t>
+            </w:r>
+            <w:r>
+              <w:rPr>
+                <w:rFonts w:ascii="Arial" w:hAnsi="Arial" w:cs="Arial"/>
+                <w:i/>
+                <w:color w:val="000000"/>
+              </w:rPr>
+              <w:t xml:space="preserve">will make use of </w:t>
+            </w:r>
+            <w:r>
+              <w:rPr>
+                <w:rFonts w:ascii="Arial" w:hAnsi="Arial" w:cs="Arial"/>
+                <w:i/>
+                <w:color w:val="000000"/>
+              </w:rPr>
+              <w:t xml:space="preserve">a geometric </w:t>
+            </w:r>
+            <w:proofErr w:type="spellStart"/>
+            <w:r>
+              <w:rPr>
+                <w:rFonts w:ascii="Arial" w:hAnsi="Arial" w:cs="Arial"/>
+                <w:i/>
+                <w:color w:val="000000"/>
+              </w:rPr>
+              <w:t>homography</w:t>
+            </w:r>
+            <w:proofErr w:type="spellEnd"/>
+            <w:r>
+              <w:rPr>
+                <w:rFonts w:ascii="Arial" w:hAnsi="Arial" w:cs="Arial"/>
+                <w:i/>
+                <w:color w:val="000000"/>
+              </w:rPr>
+              <w:t xml:space="preserve"> calibration technique. Each roulette wheel frame is analysed to locate the outer and inner rims</w:t>
+            </w:r>
+            <w:r>
+              <w:rPr>
+                <w:rFonts w:ascii="Arial" w:hAnsi="Arial" w:cs="Arial"/>
+                <w:i/>
+                <w:color w:val="000000"/>
+              </w:rPr>
+              <w:t>,</w:t>
+            </w:r>
+            <w:r>
+              <w:rPr>
+                <w:rFonts w:ascii="Arial" w:hAnsi="Arial" w:cs="Arial"/>
+                <w:i/>
+                <w:color w:val="000000"/>
+              </w:rPr>
+              <w:t xml:space="preserve"> from these, a projective transformation rectifies the tilted camera view to a </w:t>
+            </w:r>
+            <w:r>
+              <w:rPr>
+                <w:rFonts w:ascii="Arial" w:hAnsi="Arial" w:cs="Arial"/>
+                <w:i/>
+                <w:color w:val="000000"/>
+              </w:rPr>
+              <w:t>t</w:t>
+            </w:r>
+            <w:r>
+              <w:rPr>
+                <w:rFonts w:ascii="Arial" w:hAnsi="Arial" w:cs="Arial"/>
+                <w:i/>
+                <w:color w:val="000000"/>
+              </w:rPr>
+              <w:t>op-down circular reference. The green “0” pocket is detected using colour segmentation and establishes the angular origin for pocket indexing. Subsequent pockets are then mapped mathematically according to the standard European wheel sequence.</w:t>
+            </w:r>
+          </w:p>
+          <w:p>
+            <w:pPr>
+              <w:tabs>
+                <w:tab w:val="left" w:pos="0"/>
+              </w:tabs>
+              <w:spacing w:after="0" w:line="240" w:lineRule="auto"/>
+              <w:jc w:val="both"/>
+              <w:rPr>
+                <w:rFonts w:ascii="Arial" w:hAnsi="Arial" w:cs="Arial"/>
+                <w:i/>
+                <w:color w:val="000000"/>
+              </w:rPr>
+            </w:pPr>
+          </w:p>
+          <w:p>
+            <w:pPr>
+              <w:tabs>
+                <w:tab w:val="left" w:pos="0"/>
+              </w:tabs>
+              <w:spacing w:after="0" w:line="240" w:lineRule="auto"/>
+              <w:jc w:val="both"/>
+              <w:rPr>
+                <w:rFonts w:ascii="Arial" w:hAnsi="Arial" w:cs="Arial"/>
+                <w:i/>
+                <w:color w:val="000000"/>
+              </w:rPr>
+            </w:pPr>
+            <w:r>
+              <w:rPr>
+                <w:rFonts w:ascii="Arial" w:hAnsi="Arial" w:cs="Arial"/>
+                <w:i/>
+                <w:color w:val="000000"/>
+              </w:rPr>
+              <w:t xml:space="preserve">YOLO model training data will be collected from publicly accessible roulette gameplay </w:t>
+            </w:r>
+            <w:r>
+              <w:rPr>
+                <w:rFonts w:ascii="Arial" w:hAnsi="Arial" w:cs="Arial"/>
+                <w:i/>
+                <w:color w:val="000000"/>
+              </w:rPr>
+              <w:t>videos</w:t>
+            </w:r>
+            <w:r>
+              <w:rPr>
+                <w:rFonts w:ascii="Arial" w:hAnsi="Arial" w:cs="Arial"/>
+                <w:i/>
+                <w:color w:val="000000"/>
+              </w:rPr>
+              <w:t xml:space="preserve">. The videos will be divided into frames and undergo detailed annotation for ball position identification and pocket boundary definition. The labelling process becomes faster by importing pre-trained object detection models from </w:t>
+            </w:r>
+            <w:proofErr w:type="spellStart"/>
+            <w:r>
+              <w:rPr>
+                <w:rFonts w:ascii="Arial" w:hAnsi="Arial" w:cs="Arial"/>
+                <w:i/>
+                <w:color w:val="000000"/>
+              </w:rPr>
+              <w:t>Roboflow</w:t>
+            </w:r>
+            <w:proofErr w:type="spellEnd"/>
+            <w:r>
+              <w:rPr>
+                <w:rFonts w:ascii="Arial" w:hAnsi="Arial" w:cs="Arial"/>
+                <w:i/>
+                <w:color w:val="000000"/>
+              </w:rPr>
+              <w:t xml:space="preserve"> platforms which users review and correct before merging with hand-annotated data. The proposed method combines pre-existing datasets from multiple platforms to generate an extensive annotation base with multiple camera perspectives under various lighting settings which reduces the total labelling effort.</w:t>
+            </w:r>
+          </w:p>
+          <w:p>
+            <w:pPr>
+              <w:tabs>
+                <w:tab w:val="left" w:pos="0"/>
+              </w:tabs>
+              <w:spacing w:after="0" w:line="240" w:lineRule="auto"/>
+              <w:jc w:val="both"/>
+              <w:rPr>
+                <w:rFonts w:ascii="Arial" w:hAnsi="Arial" w:cs="Arial"/>
+                <w:i/>
+                <w:color w:val="000000"/>
+              </w:rPr>
+            </w:pPr>
+          </w:p>
+          <w:p>
+            <w:pPr>
+              <w:tabs>
+                <w:tab w:val="left" w:pos="0"/>
+              </w:tabs>
+              <w:spacing w:after="0" w:line="240" w:lineRule="auto"/>
+              <w:jc w:val="both"/>
+              <w:rPr>
+                <w:rFonts w:ascii="Arial" w:hAnsi="Arial" w:cs="Arial"/>
+                <w:i/>
+                <w:color w:val="000000"/>
+              </w:rPr>
+            </w:pPr>
+            <w:r>
+              <w:rPr>
+                <w:rFonts w:ascii="Arial" w:hAnsi="Arial" w:cs="Arial"/>
+                <w:i/>
+                <w:color w:val="000000"/>
+              </w:rPr>
+              <w:t>The prototype will undergo performance evaluations at two critical stages.</w:t>
+            </w:r>
+            <w:r>
+              <w:rPr>
+                <w:rFonts w:ascii="Arial" w:hAnsi="Arial" w:cs="Arial"/>
+                <w:i/>
+                <w:color w:val="000000"/>
+              </w:rPr>
+              <w:t xml:space="preserve"> </w:t>
+            </w:r>
+            <w:r>
+              <w:rPr>
+                <w:rFonts w:ascii="Arial" w:hAnsi="Arial" w:cs="Arial"/>
+                <w:i/>
+                <w:color w:val="000000"/>
+              </w:rPr>
+              <w:t>Detection evaluation</w:t>
+            </w:r>
+            <w:r>
+              <w:rPr>
+                <w:rFonts w:ascii="Arial" w:hAnsi="Arial" w:cs="Arial"/>
+                <w:i/>
+                <w:color w:val="000000"/>
+              </w:rPr>
+              <w:t>,</w:t>
+            </w:r>
+            <w:r>
+              <w:rPr>
+                <w:rFonts w:ascii="Arial" w:hAnsi="Arial" w:cs="Arial"/>
+                <w:i/>
+                <w:color w:val="000000"/>
+              </w:rPr>
+              <w:t xml:space="preserve"> precision, recall, and F1-score will measure the reliability of the YOLO-based ball and wheel detectors, with comparisons made against existing roulette datasets.</w:t>
+            </w:r>
+            <w:r>
+              <w:rPr>
+                <w:rFonts w:ascii="Arial" w:hAnsi="Arial" w:cs="Arial"/>
+                <w:i/>
+                <w:color w:val="000000"/>
+              </w:rPr>
+              <w:t xml:space="preserve"> </w:t>
+            </w:r>
+            <w:r>
+              <w:rPr>
+                <w:rFonts w:ascii="Arial" w:hAnsi="Arial" w:cs="Arial"/>
+                <w:i/>
+                <w:color w:val="000000"/>
+              </w:rPr>
+              <w:t>Calibration evaluation</w:t>
+            </w:r>
+            <w:r>
+              <w:rPr>
+                <w:rFonts w:ascii="Arial" w:hAnsi="Arial" w:cs="Arial"/>
+                <w:i/>
+                <w:color w:val="000000"/>
+              </w:rPr>
+              <w:t>,</w:t>
+            </w:r>
+            <w:r>
+              <w:rPr>
+                <w:rFonts w:ascii="Arial" w:hAnsi="Arial" w:cs="Arial"/>
+                <w:i/>
+                <w:color w:val="000000"/>
+              </w:rPr>
+              <w:t xml:space="preserve"> </w:t>
+            </w:r>
+            <w:r>
+              <w:rPr>
+                <w:rFonts w:ascii="Arial" w:hAnsi="Arial" w:cs="Arial"/>
+                <w:i/>
+                <w:color w:val="000000"/>
+              </w:rPr>
+              <w:t>once detections are consistent, the system’s calibration accuracy will be tested by examining how well it detects intentional biases in controlled datasets. Using spins recorded under baseline, tilted, and weighted conditions, the analysis will determine whether the system correctly identifies measurable deviations in pocket distributions and wheel geometry.</w:t>
+            </w:r>
+          </w:p>
+          <w:p>
+            <w:pPr>
+              <w:tabs>
+                <w:tab w:val="left" w:pos="0"/>
+              </w:tabs>
+              <w:spacing w:after="0" w:line="240" w:lineRule="auto"/>
+              <w:jc w:val="both"/>
+              <w:rPr>
+                <w:rFonts w:ascii="Arial" w:hAnsi="Arial" w:cs="Arial"/>
+                <w:i/>
+                <w:color w:val="000000"/>
+              </w:rPr>
+            </w:pPr>
+          </w:p>
+          <w:p>
+            <w:pPr>
+              <w:tabs>
+                <w:tab w:val="left" w:pos="0"/>
+              </w:tabs>
+              <w:spacing w:after="0" w:line="240" w:lineRule="auto"/>
+              <w:jc w:val="both"/>
+              <w:rPr>
+                <w:rFonts w:ascii="Arial" w:hAnsi="Arial" w:cs="Arial"/>
+                <w:i/>
+                <w:color w:val="000000"/>
+              </w:rPr>
+            </w:pPr>
+            <w:r>
+              <w:rPr>
+                <w:rFonts w:ascii="Arial" w:hAnsi="Arial" w:cs="Arial"/>
+                <w:i/>
+                <w:color w:val="000000"/>
+              </w:rPr>
+              <w:t>Two complementary data sources will be employed</w:t>
+            </w:r>
+            <w:r>
+              <w:rPr>
+                <w:rFonts w:ascii="Arial" w:hAnsi="Arial" w:cs="Arial"/>
+                <w:i/>
+                <w:color w:val="000000"/>
+              </w:rPr>
+              <w:t xml:space="preserve">. </w:t>
+            </w:r>
+            <w:r>
+              <w:rPr>
+                <w:rFonts w:ascii="Arial" w:hAnsi="Arial" w:cs="Arial"/>
+                <w:i/>
+                <w:color w:val="000000"/>
+              </w:rPr>
+              <w:t>Public roulette footage will demonstrate the system’s feasibility and detection accuracy under diverse visual conditions.</w:t>
+            </w:r>
+            <w:r>
+              <w:rPr>
+                <w:rFonts w:ascii="Arial" w:hAnsi="Arial" w:cs="Arial"/>
+                <w:i/>
+                <w:color w:val="000000"/>
+              </w:rPr>
+              <w:t xml:space="preserve"> </w:t>
+            </w:r>
+            <w:r>
+              <w:rPr>
+                <w:rFonts w:ascii="Arial" w:hAnsi="Arial" w:cs="Arial"/>
+                <w:i/>
+                <w:color w:val="000000"/>
+              </w:rPr>
+              <w:t xml:space="preserve">A consumer-grade physical roulette wheel will provide controlled experimental data for calibration analysis. Baseline spins will be recorded on a level surface, followed by deliberate, reversible perturbations such as minor table tilt (≈ 0.5°–2°) or the </w:t>
+            </w:r>
+            <w:r>
+              <w:rPr>
+                <w:rFonts w:ascii="Arial" w:hAnsi="Arial" w:cs="Arial"/>
+                <w:i/>
+                <w:color w:val="000000"/>
+              </w:rPr>
               <w:lastRenderedPageBreak/>
-              <w:t xml:space="preserve">The system </w:t>
-            </w:r>
-            <w:r>
-              <w:rPr>
-                <w:rFonts w:ascii="Arial" w:hAnsi="Arial" w:cs="Arial"/>
-                <w:i/>
-                <w:color w:val="000000"/>
-              </w:rPr>
-              <w:t xml:space="preserve">will make use of </w:t>
-            </w:r>
-            <w:r>
-              <w:rPr>
-                <w:rFonts w:ascii="Arial" w:hAnsi="Arial" w:cs="Arial"/>
-                <w:i/>
-                <w:color w:val="000000"/>
-              </w:rPr>
-              <w:t xml:space="preserve">a geometric </w:t>
-            </w:r>
-            <w:proofErr w:type="spellStart"/>
-            <w:r>
-              <w:rPr>
-                <w:rFonts w:ascii="Arial" w:hAnsi="Arial" w:cs="Arial"/>
-                <w:i/>
-                <w:color w:val="000000"/>
-              </w:rPr>
-              <w:t>homography</w:t>
-            </w:r>
-            <w:proofErr w:type="spellEnd"/>
-            <w:r>
-              <w:rPr>
-                <w:rFonts w:ascii="Arial" w:hAnsi="Arial" w:cs="Arial"/>
-                <w:i/>
-                <w:color w:val="000000"/>
-              </w:rPr>
-              <w:t xml:space="preserve"> calibration technique. Each roulette wheel frame is analysed to locate the outer and inner rims</w:t>
-            </w:r>
-            <w:r>
-              <w:rPr>
-                <w:rFonts w:ascii="Arial" w:hAnsi="Arial" w:cs="Arial"/>
-                <w:i/>
-                <w:color w:val="000000"/>
-              </w:rPr>
-              <w:t>,</w:t>
-            </w:r>
-            <w:r>
-              <w:rPr>
-                <w:rFonts w:ascii="Arial" w:hAnsi="Arial" w:cs="Arial"/>
-                <w:i/>
-                <w:color w:val="000000"/>
-              </w:rPr>
-              <w:t xml:space="preserve"> from these, a projective transformation rectifies the tilted camera view to a </w:t>
-            </w:r>
-            <w:r>
-              <w:rPr>
-                <w:rFonts w:ascii="Arial" w:hAnsi="Arial" w:cs="Arial"/>
-                <w:i/>
-                <w:color w:val="000000"/>
-              </w:rPr>
-              <w:t>t</w:t>
-            </w:r>
-            <w:r>
-              <w:rPr>
-                <w:rFonts w:ascii="Arial" w:hAnsi="Arial" w:cs="Arial"/>
-                <w:i/>
-                <w:color w:val="000000"/>
-              </w:rPr>
-              <w:t>op-down circular reference. The green “0” pocket is detected using colour segmentation and establishes the angular origin for pocket indexing. Subsequent pockets are then mapped mathematically according to the standard European wheel sequence.</w:t>
-            </w:r>
-          </w:p>
-          <w:p>
-            <w:pPr>
-              <w:tabs>
-                <w:tab w:val="left" w:pos="0"/>
-              </w:tabs>
-              <w:spacing w:after="0" w:line="240" w:lineRule="auto"/>
-              <w:jc w:val="both"/>
-              <w:rPr>
-                <w:rFonts w:ascii="Arial" w:hAnsi="Arial" w:cs="Arial"/>
-                <w:i/>
-                <w:color w:val="000000"/>
-              </w:rPr>
-            </w:pPr>
-          </w:p>
-          <w:p>
-            <w:pPr>
-              <w:tabs>
-                <w:tab w:val="left" w:pos="0"/>
-              </w:tabs>
-              <w:spacing w:after="0" w:line="240" w:lineRule="auto"/>
-              <w:jc w:val="both"/>
-              <w:rPr>
-                <w:rFonts w:ascii="Arial" w:hAnsi="Arial" w:cs="Arial"/>
-                <w:i/>
-                <w:color w:val="000000"/>
-              </w:rPr>
-            </w:pPr>
-            <w:r>
-              <w:rPr>
-                <w:rFonts w:ascii="Arial" w:hAnsi="Arial" w:cs="Arial"/>
-                <w:i/>
-                <w:color w:val="000000"/>
-              </w:rPr>
-              <w:t xml:space="preserve">YOLO model training data will be collected from publicly accessible roulette gameplay </w:t>
-            </w:r>
-            <w:r>
-              <w:rPr>
-                <w:rFonts w:ascii="Arial" w:hAnsi="Arial" w:cs="Arial"/>
-                <w:i/>
-                <w:color w:val="000000"/>
-              </w:rPr>
-              <w:t>videos</w:t>
-            </w:r>
-            <w:r>
-              <w:rPr>
-                <w:rFonts w:ascii="Arial" w:hAnsi="Arial" w:cs="Arial"/>
-                <w:i/>
-                <w:color w:val="000000"/>
-              </w:rPr>
-              <w:t xml:space="preserve">. The videos will be divided into frames and undergo detailed annotation for ball position identification and pocket boundary definition. The labelling process becomes faster by importing pre-trained object detection models from </w:t>
-            </w:r>
-            <w:proofErr w:type="spellStart"/>
-            <w:r>
-              <w:rPr>
-                <w:rFonts w:ascii="Arial" w:hAnsi="Arial" w:cs="Arial"/>
-                <w:i/>
-                <w:color w:val="000000"/>
-              </w:rPr>
-              <w:t>Roboflow</w:t>
-            </w:r>
-            <w:proofErr w:type="spellEnd"/>
-            <w:r>
-              <w:rPr>
-                <w:rFonts w:ascii="Arial" w:hAnsi="Arial" w:cs="Arial"/>
-                <w:i/>
-                <w:color w:val="000000"/>
-              </w:rPr>
-              <w:t xml:space="preserve"> platforms which users review and correct before merging with hand-annotated data. The proposed method combines pre-existing datasets from multiple platforms to generate an extensive annotation base with multiple camera perspectives under various lighting settings which reduces the total labelling effort.</w:t>
-            </w:r>
-          </w:p>
-          <w:p>
-            <w:pPr>
-              <w:tabs>
-                <w:tab w:val="left" w:pos="0"/>
-              </w:tabs>
-              <w:spacing w:after="0" w:line="240" w:lineRule="auto"/>
-              <w:jc w:val="both"/>
-              <w:rPr>
-                <w:rFonts w:ascii="Arial" w:hAnsi="Arial" w:cs="Arial"/>
-                <w:i/>
-                <w:color w:val="000000"/>
-              </w:rPr>
-            </w:pPr>
-          </w:p>
-          <w:p>
-            <w:pPr>
-              <w:tabs>
-                <w:tab w:val="left" w:pos="0"/>
-              </w:tabs>
-              <w:spacing w:after="0" w:line="240" w:lineRule="auto"/>
-              <w:jc w:val="both"/>
-              <w:rPr>
-                <w:rFonts w:ascii="Arial" w:hAnsi="Arial" w:cs="Arial"/>
-                <w:i/>
-                <w:color w:val="000000"/>
-              </w:rPr>
-            </w:pPr>
-            <w:r>
-              <w:rPr>
-                <w:rFonts w:ascii="Arial" w:hAnsi="Arial" w:cs="Arial"/>
-                <w:i/>
-                <w:color w:val="000000"/>
-              </w:rPr>
-              <w:t>The prototype will undergo performance evaluations at two critical stages.</w:t>
-            </w:r>
-            <w:r>
-              <w:rPr>
-                <w:rFonts w:ascii="Arial" w:hAnsi="Arial" w:cs="Arial"/>
-                <w:i/>
-                <w:color w:val="000000"/>
-              </w:rPr>
-              <w:t xml:space="preserve"> </w:t>
-            </w:r>
-            <w:r>
-              <w:rPr>
-                <w:rFonts w:ascii="Arial" w:hAnsi="Arial" w:cs="Arial"/>
-                <w:i/>
-                <w:color w:val="000000"/>
-              </w:rPr>
-              <w:t>Detection evaluation</w:t>
-            </w:r>
-            <w:r>
-              <w:rPr>
-                <w:rFonts w:ascii="Arial" w:hAnsi="Arial" w:cs="Arial"/>
-                <w:i/>
-                <w:color w:val="000000"/>
-              </w:rPr>
-              <w:t>,</w:t>
-            </w:r>
-            <w:r>
-              <w:rPr>
-                <w:rFonts w:ascii="Arial" w:hAnsi="Arial" w:cs="Arial"/>
-                <w:i/>
-                <w:color w:val="000000"/>
-              </w:rPr>
-              <w:t xml:space="preserve"> precision, recall, and F1-score will measure the reliability of the YOLO-based ball and wheel detectors, with comparisons made against existing roulette datasets.</w:t>
-            </w:r>
-            <w:r>
-              <w:rPr>
-                <w:rFonts w:ascii="Arial" w:hAnsi="Arial" w:cs="Arial"/>
-                <w:i/>
-                <w:color w:val="000000"/>
-              </w:rPr>
-              <w:t xml:space="preserve"> </w:t>
-            </w:r>
-            <w:r>
-              <w:rPr>
-                <w:rFonts w:ascii="Arial" w:hAnsi="Arial" w:cs="Arial"/>
-                <w:i/>
-                <w:color w:val="000000"/>
-              </w:rPr>
-              <w:t>Calibration evaluation</w:t>
-            </w:r>
-            <w:r>
-              <w:rPr>
-                <w:rFonts w:ascii="Arial" w:hAnsi="Arial" w:cs="Arial"/>
-                <w:i/>
-                <w:color w:val="000000"/>
-              </w:rPr>
-              <w:t>,</w:t>
-            </w:r>
-            <w:r>
-              <w:rPr>
-                <w:rFonts w:ascii="Arial" w:hAnsi="Arial" w:cs="Arial"/>
-                <w:i/>
-                <w:color w:val="000000"/>
-              </w:rPr>
-              <w:t xml:space="preserve"> </w:t>
-            </w:r>
-            <w:r>
-              <w:rPr>
-                <w:rFonts w:ascii="Arial" w:hAnsi="Arial" w:cs="Arial"/>
-                <w:i/>
-                <w:color w:val="000000"/>
-              </w:rPr>
-              <w:t>once detections are consistent, the system’s calibration accuracy will be tested by examining how well it detects intentional biases in controlled datasets. Using spins recorded under baseline, tilted, and weighted conditions, the analysis will determine whether the system correctly identifies measurable deviations in pocket distributions and wheel geometry.</w:t>
-            </w:r>
-          </w:p>
-          <w:p>
-            <w:pPr>
-              <w:tabs>
-                <w:tab w:val="left" w:pos="0"/>
-              </w:tabs>
-              <w:spacing w:after="0" w:line="240" w:lineRule="auto"/>
-              <w:jc w:val="both"/>
-              <w:rPr>
-                <w:rFonts w:ascii="Arial" w:hAnsi="Arial" w:cs="Arial"/>
-                <w:i/>
-                <w:color w:val="000000"/>
-              </w:rPr>
-            </w:pPr>
-          </w:p>
-          <w:p>
-            <w:pPr>
-              <w:tabs>
-                <w:tab w:val="left" w:pos="0"/>
-              </w:tabs>
-              <w:spacing w:after="0" w:line="240" w:lineRule="auto"/>
-              <w:jc w:val="both"/>
-              <w:rPr>
-                <w:rFonts w:ascii="Arial" w:hAnsi="Arial" w:cs="Arial"/>
-                <w:i/>
-                <w:color w:val="000000"/>
-              </w:rPr>
-            </w:pPr>
-            <w:r>
-              <w:rPr>
-                <w:rFonts w:ascii="Arial" w:hAnsi="Arial" w:cs="Arial"/>
-                <w:i/>
-                <w:color w:val="000000"/>
-              </w:rPr>
-              <w:t>Two complementary data sources will be employed</w:t>
-            </w:r>
-            <w:r>
-              <w:rPr>
-                <w:rFonts w:ascii="Arial" w:hAnsi="Arial" w:cs="Arial"/>
-                <w:i/>
-                <w:color w:val="000000"/>
-              </w:rPr>
-              <w:t xml:space="preserve">. </w:t>
-            </w:r>
-            <w:r>
-              <w:rPr>
-                <w:rFonts w:ascii="Arial" w:hAnsi="Arial" w:cs="Arial"/>
-                <w:i/>
-                <w:color w:val="000000"/>
-              </w:rPr>
-              <w:t>Public roulette footage will demonstrate the system’s feasibility and detection accuracy under diverse visual conditions.</w:t>
-            </w:r>
-            <w:r>
-              <w:rPr>
-                <w:rFonts w:ascii="Arial" w:hAnsi="Arial" w:cs="Arial"/>
-                <w:i/>
-                <w:color w:val="000000"/>
-              </w:rPr>
-              <w:t xml:space="preserve"> </w:t>
-            </w:r>
-            <w:r>
-              <w:rPr>
-                <w:rFonts w:ascii="Arial" w:hAnsi="Arial" w:cs="Arial"/>
-                <w:i/>
-                <w:color w:val="000000"/>
-              </w:rPr>
-              <w:t>A consumer-grade physical roulette wheel will provide controlled experimental data for calibration analysis. Baseline spins will be recorded on a level surface, followed by deliberate, reversible perturbations such as minor table tilt (≈ 0.5°–2°) or the addition of small counterweights beneath the rim. Each configuration will yield an independent dataset for comparison.</w:t>
+              <w:t>addition of small counterweights beneath the rim. Each configuration will yield an independent dataset for comparison.</w:t>
             </w:r>
           </w:p>
           <w:p>
@@ -4074,7 +4429,6 @@
                 <w:rFonts w:ascii="Arial" w:hAnsi="Arial" w:cs="Arial"/>
                 <w:color w:val="000000"/>
               </w:rPr>
-              <w:lastRenderedPageBreak/>
               <w:br w:type="page"/>
             </w:r>
             <w:r>
@@ -4872,6 +5226,7 @@
         <w:rPr>
           <w:rFonts w:ascii="Arial" w:hAnsi="Arial" w:cs="Arial"/>
         </w:rPr>
+        <w:lastRenderedPageBreak/>
         <w:br w:type="page"/>
       </w:r>
     </w:p>
@@ -5114,7 +5469,23 @@
                 <w:i/>
                 <w:iCs/>
               </w:rPr>
-              <w:t>Research shall be conducted in such a manner so as to avoid any psychological and physical harm to humans and animals and financial damage to organizations</w:t>
+              <w:t xml:space="preserve">Research shall be conducted in such a manner </w:t>
+            </w:r>
+            <w:proofErr w:type="gramStart"/>
+            <w:r>
+              <w:rPr>
+                <w:i/>
+                <w:iCs/>
+              </w:rPr>
+              <w:t>so as to</w:t>
+            </w:r>
+            <w:proofErr w:type="gramEnd"/>
+            <w:r>
+              <w:rPr>
+                <w:i/>
+                <w:iCs/>
+              </w:rPr>
+              <w:t xml:space="preserve"> avoid any psychological and physical harm to humans and animals and financial damage to organizations</w:t>
             </w:r>
             <w:r>
               <w:rPr>
@@ -6232,8 +6603,18 @@
                 <w:i/>
                 <w:color w:val="2E74B5"/>
               </w:rPr>
-              <w:t xml:space="preserve"> competitive disadvantage as an outcome of the research?</w:t>
-            </w:r>
+              <w:t xml:space="preserve"> competitive disadvantage as an outcome of the </w:t>
+            </w:r>
+            <w:proofErr w:type="gramStart"/>
+            <w:r>
+              <w:rPr>
+                <w:rFonts w:ascii="Arial" w:hAnsi="Arial" w:cs="Arial"/>
+                <w:i/>
+                <w:color w:val="2E74B5"/>
+              </w:rPr>
+              <w:t>research?</w:t>
+            </w:r>
+            <w:proofErr w:type="gramEnd"/>
           </w:p>
           <w:p>
             <w:pPr>
@@ -6735,7 +7116,21 @@
                   <w:rStyle w:val="Hyperlink"/>
                   <w:rFonts w:ascii="Arial" w:hAnsi="Arial" w:cs="Arial"/>
                 </w:rPr>
-                <w:t>https://www.researchgate.net/publication/391903530_Comparative_Analysis_of_Random_Number_Generators_Using_Monte_Carlo_Algorithm</w:t>
+                <w:t>https://www.researchgate</w:t>
+              </w:r>
+              <w:r>
+                <w:rPr>
+                  <w:rStyle w:val="Hyperlink"/>
+                  <w:rFonts w:ascii="Arial" w:hAnsi="Arial" w:cs="Arial"/>
+                </w:rPr>
+                <w:t>.</w:t>
+              </w:r>
+              <w:r>
+                <w:rPr>
+                  <w:rStyle w:val="Hyperlink"/>
+                  <w:rFonts w:ascii="Arial" w:hAnsi="Arial" w:cs="Arial"/>
+                </w:rPr>
+                <w:t>net/publication/391903530_Comparative_Analysis_of_Random_Number_Generators_Using_Monte_Carlo_Algorithm</w:t>
               </w:r>
             </w:hyperlink>
           </w:p>
@@ -6834,7 +7229,21 @@
                   <w:rStyle w:val="Hyperlink"/>
                   <w:rFonts w:ascii="Arial" w:hAnsi="Arial" w:cs="Arial"/>
                 </w:rPr>
-                <w:t>https://digitalscholarship.unlv.edu/honors_theses/27</w:t>
+                <w:t>https://digitalsc</w:t>
+              </w:r>
+              <w:r>
+                <w:rPr>
+                  <w:rStyle w:val="Hyperlink"/>
+                  <w:rFonts w:ascii="Arial" w:hAnsi="Arial" w:cs="Arial"/>
+                </w:rPr>
+                <w:t>h</w:t>
+              </w:r>
+              <w:r>
+                <w:rPr>
+                  <w:rStyle w:val="Hyperlink"/>
+                  <w:rFonts w:ascii="Arial" w:hAnsi="Arial" w:cs="Arial"/>
+                </w:rPr>
+                <w:t>olarship.unlv.edu/honors_theses/27</w:t>
               </w:r>
             </w:hyperlink>
           </w:p>
@@ -6933,7 +7342,21 @@
                   <w:rStyle w:val="Hyperlink"/>
                   <w:rFonts w:ascii="Arial" w:hAnsi="Arial" w:cs="Arial"/>
                 </w:rPr>
-                <w:t>https://arxiv.org/abs/1204.6412</w:t>
+                <w:t>https://a</w:t>
+              </w:r>
+              <w:r>
+                <w:rPr>
+                  <w:rStyle w:val="Hyperlink"/>
+                  <w:rFonts w:ascii="Arial" w:hAnsi="Arial" w:cs="Arial"/>
+                </w:rPr>
+                <w:t>r</w:t>
+              </w:r>
+              <w:r>
+                <w:rPr>
+                  <w:rStyle w:val="Hyperlink"/>
+                  <w:rFonts w:ascii="Arial" w:hAnsi="Arial" w:cs="Arial"/>
+                </w:rPr>
+                <w:t>xiv.org/abs/1204.6412</w:t>
               </w:r>
             </w:hyperlink>
           </w:p>
@@ -7032,7 +7455,21 @@
                   <w:rStyle w:val="Hyperlink"/>
                   <w:rFonts w:ascii="Arial" w:hAnsi="Arial" w:cs="Arial"/>
                 </w:rPr>
-                <w:t>https://www.programmer-books.com/wp-content/uploads/2018/08/probability-decisions-games.pdf</w:t>
+                <w:t>https:</w:t>
+              </w:r>
+              <w:r>
+                <w:rPr>
+                  <w:rStyle w:val="Hyperlink"/>
+                  <w:rFonts w:ascii="Arial" w:hAnsi="Arial" w:cs="Arial"/>
+                </w:rPr>
+                <w:t>/</w:t>
+              </w:r>
+              <w:r>
+                <w:rPr>
+                  <w:rStyle w:val="Hyperlink"/>
+                  <w:rFonts w:ascii="Arial" w:hAnsi="Arial" w:cs="Arial"/>
+                </w:rPr>
+                <w:t>/www.programmer-books.com/wp-content/uploads/2018/08/probability-decisions-games.pdf</w:t>
               </w:r>
             </w:hyperlink>
           </w:p>
@@ -7095,7 +7532,21 @@
                   <w:rStyle w:val="Hyperlink"/>
                   <w:rFonts w:ascii="Arial" w:hAnsi="Arial" w:cs="Arial"/>
                 </w:rPr>
-                <w:t>https://web.pdx.edu/~newsomj/cdaclass/ho_sample%20size.pdf</w:t>
+                <w:t>https://web.pdx.edu/~newsomj/cdaclass/</w:t>
+              </w:r>
+              <w:r>
+                <w:rPr>
+                  <w:rStyle w:val="Hyperlink"/>
+                  <w:rFonts w:ascii="Arial" w:hAnsi="Arial" w:cs="Arial"/>
+                </w:rPr>
+                <w:t>h</w:t>
+              </w:r>
+              <w:r>
+                <w:rPr>
+                  <w:rStyle w:val="Hyperlink"/>
+                  <w:rFonts w:ascii="Arial" w:hAnsi="Arial" w:cs="Arial"/>
+                </w:rPr>
+                <w:t>o_sample%20size.pdf</w:t>
               </w:r>
             </w:hyperlink>
           </w:p>
@@ -7171,9 +7622,316 @@
                   <w:rStyle w:val="Hyperlink"/>
                   <w:rFonts w:ascii="Arial" w:hAnsi="Arial" w:cs="Arial"/>
                 </w:rPr>
-                <w:t>https://gaminglabs.com/wp-content/uploads/2018/09/GLI-11-Gaming-Devices-V3-0.pdf</w:t>
+                <w:t>https://ga</w:t>
+              </w:r>
+              <w:r>
+                <w:rPr>
+                  <w:rStyle w:val="Hyperlink"/>
+                  <w:rFonts w:ascii="Arial" w:hAnsi="Arial" w:cs="Arial"/>
+                </w:rPr>
+                <w:t>m</w:t>
+              </w:r>
+              <w:r>
+                <w:rPr>
+                  <w:rStyle w:val="Hyperlink"/>
+                  <w:rFonts w:ascii="Arial" w:hAnsi="Arial" w:cs="Arial"/>
+                </w:rPr>
+                <w:t>inglabs.com/wp-content/uploads/2018/09/GLI-11-Gaming-Devices-V3-0.pdf</w:t>
               </w:r>
             </w:hyperlink>
+          </w:p>
+          <w:p>
+            <w:pPr>
+              <w:tabs>
+                <w:tab w:val="left" w:pos="0"/>
+                <w:tab w:val="left" w:pos="1740"/>
+              </w:tabs>
+              <w:spacing w:after="0" w:line="240" w:lineRule="auto"/>
+              <w:jc w:val="both"/>
+            </w:pPr>
+          </w:p>
+          <w:p>
+            <w:pPr>
+              <w:tabs>
+                <w:tab w:val="left" w:pos="0"/>
+                <w:tab w:val="left" w:pos="1740"/>
+              </w:tabs>
+              <w:spacing w:after="0" w:line="240" w:lineRule="auto"/>
+              <w:jc w:val="both"/>
+              <w:rPr>
+                <w:rFonts w:ascii="Arial" w:hAnsi="Arial" w:cs="Arial"/>
+                <w:color w:val="000000"/>
+                <w:u w:val="single"/>
+              </w:rPr>
+            </w:pPr>
+            <w:r>
+              <w:rPr>
+                <w:rFonts w:ascii="Arial" w:hAnsi="Arial" w:cs="Arial"/>
+                <w:color w:val="000000"/>
+                <w:u w:val="single"/>
+              </w:rPr>
+              <w:t>[10] Liquor and Gaming Authority of Manitoba. Gaming Integrity Standards: Roulette Wheels. Manitoba Liquor and Lotteries Corporation, 2018.</w:t>
+            </w:r>
+            <w:r>
+              <w:rPr>
+                <w:rFonts w:ascii="Arial" w:hAnsi="Arial" w:cs="Arial"/>
+                <w:color w:val="000000"/>
+                <w:u w:val="single"/>
+              </w:rPr>
+              <w:t xml:space="preserve"> [Online]. Available:</w:t>
+            </w:r>
+            <w:r>
+              <w:t xml:space="preserve"> </w:t>
+            </w:r>
+            <w:hyperlink r:id="rId16" w:history="1">
+              <w:r>
+                <w:rPr>
+                  <w:rStyle w:val="Hyperlink"/>
+                  <w:rFonts w:ascii="Arial" w:hAnsi="Arial" w:cs="Arial"/>
+                </w:rPr>
+                <w:t>https://www.tistandards.ca/pdf/roulette_w</w:t>
+              </w:r>
+              <w:r>
+                <w:rPr>
+                  <w:rStyle w:val="Hyperlink"/>
+                  <w:rFonts w:ascii="Arial" w:hAnsi="Arial" w:cs="Arial"/>
+                </w:rPr>
+                <w:t>h</w:t>
+              </w:r>
+              <w:r>
+                <w:rPr>
+                  <w:rStyle w:val="Hyperlink"/>
+                  <w:rFonts w:ascii="Arial" w:hAnsi="Arial" w:cs="Arial"/>
+                </w:rPr>
+                <w:t>eel_standards.pdf</w:t>
+              </w:r>
+            </w:hyperlink>
+          </w:p>
+          <w:p>
+            <w:pPr>
+              <w:tabs>
+                <w:tab w:val="left" w:pos="0"/>
+                <w:tab w:val="left" w:pos="1740"/>
+              </w:tabs>
+              <w:spacing w:after="0" w:line="240" w:lineRule="auto"/>
+              <w:jc w:val="both"/>
+              <w:rPr>
+                <w:rFonts w:ascii="Arial" w:hAnsi="Arial" w:cs="Arial"/>
+                <w:color w:val="000000"/>
+                <w:u w:val="single"/>
+              </w:rPr>
+            </w:pPr>
+          </w:p>
+          <w:p>
+            <w:pPr>
+              <w:tabs>
+                <w:tab w:val="left" w:pos="0"/>
+                <w:tab w:val="left" w:pos="1740"/>
+              </w:tabs>
+              <w:spacing w:after="0" w:line="240" w:lineRule="auto"/>
+              <w:jc w:val="both"/>
+              <w:rPr>
+                <w:rFonts w:ascii="Arial" w:hAnsi="Arial" w:cs="Arial"/>
+                <w:color w:val="000000"/>
+                <w:u w:val="single"/>
+              </w:rPr>
+            </w:pPr>
+            <w:r>
+              <w:rPr>
+                <w:rFonts w:ascii="Arial" w:hAnsi="Arial" w:cs="Arial"/>
+                <w:color w:val="000000"/>
+                <w:u w:val="single"/>
+              </w:rPr>
+              <w:t xml:space="preserve">[11] </w:t>
+            </w:r>
+            <w:proofErr w:type="spellStart"/>
+            <w:r>
+              <w:rPr>
+                <w:rFonts w:ascii="Arial" w:hAnsi="Arial" w:cs="Arial"/>
+                <w:color w:val="000000"/>
+                <w:u w:val="single"/>
+              </w:rPr>
+              <w:t>Spillemyndigheden</w:t>
+            </w:r>
+            <w:proofErr w:type="spellEnd"/>
+            <w:r>
+              <w:rPr>
+                <w:rFonts w:ascii="Arial" w:hAnsi="Arial" w:cs="Arial"/>
+                <w:color w:val="000000"/>
+                <w:u w:val="single"/>
+              </w:rPr>
+              <w:t>. Testing Standards for Land-based Casino (SCP.01.05.EN.1.1). Danish Gambling Authority, 2020.</w:t>
+            </w:r>
+            <w:r>
+              <w:rPr>
+                <w:rFonts w:ascii="Arial" w:hAnsi="Arial" w:cs="Arial"/>
+                <w:color w:val="000000"/>
+                <w:u w:val="single"/>
+              </w:rPr>
+              <w:t xml:space="preserve"> [Online]. Available: </w:t>
+            </w:r>
+            <w:hyperlink r:id="rId17" w:history="1">
+              <w:r>
+                <w:rPr>
+                  <w:rStyle w:val="Hyperlink"/>
+                  <w:rFonts w:ascii="Arial" w:hAnsi="Arial" w:cs="Arial"/>
+                </w:rPr>
+                <w:t>https://www.spillemyndigheden.dk/uploads/2020-09/SCP.01.05.EN_.1.1 - Testing Standards for Land-based Casino - W</w:t>
+              </w:r>
+              <w:r>
+                <w:rPr>
+                  <w:rStyle w:val="Hyperlink"/>
+                  <w:rFonts w:ascii="Arial" w:hAnsi="Arial" w:cs="Arial"/>
+                </w:rPr>
+                <w:t>T</w:t>
+              </w:r>
+              <w:r>
+                <w:rPr>
+                  <w:rStyle w:val="Hyperlink"/>
+                  <w:rFonts w:ascii="Arial" w:hAnsi="Arial" w:cs="Arial"/>
+                </w:rPr>
+                <w:t>.pdf</w:t>
+              </w:r>
+            </w:hyperlink>
+          </w:p>
+          <w:p>
+            <w:pPr>
+              <w:tabs>
+                <w:tab w:val="left" w:pos="0"/>
+                <w:tab w:val="left" w:pos="1740"/>
+              </w:tabs>
+              <w:spacing w:after="0" w:line="240" w:lineRule="auto"/>
+              <w:jc w:val="both"/>
+              <w:rPr>
+                <w:rFonts w:ascii="Arial" w:hAnsi="Arial" w:cs="Arial"/>
+                <w:color w:val="000000"/>
+                <w:u w:val="single"/>
+              </w:rPr>
+            </w:pPr>
+          </w:p>
+          <w:p>
+            <w:pPr>
+              <w:tabs>
+                <w:tab w:val="left" w:pos="0"/>
+                <w:tab w:val="left" w:pos="1740"/>
+              </w:tabs>
+              <w:spacing w:after="0" w:line="240" w:lineRule="auto"/>
+              <w:jc w:val="both"/>
+              <w:rPr>
+                <w:rFonts w:ascii="Arial" w:hAnsi="Arial" w:cs="Arial"/>
+                <w:color w:val="000000"/>
+                <w:u w:val="single"/>
+              </w:rPr>
+            </w:pPr>
+            <w:r>
+              <w:rPr>
+                <w:rFonts w:ascii="Arial" w:hAnsi="Arial" w:cs="Arial"/>
+                <w:color w:val="000000"/>
+                <w:u w:val="single"/>
+              </w:rPr>
+              <w:t>[12] Commonwealth of Australia &amp; New Zealand Government. Australian / New Zealand Gaming Machine National Standard (Revision 11). 2018.</w:t>
+            </w:r>
+            <w:r>
+              <w:rPr>
+                <w:rFonts w:ascii="Arial" w:hAnsi="Arial" w:cs="Arial"/>
+                <w:color w:val="000000"/>
+                <w:u w:val="single"/>
+              </w:rPr>
+              <w:t xml:space="preserve"> [Online]. Available: </w:t>
+            </w:r>
+            <w:hyperlink r:id="rId18" w:history="1">
+              <w:r>
+                <w:rPr>
+                  <w:rStyle w:val="Hyperlink"/>
+                  <w:rFonts w:ascii="Arial" w:hAnsi="Arial" w:cs="Arial"/>
+                </w:rPr>
+                <w:t>https://www.cbs.sa.gov.au/documents/gaming-machine-national-sta</w:t>
+              </w:r>
+              <w:r>
+                <w:rPr>
+                  <w:rStyle w:val="Hyperlink"/>
+                  <w:rFonts w:ascii="Arial" w:hAnsi="Arial" w:cs="Arial"/>
+                </w:rPr>
+                <w:t>n</w:t>
+              </w:r>
+              <w:r>
+                <w:rPr>
+                  <w:rStyle w:val="Hyperlink"/>
+                  <w:rFonts w:ascii="Arial" w:hAnsi="Arial" w:cs="Arial"/>
+                </w:rPr>
+                <w:t>dards.pdf</w:t>
+              </w:r>
+            </w:hyperlink>
+          </w:p>
+          <w:p>
+            <w:pPr>
+              <w:tabs>
+                <w:tab w:val="left" w:pos="0"/>
+                <w:tab w:val="left" w:pos="1740"/>
+              </w:tabs>
+              <w:spacing w:after="0" w:line="240" w:lineRule="auto"/>
+              <w:jc w:val="both"/>
+              <w:rPr>
+                <w:rFonts w:ascii="Arial" w:hAnsi="Arial" w:cs="Arial"/>
+                <w:color w:val="000000"/>
+                <w:u w:val="single"/>
+              </w:rPr>
+            </w:pPr>
+          </w:p>
+          <w:p>
+            <w:pPr>
+              <w:tabs>
+                <w:tab w:val="left" w:pos="0"/>
+                <w:tab w:val="left" w:pos="1740"/>
+              </w:tabs>
+              <w:spacing w:after="0" w:line="240" w:lineRule="auto"/>
+              <w:jc w:val="both"/>
+              <w:rPr>
+                <w:rFonts w:ascii="Arial" w:hAnsi="Arial" w:cs="Arial"/>
+                <w:color w:val="000000"/>
+                <w:u w:val="single"/>
+              </w:rPr>
+            </w:pPr>
+          </w:p>
+          <w:p>
+            <w:pPr>
+              <w:tabs>
+                <w:tab w:val="left" w:pos="0"/>
+                <w:tab w:val="left" w:pos="1740"/>
+              </w:tabs>
+              <w:spacing w:after="0" w:line="240" w:lineRule="auto"/>
+              <w:jc w:val="both"/>
+              <w:rPr>
+                <w:rFonts w:ascii="Arial" w:hAnsi="Arial" w:cs="Arial"/>
+                <w:color w:val="000000"/>
+                <w:u w:val="single"/>
+              </w:rPr>
+            </w:pPr>
+          </w:p>
+          <w:p>
+            <w:pPr>
+              <w:tabs>
+                <w:tab w:val="left" w:pos="0"/>
+                <w:tab w:val="left" w:pos="1740"/>
+              </w:tabs>
+              <w:spacing w:after="0" w:line="240" w:lineRule="auto"/>
+              <w:jc w:val="both"/>
+              <w:rPr>
+                <w:rFonts w:ascii="Arial" w:hAnsi="Arial" w:cs="Arial"/>
+                <w:color w:val="000000"/>
+                <w:u w:val="single"/>
+              </w:rPr>
+            </w:pPr>
+          </w:p>
+          <w:p>
+            <w:pPr>
+              <w:tabs>
+                <w:tab w:val="left" w:pos="0"/>
+                <w:tab w:val="left" w:pos="1740"/>
+              </w:tabs>
+              <w:spacing w:after="0" w:line="240" w:lineRule="auto"/>
+              <w:jc w:val="both"/>
+            </w:pPr>
           </w:p>
         </w:tc>
       </w:tr>
@@ -8273,7 +9031,7 @@
                     </pic:cNvPicPr>
                   </pic:nvPicPr>
                   <pic:blipFill>
-                    <a:blip r:embed="rId16" cstate="print">
+                    <a:blip r:embed="rId19" cstate="print">
                       <a:extLst>
                         <a:ext uri="{28A0092B-C50C-407E-A947-70E740481C1C}">
                           <a14:useLocalDpi xmlns:a14="http://schemas.microsoft.com/office/drawing/2010/main" val="0"/>
@@ -8509,7 +9267,27 @@
           <w:sz w:val="18"/>
           <w:szCs w:val="18"/>
         </w:rPr>
-        <w:t>It is up to you to decide whether or not your take part.  If you decide to take part you will be given this information sheet to keep and be asked to sign a corresponding consent form.</w:t>
+        <w:t xml:space="preserve">It is up to you to decide </w:t>
+      </w:r>
+      <w:proofErr w:type="gramStart"/>
+      <w:r>
+        <w:rPr>
+          <w:rFonts w:ascii="Arial" w:hAnsi="Arial" w:cs="Arial"/>
+          <w:color w:val="2E74B5"/>
+          <w:sz w:val="18"/>
+          <w:szCs w:val="18"/>
+        </w:rPr>
+        <w:t>whether or not</w:t>
+      </w:r>
+      <w:proofErr w:type="gramEnd"/>
+      <w:r>
+        <w:rPr>
+          <w:rFonts w:ascii="Arial" w:hAnsi="Arial" w:cs="Arial"/>
+          <w:color w:val="2E74B5"/>
+          <w:sz w:val="18"/>
+          <w:szCs w:val="18"/>
+        </w:rPr>
+        <w:t xml:space="preserve"> your take part.  If you decide to take part you will be given this information sheet to keep and be asked to sign a corresponding consent form.</w:t>
       </w:r>
     </w:p>
     <w:p>
@@ -8677,7 +9455,27 @@
           <w:sz w:val="18"/>
           <w:szCs w:val="18"/>
         </w:rPr>
-        <w:t xml:space="preserve">By taking part you will be contributing to the development of a set of recommendations for… </w:t>
+        <w:t xml:space="preserve">By </w:t>
+      </w:r>
+      <w:proofErr w:type="gramStart"/>
+      <w:r>
+        <w:rPr>
+          <w:rFonts w:ascii="Arial" w:hAnsi="Arial" w:cs="Arial"/>
+          <w:color w:val="2E74B5"/>
+          <w:sz w:val="18"/>
+          <w:szCs w:val="18"/>
+        </w:rPr>
+        <w:t>taking part</w:t>
+      </w:r>
+      <w:proofErr w:type="gramEnd"/>
+      <w:r>
+        <w:rPr>
+          <w:rFonts w:ascii="Arial" w:hAnsi="Arial" w:cs="Arial"/>
+          <w:color w:val="2E74B5"/>
+          <w:sz w:val="18"/>
+          <w:szCs w:val="18"/>
+        </w:rPr>
+        <w:t xml:space="preserve"> you will be contributing to the development of a set of recommendations for… </w:t>
       </w:r>
     </w:p>
     <w:p>
@@ -8732,7 +9530,47 @@
           <w:sz w:val="18"/>
           <w:szCs w:val="18"/>
         </w:rPr>
-        <w:t>If you wish to complain or have any concerns about any aspect of the way in which you have been approached or treated during the course of this study, please contact…(researcher is to give his/her MCAST email as a contact)</w:t>
+        <w:t xml:space="preserve">If you wish to complain or have any concerns about any aspect of the way in which you have been approached or treated </w:t>
+      </w:r>
+      <w:proofErr w:type="gramStart"/>
+      <w:r>
+        <w:rPr>
+          <w:rFonts w:ascii="Arial" w:hAnsi="Arial" w:cs="Arial"/>
+          <w:color w:val="2E74B5"/>
+          <w:sz w:val="18"/>
+          <w:szCs w:val="18"/>
+        </w:rPr>
+        <w:t>during the course of</w:t>
+      </w:r>
+      <w:proofErr w:type="gramEnd"/>
+      <w:r>
+        <w:rPr>
+          <w:rFonts w:ascii="Arial" w:hAnsi="Arial" w:cs="Arial"/>
+          <w:color w:val="2E74B5"/>
+          <w:sz w:val="18"/>
+          <w:szCs w:val="18"/>
+        </w:rPr>
+        <w:t xml:space="preserve"> this study, please contact</w:t>
+      </w:r>
+      <w:proofErr w:type="gramStart"/>
+      <w:r>
+        <w:rPr>
+          <w:rFonts w:ascii="Arial" w:hAnsi="Arial" w:cs="Arial"/>
+          <w:color w:val="2E74B5"/>
+          <w:sz w:val="18"/>
+          <w:szCs w:val="18"/>
+        </w:rPr>
+        <w:t>…(</w:t>
+      </w:r>
+      <w:proofErr w:type="gramEnd"/>
+      <w:r>
+        <w:rPr>
+          <w:rFonts w:ascii="Arial" w:hAnsi="Arial" w:cs="Arial"/>
+          <w:color w:val="2E74B5"/>
+          <w:sz w:val="18"/>
+          <w:szCs w:val="18"/>
+        </w:rPr>
+        <w:t>researcher is to give his/her MCAST email as a contact)</w:t>
       </w:r>
     </w:p>
     <w:p>
@@ -8788,7 +9626,27 @@
           <w:sz w:val="18"/>
           <w:szCs w:val="18"/>
         </w:rPr>
-        <w:t xml:space="preserve">All information which is collected about you during the course of the research will be kept strictly confidential so that only the researcher carrying out the research will have access to such information and will not be shared with any other individuals. </w:t>
+        <w:t xml:space="preserve">All information which is collected about you </w:t>
+      </w:r>
+      <w:proofErr w:type="gramStart"/>
+      <w:r>
+        <w:rPr>
+          <w:rFonts w:ascii="Arial" w:hAnsi="Arial" w:cs="Arial"/>
+          <w:color w:val="2E74B5"/>
+          <w:sz w:val="18"/>
+          <w:szCs w:val="18"/>
+        </w:rPr>
+        <w:t>during the course of</w:t>
+      </w:r>
+      <w:proofErr w:type="gramEnd"/>
+      <w:r>
+        <w:rPr>
+          <w:rFonts w:ascii="Arial" w:hAnsi="Arial" w:cs="Arial"/>
+          <w:color w:val="2E74B5"/>
+          <w:sz w:val="18"/>
+          <w:szCs w:val="18"/>
+        </w:rPr>
+        <w:t xml:space="preserve"> the research will be kept strictly confidential so that only the researcher carrying out the research will have access to such information and will not be shared with any other individuals. </w:t>
       </w:r>
       <w:r>
         <w:rPr>
@@ -8964,7 +9822,27 @@
           <w:sz w:val="18"/>
           <w:szCs w:val="18"/>
         </w:rPr>
-        <w:t>If you would like more information about the research before you decide…(researcher is to give his/her MCAST email as a contact)</w:t>
+        <w:t>If you would like more information about the research before you decide</w:t>
+      </w:r>
+      <w:proofErr w:type="gramStart"/>
+      <w:r>
+        <w:rPr>
+          <w:rFonts w:ascii="Arial" w:hAnsi="Arial" w:cs="Arial"/>
+          <w:color w:val="0070C0"/>
+          <w:sz w:val="18"/>
+          <w:szCs w:val="18"/>
+        </w:rPr>
+        <w:t>…(</w:t>
+      </w:r>
+      <w:proofErr w:type="gramEnd"/>
+      <w:r>
+        <w:rPr>
+          <w:rFonts w:ascii="Arial" w:hAnsi="Arial" w:cs="Arial"/>
+          <w:color w:val="0070C0"/>
+          <w:sz w:val="18"/>
+          <w:szCs w:val="18"/>
+        </w:rPr>
+        <w:t>researcher is to give his/her MCAST email as a contact)</w:t>
       </w:r>
     </w:p>
     <w:p>
@@ -9161,7 +10039,7 @@
           <w:noProof/>
         </w:rPr>
         <w:drawing>
-          <wp:inline distT="0" distB="0" distL="0" distR="0" wp14:anchorId="6F846F63" wp14:editId="111D8AAA">
+          <wp:inline distT="0" distB="0" distL="0" distR="0" wp14:anchorId="6F846F63" wp14:editId="0269CCD8">
             <wp:extent cx="1485900" cy="704850"/>
             <wp:effectExtent l="0" t="0" r="0" b="0"/>
             <wp:docPr id="3" name="Picture 1"/>
@@ -9178,7 +10056,7 @@
                     </pic:cNvPicPr>
                   </pic:nvPicPr>
                   <pic:blipFill>
-                    <a:blip r:embed="rId17" cstate="print">
+                    <a:blip r:embed="rId20" cstate="print">
                       <a:extLst>
                         <a:ext uri="{28A0092B-C50C-407E-A947-70E740481C1C}">
                           <a14:useLocalDpi xmlns:a14="http://schemas.microsoft.com/office/drawing/2010/main" val="0"/>
@@ -10237,9 +11115,9 @@
       </w:pPr>
     </w:p>
     <w:sectPr>
-      <w:headerReference w:type="even" r:id="rId18"/>
-      <w:headerReference w:type="default" r:id="rId19"/>
-      <w:footerReference w:type="default" r:id="rId20"/>
+      <w:headerReference w:type="even" r:id="rId21"/>
+      <w:headerReference w:type="default" r:id="rId22"/>
+      <w:footerReference w:type="default" r:id="rId23"/>
       <w:pgSz w:w="11907" w:h="16839" w:code="9"/>
       <w:pgMar w:top="8" w:right="708" w:bottom="1135" w:left="851" w:header="340" w:footer="706" w:gutter="0"/>
       <w:cols w:space="708"/>
@@ -10600,7 +11478,25 @@
               <w:i/>
               <w:lang w:val="en-GB" w:eastAsia="en-US"/>
             </w:rPr>
-            <w:t xml:space="preserve">Document Owner : </w:t>
+            <w:t xml:space="preserve">Document </w:t>
+          </w:r>
+          <w:proofErr w:type="gramStart"/>
+          <w:r>
+            <w:rPr>
+              <w:rFonts w:cs="Arial"/>
+              <w:i/>
+              <w:lang w:val="en-GB" w:eastAsia="en-US"/>
+            </w:rPr>
+            <w:t>Owner :</w:t>
+          </w:r>
+          <w:proofErr w:type="gramEnd"/>
+          <w:r>
+            <w:rPr>
+              <w:rFonts w:cs="Arial"/>
+              <w:i/>
+              <w:lang w:val="en-GB" w:eastAsia="en-US"/>
+            </w:rPr>
+            <w:t xml:space="preserve"> </w:t>
           </w:r>
           <w:r>
             <w:rPr>

</xml_diff>

<commit_message>
Some notes jotted down during mentor meeting
</commit_message>
<xml_diff>
--- a/SOI_NEW_UPDATED.docx
+++ b/SOI_NEW_UPDATED.docx
@@ -3056,6 +3056,38 @@
               <w:tabs>
                 <w:tab w:val="left" w:pos="0"/>
               </w:tabs>
+              <w:spacing w:line="240" w:lineRule="auto"/>
+              <w:rPr>
+                <w:rFonts w:ascii="Arial" w:hAnsi="Arial" w:cs="Arial"/>
+                <w:color w:val="000000"/>
+              </w:rPr>
+            </w:pPr>
+            <w:r>
+              <w:rPr>
+                <w:rFonts w:ascii="Arial" w:hAnsi="Arial" w:cs="Arial"/>
+                <w:color w:val="000000"/>
+              </w:rPr>
+              <w:t>Efficient, low cost, system for 1) calibrating a wheel 2) constant monitoring of the wheel operations over time</w:t>
+            </w:r>
+          </w:p>
+          <w:p>
+            <w:pPr>
+              <w:tabs>
+                <w:tab w:val="left" w:pos="0"/>
+              </w:tabs>
+              <w:spacing w:line="240" w:lineRule="auto"/>
+              <w:rPr>
+                <w:rFonts w:ascii="Arial" w:hAnsi="Arial" w:cs="Arial"/>
+                <w:i/>
+                <w:color w:val="2E74B5"/>
+              </w:rPr>
+            </w:pPr>
+          </w:p>
+          <w:p>
+            <w:pPr>
+              <w:tabs>
+                <w:tab w:val="left" w:pos="0"/>
+              </w:tabs>
               <w:spacing w:after="0" w:line="240" w:lineRule="auto"/>
               <w:rPr>
                 <w:rFonts w:ascii="Arial" w:hAnsi="Arial" w:cs="Arial"/>
@@ -3220,7 +3252,6 @@
                 <w:rFonts w:ascii="Arial" w:hAnsi="Arial" w:cs="Arial"/>
                 <w:color w:val="000000"/>
               </w:rPr>
-              <w:lastRenderedPageBreak/>
               <w:t>The system supports manufacturers, regulators, and operators in maintaining fairness assurance without requiring long manual observation sessions or specialized proprietary equipment.</w:t>
             </w:r>
           </w:p>
@@ -3977,6 +4008,7 @@
                 <w:i/>
                 <w:color w:val="000000"/>
               </w:rPr>
+              <w:lastRenderedPageBreak/>
               <w:t>Two complementary data sources will be employed</w:t>
             </w:r>
             <w:r>
@@ -4009,16 +4041,7 @@
                 <w:i/>
                 <w:color w:val="000000"/>
               </w:rPr>
-              <w:t xml:space="preserve">A consumer-grade physical roulette wheel will provide controlled experimental data for calibration analysis. Baseline spins will be recorded on a level surface, followed by deliberate, reversible perturbations such as minor table tilt (≈ 0.5°–2°) or the </w:t>
-            </w:r>
-            <w:r>
-              <w:rPr>
-                <w:rFonts w:ascii="Arial" w:hAnsi="Arial" w:cs="Arial"/>
-                <w:i/>
-                <w:color w:val="000000"/>
-              </w:rPr>
-              <w:lastRenderedPageBreak/>
-              <w:t>addition of small counterweights beneath the rim. Each configuration will yield an independent dataset for comparison.</w:t>
+              <w:t>A consumer-grade physical roulette wheel will provide controlled experimental data for calibration analysis. Baseline spins will be recorded on a level surface, followed by deliberate, reversible perturbations such as minor table tilt (≈ 0.5°–2°) or the addition of small counterweights beneath the rim. Each configuration will yield an independent dataset for comparison.</w:t>
             </w:r>
           </w:p>
           <w:p>
@@ -7116,21 +7139,7 @@
                   <w:rStyle w:val="Hyperlink"/>
                   <w:rFonts w:ascii="Arial" w:hAnsi="Arial" w:cs="Arial"/>
                 </w:rPr>
-                <w:t>https://www.researchgate</w:t>
-              </w:r>
-              <w:r>
-                <w:rPr>
-                  <w:rStyle w:val="Hyperlink"/>
-                  <w:rFonts w:ascii="Arial" w:hAnsi="Arial" w:cs="Arial"/>
-                </w:rPr>
-                <w:t>.</w:t>
-              </w:r>
-              <w:r>
-                <w:rPr>
-                  <w:rStyle w:val="Hyperlink"/>
-                  <w:rFonts w:ascii="Arial" w:hAnsi="Arial" w:cs="Arial"/>
-                </w:rPr>
-                <w:t>net/publication/391903530_Comparative_Analysis_of_Random_Number_Generators_Using_Monte_Carlo_Algorithm</w:t>
+                <w:t>https://www.researchgate.net/publication/391903530_Comparative_Analysis_of_Random_Number_Generators_Using_Monte_Carlo_Algorithm</w:t>
               </w:r>
             </w:hyperlink>
           </w:p>
@@ -7229,21 +7238,7 @@
                   <w:rStyle w:val="Hyperlink"/>
                   <w:rFonts w:ascii="Arial" w:hAnsi="Arial" w:cs="Arial"/>
                 </w:rPr>
-                <w:t>https://digitalsc</w:t>
-              </w:r>
-              <w:r>
-                <w:rPr>
-                  <w:rStyle w:val="Hyperlink"/>
-                  <w:rFonts w:ascii="Arial" w:hAnsi="Arial" w:cs="Arial"/>
-                </w:rPr>
-                <w:t>h</w:t>
-              </w:r>
-              <w:r>
-                <w:rPr>
-                  <w:rStyle w:val="Hyperlink"/>
-                  <w:rFonts w:ascii="Arial" w:hAnsi="Arial" w:cs="Arial"/>
-                </w:rPr>
-                <w:t>olarship.unlv.edu/honors_theses/27</w:t>
+                <w:t>https://digitalscholarship.unlv.edu/honors_theses/27</w:t>
               </w:r>
             </w:hyperlink>
           </w:p>
@@ -7342,21 +7337,7 @@
                   <w:rStyle w:val="Hyperlink"/>
                   <w:rFonts w:ascii="Arial" w:hAnsi="Arial" w:cs="Arial"/>
                 </w:rPr>
-                <w:t>https://a</w:t>
-              </w:r>
-              <w:r>
-                <w:rPr>
-                  <w:rStyle w:val="Hyperlink"/>
-                  <w:rFonts w:ascii="Arial" w:hAnsi="Arial" w:cs="Arial"/>
-                </w:rPr>
-                <w:t>r</w:t>
-              </w:r>
-              <w:r>
-                <w:rPr>
-                  <w:rStyle w:val="Hyperlink"/>
-                  <w:rFonts w:ascii="Arial" w:hAnsi="Arial" w:cs="Arial"/>
-                </w:rPr>
-                <w:t>xiv.org/abs/1204.6412</w:t>
+                <w:t>https://arxiv.org/abs/1204.6412</w:t>
               </w:r>
             </w:hyperlink>
           </w:p>
@@ -7455,21 +7436,7 @@
                   <w:rStyle w:val="Hyperlink"/>
                   <w:rFonts w:ascii="Arial" w:hAnsi="Arial" w:cs="Arial"/>
                 </w:rPr>
-                <w:t>https:</w:t>
-              </w:r>
-              <w:r>
-                <w:rPr>
-                  <w:rStyle w:val="Hyperlink"/>
-                  <w:rFonts w:ascii="Arial" w:hAnsi="Arial" w:cs="Arial"/>
-                </w:rPr>
-                <w:t>/</w:t>
-              </w:r>
-              <w:r>
-                <w:rPr>
-                  <w:rStyle w:val="Hyperlink"/>
-                  <w:rFonts w:ascii="Arial" w:hAnsi="Arial" w:cs="Arial"/>
-                </w:rPr>
-                <w:t>/www.programmer-books.com/wp-content/uploads/2018/08/probability-decisions-games.pdf</w:t>
+                <w:t>https://www.programmer-books.com/wp-content/uploads/2018/08/probability-decisions-games.pdf</w:t>
               </w:r>
             </w:hyperlink>
           </w:p>
@@ -7532,21 +7499,7 @@
                   <w:rStyle w:val="Hyperlink"/>
                   <w:rFonts w:ascii="Arial" w:hAnsi="Arial" w:cs="Arial"/>
                 </w:rPr>
-                <w:t>https://web.pdx.edu/~newsomj/cdaclass/</w:t>
-              </w:r>
-              <w:r>
-                <w:rPr>
-                  <w:rStyle w:val="Hyperlink"/>
-                  <w:rFonts w:ascii="Arial" w:hAnsi="Arial" w:cs="Arial"/>
-                </w:rPr>
-                <w:t>h</w:t>
-              </w:r>
-              <w:r>
-                <w:rPr>
-                  <w:rStyle w:val="Hyperlink"/>
-                  <w:rFonts w:ascii="Arial" w:hAnsi="Arial" w:cs="Arial"/>
-                </w:rPr>
-                <w:t>o_sample%20size.pdf</w:t>
+                <w:t>https://web.pdx.edu/~newsomj/cdaclass/ho_sample%20size.pdf</w:t>
               </w:r>
             </w:hyperlink>
           </w:p>
@@ -7622,21 +7575,7 @@
                   <w:rStyle w:val="Hyperlink"/>
                   <w:rFonts w:ascii="Arial" w:hAnsi="Arial" w:cs="Arial"/>
                 </w:rPr>
-                <w:t>https://ga</w:t>
-              </w:r>
-              <w:r>
-                <w:rPr>
-                  <w:rStyle w:val="Hyperlink"/>
-                  <w:rFonts w:ascii="Arial" w:hAnsi="Arial" w:cs="Arial"/>
-                </w:rPr>
-                <w:t>m</w:t>
-              </w:r>
-              <w:r>
-                <w:rPr>
-                  <w:rStyle w:val="Hyperlink"/>
-                  <w:rFonts w:ascii="Arial" w:hAnsi="Arial" w:cs="Arial"/>
-                </w:rPr>
-                <w:t>inglabs.com/wp-content/uploads/2018/09/GLI-11-Gaming-Devices-V3-0.pdf</w:t>
+                <w:t>https://gaminglabs.com/wp-content/uploads/2018/09/GLI-11-Gaming-Devices-V3-0.pdf</w:t>
               </w:r>
             </w:hyperlink>
           </w:p>
@@ -7689,21 +7628,7 @@
                   <w:rStyle w:val="Hyperlink"/>
                   <w:rFonts w:ascii="Arial" w:hAnsi="Arial" w:cs="Arial"/>
                 </w:rPr>
-                <w:t>https://www.tistandards.ca/pdf/roulette_w</w:t>
-              </w:r>
-              <w:r>
-                <w:rPr>
-                  <w:rStyle w:val="Hyperlink"/>
-                  <w:rFonts w:ascii="Arial" w:hAnsi="Arial" w:cs="Arial"/>
-                </w:rPr>
-                <w:t>h</w:t>
-              </w:r>
-              <w:r>
-                <w:rPr>
-                  <w:rStyle w:val="Hyperlink"/>
-                  <w:rFonts w:ascii="Arial" w:hAnsi="Arial" w:cs="Arial"/>
-                </w:rPr>
-                <w:t>eel_standards.pdf</w:t>
+                <w:t>https://www.tistandards.ca/pdf/roulette_wheel_standards.pdf</w:t>
               </w:r>
             </w:hyperlink>
           </w:p>
@@ -7776,21 +7701,7 @@
                   <w:rStyle w:val="Hyperlink"/>
                   <w:rFonts w:ascii="Arial" w:hAnsi="Arial" w:cs="Arial"/>
                 </w:rPr>
-                <w:t>https://www.spillemyndigheden.dk/uploads/2020-09/SCP.01.05.EN_.1.1 - Testing Standards for Land-based Casino - W</w:t>
-              </w:r>
-              <w:r>
-                <w:rPr>
-                  <w:rStyle w:val="Hyperlink"/>
-                  <w:rFonts w:ascii="Arial" w:hAnsi="Arial" w:cs="Arial"/>
-                </w:rPr>
-                <w:t>T</w:t>
-              </w:r>
-              <w:r>
-                <w:rPr>
-                  <w:rStyle w:val="Hyperlink"/>
-                  <w:rFonts w:ascii="Arial" w:hAnsi="Arial" w:cs="Arial"/>
-                </w:rPr>
-                <w:t>.pdf</w:t>
+                <w:t>https://www.spillemyndigheden.dk/uploads/2020-09/SCP.01.05.EN_.1.1 - Testing Standards for Land-based Casino - WT.pdf</w:t>
               </w:r>
             </w:hyperlink>
           </w:p>
@@ -7845,21 +7756,7 @@
                   <w:rStyle w:val="Hyperlink"/>
                   <w:rFonts w:ascii="Arial" w:hAnsi="Arial" w:cs="Arial"/>
                 </w:rPr>
-                <w:t>https://www.cbs.sa.gov.au/documents/gaming-machine-national-sta</w:t>
-              </w:r>
-              <w:r>
-                <w:rPr>
-                  <w:rStyle w:val="Hyperlink"/>
-                  <w:rFonts w:ascii="Arial" w:hAnsi="Arial" w:cs="Arial"/>
-                </w:rPr>
-                <w:t>n</w:t>
-              </w:r>
-              <w:r>
-                <w:rPr>
-                  <w:rStyle w:val="Hyperlink"/>
-                  <w:rFonts w:ascii="Arial" w:hAnsi="Arial" w:cs="Arial"/>
-                </w:rPr>
-                <w:t>dards.pdf</w:t>
+                <w:t>https://www.cbs.sa.gov.au/documents/gaming-machine-national-standards.pdf</w:t>
               </w:r>
             </w:hyperlink>
           </w:p>
@@ -10039,7 +9936,7 @@
           <w:noProof/>
         </w:rPr>
         <w:drawing>
-          <wp:inline distT="0" distB="0" distL="0" distR="0" wp14:anchorId="6F846F63" wp14:editId="0269CCD8">
+          <wp:inline distT="0" distB="0" distL="0" distR="0" wp14:anchorId="6F846F63" wp14:editId="67BF342C">
             <wp:extent cx="1485900" cy="704850"/>
             <wp:effectExtent l="0" t="0" r="0" b="0"/>
             <wp:docPr id="3" name="Picture 1"/>
@@ -15582,6 +15479,7 @@
   <w:style w:type="character" w:default="1" w:styleId="DefaultParagraphFont">
     <w:name w:val="Default Paragraph Font"/>
     <w:uiPriority w:val="1"/>
+    <w:semiHidden/>
     <w:unhideWhenUsed/>
   </w:style>
   <w:style w:type="table" w:default="1" w:styleId="TableNormal">

</xml_diff>

<commit_message>
Updated SOI with mentor's feedback
</commit_message>
<xml_diff>
--- a/SOI_NEW_UPDATED.docx
+++ b/SOI_NEW_UPDATED.docx
@@ -365,16 +365,7 @@
                 <w:bCs/>
                 <w:color w:val="000000"/>
               </w:rPr>
-              <w:t xml:space="preserve"> </w:t>
-            </w:r>
-            <w:r>
-              <w:rPr>
-                <w:rFonts w:ascii="Arial" w:hAnsi="Arial" w:cs="Arial"/>
-                <w:b/>
-                <w:bCs/>
-                <w:color w:val="000000"/>
-              </w:rPr>
-              <w:t>Vision Calibration &amp; Monitoring for Mechanical Rotational Outcome Systems</w:t>
+              <w:t xml:space="preserve"> Vision Calibration &amp; Monitoring for Mechanical Rotational Outcome Systems</w:t>
             </w:r>
           </w:p>
         </w:tc>
@@ -692,35 +683,123 @@
                 <w:rFonts w:ascii="Arial" w:hAnsi="Arial" w:cs="Arial"/>
                 <w:color w:val="000000"/>
               </w:rPr>
-              <w:t>The current quality-assurance methods unite computer vision technology with statistical quality control systems to perform both system calibration and ongoing monitoring of mechanical rotational outcome systems which include game wheels and consumer wheels. The research develops an affordable</w:t>
-            </w:r>
-            <w:r>
-              <w:rPr>
-                <w:rFonts w:ascii="Arial" w:hAnsi="Arial" w:cs="Arial"/>
-                <w:color w:val="000000"/>
-              </w:rPr>
-              <w:t xml:space="preserve"> and accessible</w:t>
-            </w:r>
-            <w:r>
-              <w:rPr>
-                <w:rFonts w:ascii="Arial" w:hAnsi="Arial" w:cs="Arial"/>
-                <w:color w:val="000000"/>
-              </w:rPr>
-              <w:t xml:space="preserve"> system which performs geometric calibration and tracks system changes through visual outcome detection and statistical performance verification. The research demonstrates its method through roulette-style wheel </w:t>
-            </w:r>
-            <w:r>
-              <w:rPr>
-                <w:rFonts w:ascii="Arial" w:hAnsi="Arial" w:cs="Arial"/>
-                <w:color w:val="000000"/>
-              </w:rPr>
-              <w:t>examples,</w:t>
-            </w:r>
-            <w:r>
-              <w:rPr>
-                <w:rFonts w:ascii="Arial" w:hAnsi="Arial" w:cs="Arial"/>
-                <w:color w:val="000000"/>
-              </w:rPr>
-              <w:t xml:space="preserve"> but the approach applies to all rotational systems.</w:t>
+              <w:t xml:space="preserve">Calibrating a game wheel is a delicate process that combines mechanical precision, statistical testing, and physical balancing to ensure fairness or detect bias. Various methods including levelling, </w:t>
+            </w:r>
+            <w:proofErr w:type="spellStart"/>
+            <w:r>
+              <w:rPr>
+                <w:rFonts w:ascii="Arial" w:hAnsi="Arial" w:cs="Arial"/>
+                <w:color w:val="000000"/>
+              </w:rPr>
+              <w:t>centering</w:t>
+            </w:r>
+            <w:proofErr w:type="spellEnd"/>
+            <w:r>
+              <w:rPr>
+                <w:rFonts w:ascii="Arial" w:hAnsi="Arial" w:cs="Arial"/>
+                <w:color w:val="000000"/>
+              </w:rPr>
+              <w:t xml:space="preserve">, axle/bearing inspection and ball track checks are used to detect irregularities. This study combines current </w:t>
+            </w:r>
+            <w:r>
+              <w:rPr>
+                <w:rFonts w:ascii="Arial" w:hAnsi="Arial" w:cs="Arial"/>
+                <w:color w:val="000000"/>
+              </w:rPr>
+              <w:t xml:space="preserve">computer vision technology with statistical quality control systems to perform both system calibration and ongoing monitoring of mechanical rotational outcome systems which </w:t>
+            </w:r>
+            <w:r>
+              <w:rPr>
+                <w:rFonts w:ascii="Arial" w:hAnsi="Arial" w:cs="Arial"/>
+                <w:color w:val="000000"/>
+              </w:rPr>
+              <w:t xml:space="preserve">may </w:t>
+            </w:r>
+            <w:r>
+              <w:rPr>
+                <w:rFonts w:ascii="Arial" w:hAnsi="Arial" w:cs="Arial"/>
+                <w:color w:val="000000"/>
+              </w:rPr>
+              <w:t>include</w:t>
+            </w:r>
+            <w:r>
+              <w:rPr>
+                <w:rFonts w:ascii="Arial" w:hAnsi="Arial" w:cs="Arial"/>
+                <w:color w:val="000000"/>
+              </w:rPr>
+              <w:t xml:space="preserve"> any type of</w:t>
+            </w:r>
+            <w:r>
+              <w:rPr>
+                <w:rFonts w:ascii="Arial" w:hAnsi="Arial" w:cs="Arial"/>
+                <w:color w:val="000000"/>
+              </w:rPr>
+              <w:t xml:space="preserve"> game </w:t>
+            </w:r>
+            <w:r>
+              <w:rPr>
+                <w:rFonts w:ascii="Arial" w:hAnsi="Arial" w:cs="Arial"/>
+                <w:color w:val="000000"/>
+              </w:rPr>
+              <w:t>wheel</w:t>
+            </w:r>
+            <w:r>
+              <w:rPr>
+                <w:rFonts w:ascii="Arial" w:hAnsi="Arial" w:cs="Arial"/>
+                <w:color w:val="000000"/>
+              </w:rPr>
+              <w:t>,</w:t>
+            </w:r>
+            <w:r>
+              <w:rPr>
+                <w:rFonts w:ascii="Arial" w:hAnsi="Arial" w:cs="Arial"/>
+                <w:color w:val="000000"/>
+              </w:rPr>
+              <w:t xml:space="preserve"> </w:t>
+            </w:r>
+            <w:r>
+              <w:rPr>
+                <w:rFonts w:ascii="Arial" w:hAnsi="Arial" w:cs="Arial"/>
+                <w:color w:val="000000"/>
+              </w:rPr>
+              <w:t xml:space="preserve">both professional and </w:t>
+            </w:r>
+            <w:proofErr w:type="spellStart"/>
+            <w:r>
+              <w:rPr>
+                <w:rFonts w:ascii="Arial" w:hAnsi="Arial" w:cs="Arial"/>
+                <w:color w:val="000000"/>
+              </w:rPr>
+              <w:t>condumer</w:t>
+            </w:r>
+            <w:proofErr w:type="spellEnd"/>
+            <w:r>
+              <w:rPr>
+                <w:rFonts w:ascii="Arial" w:hAnsi="Arial" w:cs="Arial"/>
+                <w:color w:val="000000"/>
+              </w:rPr>
+              <w:t>-grade wheels</w:t>
+            </w:r>
+            <w:r>
+              <w:rPr>
+                <w:rFonts w:ascii="Arial" w:hAnsi="Arial" w:cs="Arial"/>
+                <w:color w:val="000000"/>
+              </w:rPr>
+              <w:t xml:space="preserve">. The </w:t>
+            </w:r>
+            <w:r>
+              <w:rPr>
+                <w:rFonts w:ascii="Arial" w:hAnsi="Arial" w:cs="Arial"/>
+                <w:color w:val="000000"/>
+              </w:rPr>
+              <w:t>study</w:t>
+            </w:r>
+            <w:r>
+              <w:rPr>
+                <w:rFonts w:ascii="Arial" w:hAnsi="Arial" w:cs="Arial"/>
+                <w:color w:val="000000"/>
+              </w:rPr>
+              <w:t xml:space="preserve"> develops an affordable and accessible system which performs geometric calibration and tracks system changes through visual outcome detection and statistical performance verification. The research demonstrates its method through roulette-style wheel examples, but the approach applies to all rotational systems.</w:t>
             </w:r>
           </w:p>
           <w:p>
@@ -915,6 +994,9 @@
               </w:rPr>
             </w:pPr>
             <w:r>
+              <w:rPr>
+                <w:noProof/>
+              </w:rPr>
               <mc:AlternateContent>
                 <mc:Choice Requires="wpi">
                   <w:drawing>
@@ -1269,71 +1351,7 @@
                 <w:i/>
                 <w:color w:val="000000"/>
               </w:rPr>
-              <w:t>Mechanical rotational devices serve multiple purposes because they operate in recreational wheels</w:t>
-            </w:r>
-            <w:r>
-              <w:rPr>
-                <w:rFonts w:ascii="Arial" w:hAnsi="Arial" w:cs="Arial"/>
-                <w:i/>
-                <w:color w:val="000000"/>
-              </w:rPr>
-              <w:t xml:space="preserve">, </w:t>
-            </w:r>
-            <w:r>
-              <w:rPr>
-                <w:rFonts w:ascii="Arial" w:hAnsi="Arial" w:cs="Arial"/>
-                <w:i/>
-                <w:color w:val="000000"/>
-              </w:rPr>
-              <w:t>educational and industrial instruments which require dependable mechanical operation. The</w:t>
-            </w:r>
-            <w:r>
-              <w:rPr>
-                <w:rFonts w:ascii="Arial" w:hAnsi="Arial" w:cs="Arial"/>
-                <w:i/>
-                <w:color w:val="000000"/>
-              </w:rPr>
-              <w:t>se</w:t>
-            </w:r>
-            <w:r>
-              <w:rPr>
-                <w:rFonts w:ascii="Arial" w:hAnsi="Arial" w:cs="Arial"/>
-                <w:i/>
-                <w:color w:val="000000"/>
-              </w:rPr>
-              <w:t xml:space="preserve"> system</w:t>
-            </w:r>
-            <w:r>
-              <w:rPr>
-                <w:rFonts w:ascii="Arial" w:hAnsi="Arial" w:cs="Arial"/>
-                <w:i/>
-                <w:color w:val="000000"/>
-              </w:rPr>
-              <w:t>s</w:t>
-            </w:r>
-            <w:r>
-              <w:rPr>
-                <w:rFonts w:ascii="Arial" w:hAnsi="Arial" w:cs="Arial"/>
-                <w:i/>
-                <w:color w:val="000000"/>
-              </w:rPr>
-              <w:t xml:space="preserve"> </w:t>
-            </w:r>
-            <w:r>
-              <w:rPr>
-                <w:rFonts w:ascii="Arial" w:hAnsi="Arial" w:cs="Arial"/>
-                <w:i/>
-                <w:color w:val="000000"/>
-              </w:rPr>
-              <w:t>require</w:t>
-            </w:r>
-            <w:r>
-              <w:rPr>
-                <w:rFonts w:ascii="Arial" w:hAnsi="Arial" w:cs="Arial"/>
-                <w:i/>
-                <w:color w:val="000000"/>
-              </w:rPr>
-              <w:t xml:space="preserve"> calibration to detect minor deviations that develop from wear or imbalance even when they remain undetectable.</w:t>
+              <w:t>Mechanical rotational devices serve multiple purposes because they operate in recreational wheels, educational and industrial instruments which require dependable mechanical operation. These systems require calibration to detect minor deviations that develop from wear or imbalance even when they remain undetectable.</w:t>
             </w:r>
           </w:p>
           <w:p>
@@ -1586,39 +1604,75 @@
                 <w:bCs/>
                 <w:color w:val="000000"/>
               </w:rPr>
-              <w:t>Research on rotational outcome systems</w:t>
-            </w:r>
-            <w:r>
+              <w:t>Research on rotational outcome systems, such as roulette-style or “spin-the-wheel” mechanisms, combines two core areas: computer vision, which enables the automated capture of outcomes through object detection and geometric calibration, and statistical analysis, which evaluates whether the outcomes follow expected uniform and independent distributions. The following literature outlines how prior research in these domains informs the proposed system for rotational calibration and monitoring.</w:t>
+            </w:r>
+          </w:p>
+          <w:p>
+            <w:pPr>
+              <w:tabs>
+                <w:tab w:val="left" w:pos="0"/>
+              </w:tabs>
+              <w:spacing w:after="0" w:line="240" w:lineRule="auto"/>
               <w:rPr>
                 <w:rFonts w:ascii="Arial" w:hAnsi="Arial" w:cs="Arial"/>
                 <w:bCs/>
                 <w:color w:val="000000"/>
               </w:rPr>
-              <w:t xml:space="preserve">, </w:t>
-            </w:r>
-            <w:r>
+            </w:pPr>
+          </w:p>
+          <w:p>
+            <w:pPr>
+              <w:tabs>
+                <w:tab w:val="left" w:pos="0"/>
+              </w:tabs>
+              <w:spacing w:after="0" w:line="240" w:lineRule="auto"/>
+              <w:rPr>
+                <w:rFonts w:ascii="Arial" w:hAnsi="Arial" w:cs="Arial"/>
+                <w:b/>
+                <w:color w:val="000000"/>
+              </w:rPr>
+            </w:pPr>
+            <w:r>
+              <w:rPr>
+                <w:rFonts w:ascii="Arial" w:hAnsi="Arial" w:cs="Arial"/>
+                <w:b/>
+                <w:color w:val="000000"/>
+              </w:rPr>
+              <w:t>1. Computer Vision Foundations for Rotational Outcome Detection</w:t>
+            </w:r>
+          </w:p>
+          <w:p>
+            <w:pPr>
+              <w:tabs>
+                <w:tab w:val="left" w:pos="0"/>
+              </w:tabs>
+              <w:spacing w:after="0" w:line="240" w:lineRule="auto"/>
               <w:rPr>
                 <w:rFonts w:ascii="Arial" w:hAnsi="Arial" w:cs="Arial"/>
                 <w:bCs/>
                 <w:color w:val="000000"/>
               </w:rPr>
-              <w:t>such as roulette-style or “spin-the-wheel” mechanisms</w:t>
-            </w:r>
-            <w:r>
+            </w:pPr>
+          </w:p>
+          <w:p>
+            <w:pPr>
+              <w:tabs>
+                <w:tab w:val="left" w:pos="0"/>
+              </w:tabs>
+              <w:spacing w:after="0" w:line="240" w:lineRule="auto"/>
               <w:rPr>
                 <w:rFonts w:ascii="Arial" w:hAnsi="Arial" w:cs="Arial"/>
                 <w:bCs/>
                 <w:color w:val="000000"/>
               </w:rPr>
-              <w:t xml:space="preserve">, </w:t>
-            </w:r>
+            </w:pPr>
             <w:r>
               <w:rPr>
                 <w:rFonts w:ascii="Arial" w:hAnsi="Arial" w:cs="Arial"/>
                 <w:bCs/>
                 <w:color w:val="000000"/>
               </w:rPr>
-              <w:t>combines two core areas: computer vision, which enables the automated capture of outcomes through object detection and geometric calibration, and statistical analysis, which evaluates whether the outcomes follow expected uniform and independent distributions. The following literature outlines how prior research in these domains informs the proposed system for rotational calibration and monitoring.</w:t>
+              <w:t>This project needs high-frame-rate visual tracking of the marker and rotating wheel surface since all subsequent statistical tests require an accurate time-stamped sequence of observed outcomes. The YOLO family of single-shot convolutional networks has proven capable of precise localization of small fast-moving targets within dynamic, cluttered environments at high frame rates (e.g., &gt;30 fps) using consumer-grade GPUs.</w:t>
             </w:r>
           </w:p>
           <w:p>
@@ -1642,101 +1696,17 @@
               <w:spacing w:after="0" w:line="240" w:lineRule="auto"/>
               <w:rPr>
                 <w:rFonts w:ascii="Arial" w:hAnsi="Arial" w:cs="Arial"/>
-                <w:b/>
-                <w:color w:val="000000"/>
-              </w:rPr>
-            </w:pPr>
-            <w:r>
-              <w:rPr>
-                <w:rFonts w:ascii="Arial" w:hAnsi="Arial" w:cs="Arial"/>
-                <w:b/>
-                <w:color w:val="000000"/>
-              </w:rPr>
-              <w:t>1. Computer Vision Foundations for Rotational Outcome Detection</w:t>
-            </w:r>
-          </w:p>
-          <w:p>
-            <w:pPr>
-              <w:tabs>
-                <w:tab w:val="left" w:pos="0"/>
-              </w:tabs>
-              <w:spacing w:after="0" w:line="240" w:lineRule="auto"/>
-              <w:rPr>
-                <w:rFonts w:ascii="Arial" w:hAnsi="Arial" w:cs="Arial"/>
                 <w:bCs/>
                 <w:color w:val="000000"/>
               </w:rPr>
             </w:pPr>
-          </w:p>
-          <w:p>
-            <w:pPr>
-              <w:tabs>
-                <w:tab w:val="left" w:pos="0"/>
-              </w:tabs>
-              <w:spacing w:after="0" w:line="240" w:lineRule="auto"/>
+            <w:r>
               <w:rPr>
                 <w:rFonts w:ascii="Arial" w:hAnsi="Arial" w:cs="Arial"/>
                 <w:bCs/>
                 <w:color w:val="000000"/>
               </w:rPr>
-            </w:pPr>
-            <w:r>
-              <w:rPr>
-                <w:rFonts w:ascii="Arial" w:hAnsi="Arial" w:cs="Arial"/>
-                <w:bCs/>
-                <w:color w:val="000000"/>
-              </w:rPr>
-              <w:t>This project needs high-frame-rate visual tracking of the marker and rotating wheel surface since all subsequent statistical tests require an accurate time-stamped sequence of observed outcomes. The YOLO family of single-shot convolutional networks has proven capable of precise localization of small fast-moving targets within dynamic, cluttered environments at high frame rates (e.g., &gt;30 fps) using consumer-grade GPUs.</w:t>
-            </w:r>
-          </w:p>
-          <w:p>
-            <w:pPr>
-              <w:tabs>
-                <w:tab w:val="left" w:pos="0"/>
-              </w:tabs>
-              <w:spacing w:after="0" w:line="240" w:lineRule="auto"/>
-              <w:rPr>
-                <w:rFonts w:ascii="Arial" w:hAnsi="Arial" w:cs="Arial"/>
-                <w:bCs/>
-                <w:color w:val="000000"/>
-              </w:rPr>
-            </w:pPr>
-          </w:p>
-          <w:p>
-            <w:pPr>
-              <w:tabs>
-                <w:tab w:val="left" w:pos="0"/>
-              </w:tabs>
-              <w:spacing w:after="0" w:line="240" w:lineRule="auto"/>
-              <w:rPr>
-                <w:rFonts w:ascii="Arial" w:hAnsi="Arial" w:cs="Arial"/>
-                <w:bCs/>
-                <w:color w:val="000000"/>
-              </w:rPr>
-            </w:pPr>
-            <w:r>
-              <w:rPr>
-                <w:rFonts w:ascii="Arial" w:hAnsi="Arial" w:cs="Arial"/>
-                <w:bCs/>
-                <w:color w:val="000000"/>
-              </w:rPr>
-              <w:t>While identifying a result manually is trivial, automating this process with high-speed, small-object detection under challenging conditions is not. The literature on YOLO-based small-object tracking [1]</w:t>
-            </w:r>
-            <w:r>
-              <w:rPr>
-                <w:rFonts w:ascii="Arial" w:hAnsi="Arial" w:cs="Arial"/>
-                <w:bCs/>
-                <w:color w:val="000000"/>
-              </w:rPr>
-              <w:t>-</w:t>
-            </w:r>
-            <w:r>
-              <w:rPr>
-                <w:rFonts w:ascii="Arial" w:hAnsi="Arial" w:cs="Arial"/>
-                <w:bCs/>
-                <w:color w:val="000000"/>
-              </w:rPr>
-              <w:t>[3] shows the non-trivial technical challenges that this work builds on.</w:t>
+              <w:t>While identifying a result manually is trivial, automating this process with high-speed, small-object detection under challenging conditions is not. The literature on YOLO-based small-object tracking [1]-[3] shows the non-trivial technical challenges that this work builds on.</w:t>
             </w:r>
           </w:p>
           <w:p>
@@ -2199,23 +2169,7 @@
                 <w:bCs/>
                 <w:color w:val="000000"/>
               </w:rPr>
-              <w:t>Various international gaming-equipment standards [7]</w:t>
-            </w:r>
-            <w:r>
-              <w:rPr>
-                <w:rFonts w:ascii="Arial" w:hAnsi="Arial" w:cs="Arial"/>
-                <w:bCs/>
-                <w:color w:val="000000"/>
-              </w:rPr>
-              <w:t>-[</w:t>
-            </w:r>
-            <w:r>
-              <w:rPr>
-                <w:rFonts w:ascii="Arial" w:hAnsi="Arial" w:cs="Arial"/>
-                <w:bCs/>
-                <w:color w:val="000000"/>
-              </w:rPr>
-              <w:t>9] mandate precise construction tolerances and regular inspection for mechanical rotational devices. While these standards emphasize balance, alignment, and uniform pocket design, they rely heavily on manual visual inspection. This highlights an opportunity for computer-vision-based calibration to automate geometric verification and detect misalignment objectively. Collectively, these standards demonstrate the need for automated, camera-based calibration to complement existing manual inspections.</w:t>
+              <w:t>Various international gaming-equipment standards [7]-[9] mandate precise construction tolerances and regular inspection for mechanical rotational devices. While these standards emphasize balance, alignment, and uniform pocket design, they rely heavily on manual visual inspection. This highlights an opportunity for computer-vision-based calibration to automate geometric verification and detect misalignment objectively. Collectively, these standards demonstrate the need for automated, camera-based calibration to complement existing manual inspections.</w:t>
             </w:r>
           </w:p>
           <w:p>
@@ -2515,6 +2469,34 @@
               </w:rPr>
               <w:t xml:space="preserve"> however, the techniques are general and non-commercial in intent.</w:t>
             </w:r>
+            <w:r>
+              <w:rPr>
+                <w:rFonts w:ascii="Arial" w:hAnsi="Arial" w:cs="Arial"/>
+                <w:color w:val="000000"/>
+              </w:rPr>
+              <w:t xml:space="preserve"> </w:t>
+            </w:r>
+            <w:r>
+              <w:rPr>
+                <w:rFonts w:ascii="Arial" w:hAnsi="Arial" w:cs="Arial"/>
+                <w:color w:val="000000"/>
+              </w:rPr>
+              <w:t xml:space="preserve">Moreover, the proposed system allows </w:t>
+            </w:r>
+            <w:r>
+              <w:rPr>
+                <w:rFonts w:ascii="Arial" w:hAnsi="Arial" w:cs="Arial"/>
+                <w:color w:val="000000"/>
+              </w:rPr>
+              <w:t>for large</w:t>
+            </w:r>
+            <w:r>
+              <w:rPr>
+                <w:rFonts w:ascii="Arial" w:hAnsi="Arial" w:cs="Arial"/>
+                <w:color w:val="000000"/>
+              </w:rPr>
+              <w:t xml:space="preserve"> number of iterations of a test to be performed, thus providing a more reliable statistically valid measure. </w:t>
+            </w:r>
           </w:p>
           <w:p>
             <w:pPr>
@@ -2758,7 +2740,39 @@
                 <w:i/>
                 <w:color w:val="000000"/>
               </w:rPr>
-              <w:t xml:space="preserve">Which computer-vision approaches (e.g., </w:t>
+              <w:t>Which computer-vision approaches</w:t>
+            </w:r>
+            <w:r>
+              <w:rPr>
+                <w:rFonts w:ascii="Arial" w:hAnsi="Arial" w:cs="Arial"/>
+                <w:i/>
+                <w:color w:val="000000"/>
+              </w:rPr>
+              <w:t>,</w:t>
+            </w:r>
+            <w:r>
+              <w:rPr>
+                <w:rFonts w:ascii="Arial" w:hAnsi="Arial" w:cs="Arial"/>
+                <w:i/>
+                <w:color w:val="000000"/>
+              </w:rPr>
+              <w:t xml:space="preserve"> </w:t>
+            </w:r>
+            <w:r>
+              <w:rPr>
+                <w:rFonts w:ascii="Arial" w:hAnsi="Arial" w:cs="Arial"/>
+                <w:i/>
+                <w:color w:val="000000"/>
+              </w:rPr>
+              <w:t>like</w:t>
+            </w:r>
+            <w:r>
+              <w:rPr>
+                <w:rFonts w:ascii="Arial" w:hAnsi="Arial" w:cs="Arial"/>
+                <w:i/>
+                <w:color w:val="000000"/>
+              </w:rPr>
+              <w:t xml:space="preserve"> h</w:t>
             </w:r>
             <w:proofErr w:type="spellStart"/>
             <w:r>
@@ -2767,7 +2781,7 @@
                 <w:i/>
                 <w:color w:val="000000"/>
               </w:rPr>
-              <w:t>homography</w:t>
+              <w:t>omography</w:t>
             </w:r>
             <w:proofErr w:type="spellEnd"/>
             <w:r>
@@ -2776,7 +2790,39 @@
                 <w:i/>
                 <w:color w:val="000000"/>
               </w:rPr>
-              <w:t>-based geometric mapping, OCR of markers, object detection trained on synthetic images) are most effective for outcome identification and geometric calibration in rotational systems?</w:t>
+              <w:t>-based geometric mapping, OCR,</w:t>
+            </w:r>
+            <w:r>
+              <w:rPr>
+                <w:rFonts w:ascii="Arial" w:hAnsi="Arial" w:cs="Arial"/>
+                <w:i/>
+                <w:color w:val="000000"/>
+              </w:rPr>
+              <w:t xml:space="preserve"> and</w:t>
+            </w:r>
+            <w:r>
+              <w:rPr>
+                <w:rFonts w:ascii="Arial" w:hAnsi="Arial" w:cs="Arial"/>
+                <w:i/>
+                <w:color w:val="000000"/>
+              </w:rPr>
+              <w:t xml:space="preserve"> object detection trained on synthetic </w:t>
+            </w:r>
+            <w:r>
+              <w:rPr>
+                <w:rFonts w:ascii="Arial" w:hAnsi="Arial" w:cs="Arial"/>
+                <w:i/>
+                <w:color w:val="000000"/>
+              </w:rPr>
+              <w:t>datasets</w:t>
+            </w:r>
+            <w:r>
+              <w:rPr>
+                <w:rFonts w:ascii="Arial" w:hAnsi="Arial" w:cs="Arial"/>
+                <w:i/>
+                <w:color w:val="000000"/>
+              </w:rPr>
+              <w:t xml:space="preserve"> are most effective for outcome identification and geometric calibration in rotational systems?</w:t>
             </w:r>
           </w:p>
           <w:p>
@@ -2815,7 +2861,23 @@
                 <w:i/>
                 <w:color w:val="000000"/>
               </w:rPr>
-              <w:t>How effectively can the combined computer-vision + statistics pipeline detect and quantify mechanical or geometric drift (e.g., from tilt or imbalance) in a rotational system?</w:t>
+              <w:t xml:space="preserve">How effectively can the combined computer-vision </w:t>
+            </w:r>
+            <w:r>
+              <w:rPr>
+                <w:rFonts w:ascii="Arial" w:hAnsi="Arial" w:cs="Arial"/>
+                <w:i/>
+                <w:color w:val="000000"/>
+              </w:rPr>
+              <w:t>and</w:t>
+            </w:r>
+            <w:r>
+              <w:rPr>
+                <w:rFonts w:ascii="Arial" w:hAnsi="Arial" w:cs="Arial"/>
+                <w:i/>
+                <w:color w:val="000000"/>
+              </w:rPr>
+              <w:t xml:space="preserve"> statistics pipeline detect and quantify mechanical or geometric drift (e.g., from tilt or imbalance) in a rotational system?</w:t>
             </w:r>
           </w:p>
           <w:p>
@@ -2853,7 +2915,7 @@
                 <w:i/>
                 <w:color w:val="000000"/>
               </w:rPr>
-              <w:t>Which statistical indicators (e.g., χ² frequency/independence tests, effect sizes, distribution visualisations) most clearly express that drift and support ongoing monitoring?</w:t>
+              <w:t>Which statistical indicators most clearly express that drift and support ongoing monitoring?</w:t>
             </w:r>
           </w:p>
           <w:p>
@@ -3031,105 +3093,25 @@
                 <w:bCs/>
                 <w:color w:val="000000"/>
               </w:rPr>
-              <w:t>At this stage, the study will explore multiple computer-vision approaches for detecting and analysing rotational outcomes. Candidate methods include</w:t>
-            </w:r>
+              <w:t xml:space="preserve">At this stage, the study will explore multiple computer-vision approaches for detecting and analysing rotational outcomes. Candidate methods include, </w:t>
+            </w:r>
+            <w:proofErr w:type="spellStart"/>
             <w:r>
               <w:rPr>
                 <w:rFonts w:ascii="Arial" w:hAnsi="Arial" w:cs="Arial"/>
                 <w:bCs/>
                 <w:color w:val="000000"/>
               </w:rPr>
-              <w:t xml:space="preserve">, </w:t>
-            </w:r>
-            <w:proofErr w:type="spellStart"/>
+              <w:t>homography</w:t>
+            </w:r>
+            <w:proofErr w:type="spellEnd"/>
             <w:r>
               <w:rPr>
                 <w:rFonts w:ascii="Arial" w:hAnsi="Arial" w:cs="Arial"/>
                 <w:bCs/>
                 <w:color w:val="000000"/>
               </w:rPr>
-              <w:t>h</w:t>
-            </w:r>
-            <w:r>
-              <w:rPr>
-                <w:rFonts w:ascii="Arial" w:hAnsi="Arial" w:cs="Arial"/>
-                <w:bCs/>
-                <w:color w:val="000000"/>
-              </w:rPr>
-              <w:t>omography</w:t>
-            </w:r>
-            <w:proofErr w:type="spellEnd"/>
-            <w:r>
-              <w:rPr>
-                <w:rFonts w:ascii="Arial" w:hAnsi="Arial" w:cs="Arial"/>
-                <w:bCs/>
-                <w:color w:val="000000"/>
-              </w:rPr>
-              <w:t>-based geometric calibration, used to transform a tilted camera view into a consistent top-down reference frame</w:t>
-            </w:r>
-            <w:r>
-              <w:rPr>
-                <w:rFonts w:ascii="Arial" w:hAnsi="Arial" w:cs="Arial"/>
-                <w:bCs/>
-                <w:color w:val="000000"/>
-              </w:rPr>
-              <w:t>, o</w:t>
-            </w:r>
-            <w:r>
-              <w:rPr>
-                <w:rFonts w:ascii="Arial" w:hAnsi="Arial" w:cs="Arial"/>
-                <w:bCs/>
-                <w:color w:val="000000"/>
-              </w:rPr>
-              <w:t xml:space="preserve">ptical </w:t>
-            </w:r>
-            <w:r>
-              <w:rPr>
-                <w:rFonts w:ascii="Arial" w:hAnsi="Arial" w:cs="Arial"/>
-                <w:bCs/>
-                <w:color w:val="000000"/>
-              </w:rPr>
-              <w:t>c</w:t>
-            </w:r>
-            <w:r>
-              <w:rPr>
-                <w:rFonts w:ascii="Arial" w:hAnsi="Arial" w:cs="Arial"/>
-                <w:bCs/>
-                <w:color w:val="000000"/>
-              </w:rPr>
-              <w:t xml:space="preserve">haracter </w:t>
-            </w:r>
-            <w:r>
-              <w:rPr>
-                <w:rFonts w:ascii="Arial" w:hAnsi="Arial" w:cs="Arial"/>
-                <w:bCs/>
-                <w:color w:val="000000"/>
-              </w:rPr>
-              <w:t>r</w:t>
-            </w:r>
-            <w:r>
-              <w:rPr>
-                <w:rFonts w:ascii="Arial" w:hAnsi="Arial" w:cs="Arial"/>
-                <w:bCs/>
-                <w:color w:val="000000"/>
-              </w:rPr>
-              <w:t>ecognition (OCR) for detecting numerical or symbolic markers when legibility permits</w:t>
-            </w:r>
-            <w:r>
-              <w:rPr>
-                <w:rFonts w:ascii="Arial" w:hAnsi="Arial" w:cs="Arial"/>
-                <w:bCs/>
-                <w:color w:val="000000"/>
-              </w:rPr>
-              <w:t>, and o</w:t>
-            </w:r>
-            <w:r>
-              <w:rPr>
-                <w:rFonts w:ascii="Arial" w:hAnsi="Arial" w:cs="Arial"/>
-                <w:bCs/>
-                <w:color w:val="000000"/>
-              </w:rPr>
-              <w:t>bject detection using architectures such as YOLO, potentially trained on a synthetic dataset generated from artificially produced images of wheel pockets or markers under varying angles and lighting conditions.</w:t>
+              <w:t>-based geometric calibration, used to transform a tilted camera view into a consistent top-down reference frame, optical character recognition (OCR) for detecting numerical or symbolic markers when legibility permits, and object detection using architectures such as YOLO, potentially trained on a synthetic dataset generated from artificially produced images of wheel pockets or markers under varying angles and lighting conditions.</w:t>
             </w:r>
           </w:p>
           <w:p>
@@ -5121,23 +5103,7 @@
                 <w:i/>
                 <w:color w:val="000000"/>
               </w:rPr>
-              <w:t xml:space="preserve">The study will use publicly available videos of mechanical or rotational systems (e.g., spin-the-wheel devices) as data sources. These videos will not include identifiable individuals, but if any faces or identifying marks appear, blurring </w:t>
-            </w:r>
-            <w:r>
-              <w:rPr>
-                <w:rFonts w:ascii="Arial" w:hAnsi="Arial" w:cs="Arial"/>
-                <w:i/>
-                <w:color w:val="000000"/>
-              </w:rPr>
-              <w:t>/</w:t>
-            </w:r>
-            <w:r>
-              <w:rPr>
-                <w:rFonts w:ascii="Arial" w:hAnsi="Arial" w:cs="Arial"/>
-                <w:i/>
-                <w:color w:val="000000"/>
-              </w:rPr>
-              <w:t xml:space="preserve"> masking will be applied to preserve privacy.</w:t>
+              <w:t>The study will use publicly available videos of mechanical or rotational systems (e.g., spin-the-wheel devices) as data sources. These videos will not include identifiable individuals, but if any faces or identifying marks appear, blurring / masking will be applied to preserve privacy.</w:t>
             </w:r>
           </w:p>
           <w:p>
@@ -5239,15 +5205,7 @@
                 <w:i/>
                 <w:color w:val="000000"/>
               </w:rPr>
-              <w:t>Data will be retained only until successful completion of the dissertation and then securely deleted</w:t>
-            </w:r>
-            <w:r>
-              <w:rPr>
-                <w:rFonts w:ascii="Arial" w:hAnsi="Arial" w:cs="Arial"/>
-                <w:i/>
-                <w:color w:val="000000"/>
-              </w:rPr>
-              <w:t>.</w:t>
+              <w:t>Data will be retained only until successful completion of the dissertation and then securely deleted.</w:t>
             </w:r>
           </w:p>
           <w:p>
@@ -5521,39 +5479,7 @@
                 <w:i/>
                 <w:color w:val="000000"/>
               </w:rPr>
-              <w:t>The research activities</w:t>
-            </w:r>
-            <w:r>
-              <w:rPr>
-                <w:rFonts w:ascii="Arial" w:hAnsi="Arial" w:cs="Arial"/>
-                <w:i/>
-                <w:color w:val="000000"/>
-              </w:rPr>
-              <w:t xml:space="preserve">: </w:t>
-            </w:r>
-            <w:r>
-              <w:rPr>
-                <w:rFonts w:ascii="Arial" w:hAnsi="Arial" w:cs="Arial"/>
-                <w:i/>
-                <w:color w:val="000000"/>
-              </w:rPr>
-              <w:t>data preparation, model training, and analysis</w:t>
-            </w:r>
-            <w:r>
-              <w:rPr>
-                <w:rFonts w:ascii="Arial" w:hAnsi="Arial" w:cs="Arial"/>
-                <w:i/>
-                <w:color w:val="000000"/>
-              </w:rPr>
-              <w:t xml:space="preserve">, </w:t>
-            </w:r>
-            <w:r>
-              <w:rPr>
-                <w:rFonts w:ascii="Arial" w:hAnsi="Arial" w:cs="Arial"/>
-                <w:i/>
-                <w:color w:val="000000"/>
-              </w:rPr>
-              <w:t>occur within a secure academic computing environment and pose no risk of physical injury to any individual.</w:t>
+              <w:t>The research activities: data preparation, model training, and analysis, occur within a secure academic computing environment and pose no risk of physical injury to any individual.</w:t>
             </w:r>
           </w:p>
           <w:p>
@@ -8357,6 +8283,9 @@
         <w:t xml:space="preserve"> </w:t>
       </w:r>
       <w:r>
+        <w:rPr>
+          <w:noProof/>
+        </w:rPr>
         <w:drawing>
           <wp:inline distT="0" distB="0" distL="0" distR="0" wp14:anchorId="1EA3085C" wp14:editId="57FDF974">
             <wp:extent cx="1228725" cy="590550"/>
@@ -9379,8 +9308,11 @@
         <w:tab/>
       </w:r>
       <w:r>
+        <w:rPr>
+          <w:noProof/>
+        </w:rPr>
         <w:drawing>
-          <wp:inline distT="0" distB="0" distL="0" distR="0" wp14:anchorId="6F846F63" wp14:editId="5C2BFC82">
+          <wp:inline distT="0" distB="0" distL="0" distR="0" wp14:anchorId="6F846F63" wp14:editId="3604E393">
             <wp:extent cx="1485900" cy="704850"/>
             <wp:effectExtent l="0" t="0" r="0" b="0"/>
             <wp:docPr id="3" name="Picture 1"/>
@@ -9626,6 +9558,7 @@
       <w:r>
         <w:rPr>
           <w:rFonts w:ascii="Arial" w:hAnsi="Arial" w:cs="Arial"/>
+          <w:noProof/>
           <w:color w:val="2E74B5"/>
         </w:rPr>
         <mc:AlternateContent>
@@ -9734,6 +9667,7 @@
       <w:r>
         <w:rPr>
           <w:rFonts w:ascii="Arial" w:hAnsi="Arial" w:cs="Arial"/>
+          <w:noProof/>
           <w:color w:val="2E74B5"/>
         </w:rPr>
         <mc:AlternateContent>
@@ -9837,6 +9771,7 @@
       <w:r>
         <w:rPr>
           <w:rFonts w:ascii="Arial" w:hAnsi="Arial" w:cs="Arial"/>
+          <w:noProof/>
           <w:color w:val="2E74B5"/>
         </w:rPr>
         <mc:AlternateContent>
@@ -10099,6 +10034,7 @@
       <w:r>
         <w:rPr>
           <w:rFonts w:ascii="Arial" w:hAnsi="Arial" w:cs="Arial"/>
+          <w:noProof/>
           <w:color w:val="2E74B5"/>
           <w:sz w:val="20"/>
           <w:szCs w:val="20"/>
@@ -10189,6 +10125,7 @@
       <w:r>
         <w:rPr>
           <w:rFonts w:ascii="Arial" w:hAnsi="Arial" w:cs="Arial"/>
+          <w:noProof/>
           <w:color w:val="2E74B5"/>
           <w:sz w:val="20"/>
           <w:szCs w:val="20"/>
@@ -10265,6 +10202,7 @@
       <w:r>
         <w:rPr>
           <w:rFonts w:ascii="Arial" w:hAnsi="Arial" w:cs="Arial"/>
+          <w:noProof/>
           <w:color w:val="2E74B5"/>
           <w:sz w:val="20"/>
           <w:szCs w:val="20"/>
@@ -10640,6 +10578,7 @@
           </w:pPr>
           <w:r>
             <w:rPr>
+              <w:noProof/>
               <w:lang w:val="en-GB"/>
             </w:rPr>
             <w:drawing>

</xml_diff>

<commit_message>
Made some minor SOI edits
</commit_message>
<xml_diff>
--- a/SOI_NEW_UPDATED.docx
+++ b/SOI_NEW_UPDATED.docx
@@ -683,7 +683,21 @@
                 <w:rFonts w:ascii="Arial" w:hAnsi="Arial" w:cs="Arial"/>
                 <w:color w:val="000000"/>
               </w:rPr>
-              <w:t xml:space="preserve">Calibrating a game wheel is a delicate process that combines mechanical precision, statistical testing, and physical balancing to ensure fairness or detect bias. Various methods including levelling, </w:t>
+              <w:t xml:space="preserve">Calibrating a game wheel is a delicate process that combines mechanical precision, statistical testing, and physical balancing to ensure fairness or </w:t>
+            </w:r>
+            <w:r>
+              <w:rPr>
+                <w:rFonts w:ascii="Arial" w:hAnsi="Arial" w:cs="Arial"/>
+                <w:color w:val="000000"/>
+              </w:rPr>
+              <w:t>detect potential bias</w:t>
+            </w:r>
+            <w:r>
+              <w:rPr>
+                <w:rFonts w:ascii="Arial" w:hAnsi="Arial" w:cs="Arial"/>
+                <w:color w:val="000000"/>
+              </w:rPr>
+              <w:t xml:space="preserve">. Various methods including levelling, </w:t>
             </w:r>
             <w:proofErr w:type="spellStart"/>
             <w:r>
@@ -764,15 +778,13 @@
               </w:rPr>
               <w:t xml:space="preserve">both professional and </w:t>
             </w:r>
-            <w:proofErr w:type="spellStart"/>
-            <w:r>
-              <w:rPr>
-                <w:rFonts w:ascii="Arial" w:hAnsi="Arial" w:cs="Arial"/>
-                <w:color w:val="000000"/>
-              </w:rPr>
-              <w:t>condumer</w:t>
-            </w:r>
-            <w:proofErr w:type="spellEnd"/>
+            <w:r>
+              <w:rPr>
+                <w:rFonts w:ascii="Arial" w:hAnsi="Arial" w:cs="Arial"/>
+                <w:color w:val="000000"/>
+              </w:rPr>
+              <w:t>consumer</w:t>
+            </w:r>
             <w:r>
               <w:rPr>
                 <w:rFonts w:ascii="Arial" w:hAnsi="Arial" w:cs="Arial"/>
@@ -2381,7 +2393,14 @@
                 <w:rFonts w:ascii="Arial" w:hAnsi="Arial" w:cs="Arial"/>
                 <w:color w:val="000000"/>
               </w:rPr>
-              <w:t>Computer vision to extract outcomes and geometric cues</w:t>
+              <w:t>Computer vision for outcome extraction and geometric calibration</w:t>
+            </w:r>
+            <w:r>
+              <w:rPr>
+                <w:rFonts w:ascii="Arial" w:hAnsi="Arial" w:cs="Arial"/>
+                <w:color w:val="000000"/>
+              </w:rPr>
+              <w:t>.</w:t>
             </w:r>
           </w:p>
           <w:p>
@@ -2404,7 +2423,14 @@
                 <w:rFonts w:ascii="Arial" w:hAnsi="Arial" w:cs="Arial"/>
                 <w:color w:val="000000"/>
               </w:rPr>
-              <w:t>Statistical analysis to track consistency and drift over time.</w:t>
+              <w:t>Statistical analysis for monitoring consistency and drift over time</w:t>
+            </w:r>
+            <w:r>
+              <w:rPr>
+                <w:rFonts w:ascii="Arial" w:hAnsi="Arial" w:cs="Arial"/>
+                <w:color w:val="000000"/>
+              </w:rPr>
+              <w:t>.</w:t>
             </w:r>
           </w:p>
           <w:p>
@@ -2481,21 +2507,21 @@
                 <w:rFonts w:ascii="Arial" w:hAnsi="Arial" w:cs="Arial"/>
                 <w:color w:val="000000"/>
               </w:rPr>
-              <w:t xml:space="preserve">Moreover, the proposed system allows </w:t>
-            </w:r>
-            <w:r>
-              <w:rPr>
-                <w:rFonts w:ascii="Arial" w:hAnsi="Arial" w:cs="Arial"/>
-                <w:color w:val="000000"/>
-              </w:rPr>
-              <w:t>for large</w:t>
-            </w:r>
-            <w:r>
-              <w:rPr>
-                <w:rFonts w:ascii="Arial" w:hAnsi="Arial" w:cs="Arial"/>
-                <w:color w:val="000000"/>
-              </w:rPr>
-              <w:t xml:space="preserve"> number of iterations of a test to be performed, thus providing a more reliable statistically valid measure. </w:t>
+              <w:t>Moreover, the proposed system allows for large number of iterations of a test to be performed, thus providing a more reliable statistically valid measure.</w:t>
+            </w:r>
+            <w:r>
+              <w:rPr>
+                <w:rFonts w:ascii="Arial" w:hAnsi="Arial" w:cs="Arial"/>
+                <w:color w:val="000000"/>
+              </w:rPr>
+              <w:t xml:space="preserve"> </w:t>
+            </w:r>
+            <w:r>
+              <w:rPr>
+                <w:rFonts w:ascii="Arial" w:hAnsi="Arial" w:cs="Arial"/>
+                <w:color w:val="000000"/>
+              </w:rPr>
+              <w:t> </w:t>
             </w:r>
           </w:p>
           <w:p>
@@ -2772,7 +2798,7 @@
                 <w:i/>
                 <w:color w:val="000000"/>
               </w:rPr>
-              <w:t xml:space="preserve"> h</w:t>
+              <w:t xml:space="preserve"> </w:t>
             </w:r>
             <w:proofErr w:type="spellStart"/>
             <w:r>
@@ -2781,7 +2807,7 @@
                 <w:i/>
                 <w:color w:val="000000"/>
               </w:rPr>
-              <w:t>omography</w:t>
+              <w:t>homography</w:t>
             </w:r>
             <w:proofErr w:type="spellEnd"/>
             <w:r>
@@ -3223,7 +3249,23 @@
                 <w:bCs/>
                 <w:color w:val="000000"/>
               </w:rPr>
-              <w:t>To complement these public data sources, a consumer-grade mechanical wheel may later be recorded under controlled condition. Baseline and modified configurations (e.g., mild tilt or added counterweights) would provide comparative data for evaluating calibration sensitivity.</w:t>
+              <w:t>To complement these public data sources, a consumer-grade mechanical wheel may later be recorded under controlled condition</w:t>
+            </w:r>
+            <w:r>
+              <w:rPr>
+                <w:rFonts w:ascii="Arial" w:hAnsi="Arial" w:cs="Arial"/>
+                <w:bCs/>
+                <w:color w:val="000000"/>
+              </w:rPr>
+              <w:t>s</w:t>
+            </w:r>
+            <w:r>
+              <w:rPr>
+                <w:rFonts w:ascii="Arial" w:hAnsi="Arial" w:cs="Arial"/>
+                <w:bCs/>
+                <w:color w:val="000000"/>
+              </w:rPr>
+              <w:t>. Baseline and modified configurations (e.g., mild tilt or added counterweights) would provide comparative data for evaluating calibration sensitivity.</w:t>
             </w:r>
           </w:p>
           <w:p>
@@ -9312,7 +9354,7 @@
           <w:noProof/>
         </w:rPr>
         <w:drawing>
-          <wp:inline distT="0" distB="0" distL="0" distR="0" wp14:anchorId="6F846F63" wp14:editId="3604E393">
+          <wp:inline distT="0" distB="0" distL="0" distR="0" wp14:anchorId="6F846F63" wp14:editId="78B9BD25">
             <wp:extent cx="1485900" cy="704850"/>
             <wp:effectExtent l="0" t="0" r="0" b="0"/>
             <wp:docPr id="3" name="Picture 1"/>

</xml_diff>